<commit_message>
AUTO FROM WORK 02.03.2023 16:05:03,58
</commit_message>
<xml_diff>
--- a/3-kurs/3-2/DB/21-LISTOPADOVA/Листопадова 21.docx
+++ b/3-kurs/3-2/DB/21-LISTOPADOVA/Листопадова 21.docx
@@ -456,7 +456,6 @@
         </w:rPr>
         <w:t xml:space="preserve"> </w:t>
       </w:r>
-      <w:proofErr w:type="spellStart"/>
       <w:r>
         <w:rPr>
           <w:szCs w:val="28"/>
@@ -469,7 +468,6 @@
         </w:rPr>
         <w:t>Листопадова</w:t>
       </w:r>
-      <w:proofErr w:type="spellEnd"/>
     </w:p>
     <w:p>
       <w:pPr>
@@ -1894,23 +1892,7 @@
           <w:sz w:val="28"/>
           <w:szCs w:val="28"/>
         </w:rPr>
-        <w:t xml:space="preserve">Требования нормальной формы </w:t>
-      </w:r>
-      <w:proofErr w:type="gramStart"/>
-      <w:r>
-        <w:rPr>
-          <w:sz w:val="28"/>
-          <w:szCs w:val="28"/>
-        </w:rPr>
-        <w:t>Бойса-Кодда</w:t>
-      </w:r>
-      <w:proofErr w:type="gramEnd"/>
-      <w:r>
-        <w:rPr>
-          <w:sz w:val="28"/>
-          <w:szCs w:val="28"/>
-        </w:rPr>
-        <w:t xml:space="preserve"> следующие:</w:t>
+        <w:t>Требования нормальной формы Бойса-Кодда следующие:</w:t>
       </w:r>
     </w:p>
     <w:p>
@@ -2096,23 +2078,7 @@
           <w:sz w:val="28"/>
           <w:szCs w:val="28"/>
         </w:rPr>
-        <w:t xml:space="preserve">, так как в каждом проекте есть несколько направлений работы и поэтому, зная только проект, мы не можем определить куратора направления, так же как зная только направление, мы не сможем определить куратора, нам нужно знать и </w:t>
-      </w:r>
-      <w:proofErr w:type="gramStart"/>
-      <w:r>
-        <w:rPr>
-          <w:sz w:val="28"/>
-          <w:szCs w:val="28"/>
-        </w:rPr>
-        <w:t>проект</w:t>
-      </w:r>
-      <w:proofErr w:type="gramEnd"/>
-      <w:r>
-        <w:rPr>
-          <w:sz w:val="28"/>
-          <w:szCs w:val="28"/>
-        </w:rPr>
-        <w:t xml:space="preserve"> и направление, чтобы определить куратора этого направления в этом проекте.</w:t>
+        <w:t>, так как в каждом проекте есть несколько направлений работы и поэтому, зная только проект, мы не можем определить куратора направления, так же как зная только направление, мы не сможем определить куратора, нам нужно знать и проект и направление, чтобы определить куратора этого направления в этом проекте.</w:t>
       </w:r>
     </w:p>
     <w:p>
@@ -2188,7 +2154,6 @@
                 <w:rFonts w:eastAsia="Times New Roman" w:cs="Times New Roman"/>
                 <w:b/>
                 <w:bCs/>
-                <w:color w:val="008000"/>
                 <w:szCs w:val="28"/>
                 <w:lang w:val="ru-BY" w:eastAsia="ru-BY"/>
               </w:rPr>
@@ -2218,7 +2183,6 @@
                 <w:rFonts w:eastAsia="Times New Roman" w:cs="Times New Roman"/>
                 <w:b/>
                 <w:bCs/>
-                <w:color w:val="008000"/>
                 <w:szCs w:val="28"/>
                 <w:lang w:val="ru-BY" w:eastAsia="ru-BY"/>
               </w:rPr>
@@ -2280,7 +2244,6 @@
             <w:r>
               <w:rPr>
                 <w:rFonts w:eastAsia="Times New Roman" w:cs="Times New Roman"/>
-                <w:color w:val="008000"/>
                 <w:szCs w:val="28"/>
                 <w:lang w:val="ru-BY" w:eastAsia="ru-BY"/>
               </w:rPr>
@@ -2308,7 +2271,6 @@
             <w:r>
               <w:rPr>
                 <w:rFonts w:eastAsia="Times New Roman" w:cs="Times New Roman"/>
-                <w:color w:val="008000"/>
                 <w:szCs w:val="28"/>
                 <w:lang w:val="ru-BY" w:eastAsia="ru-BY"/>
               </w:rPr>
@@ -2368,7 +2330,6 @@
             <w:r>
               <w:rPr>
                 <w:rFonts w:eastAsia="Times New Roman" w:cs="Times New Roman"/>
-                <w:color w:val="008000"/>
                 <w:szCs w:val="28"/>
                 <w:lang w:val="ru-BY" w:eastAsia="ru-BY"/>
               </w:rPr>
@@ -2396,7 +2357,6 @@
             <w:r>
               <w:rPr>
                 <w:rFonts w:eastAsia="Times New Roman" w:cs="Times New Roman"/>
-                <w:color w:val="008000"/>
                 <w:szCs w:val="28"/>
                 <w:lang w:val="ru-BY" w:eastAsia="ru-BY"/>
               </w:rPr>
@@ -2456,7 +2416,6 @@
             <w:r>
               <w:rPr>
                 <w:rFonts w:eastAsia="Times New Roman" w:cs="Times New Roman"/>
-                <w:color w:val="008000"/>
                 <w:szCs w:val="28"/>
                 <w:lang w:val="ru-BY" w:eastAsia="ru-BY"/>
               </w:rPr>
@@ -2484,7 +2443,6 @@
             <w:r>
               <w:rPr>
                 <w:rFonts w:eastAsia="Times New Roman" w:cs="Times New Roman"/>
-                <w:color w:val="008000"/>
                 <w:szCs w:val="28"/>
                 <w:lang w:val="ru-BY" w:eastAsia="ru-BY"/>
               </w:rPr>
@@ -2544,7 +2502,6 @@
             <w:r>
               <w:rPr>
                 <w:rFonts w:eastAsia="Times New Roman" w:cs="Times New Roman"/>
-                <w:color w:val="008000"/>
                 <w:szCs w:val="28"/>
                 <w:lang w:val="ru-BY" w:eastAsia="ru-BY"/>
               </w:rPr>
@@ -2572,7 +2529,6 @@
             <w:r>
               <w:rPr>
                 <w:rFonts w:eastAsia="Times New Roman" w:cs="Times New Roman"/>
-                <w:color w:val="008000"/>
                 <w:szCs w:val="28"/>
                 <w:lang w:val="ru-BY" w:eastAsia="ru-BY"/>
               </w:rPr>
@@ -2632,7 +2588,6 @@
             <w:r>
               <w:rPr>
                 <w:rFonts w:eastAsia="Times New Roman" w:cs="Times New Roman"/>
-                <w:color w:val="008000"/>
                 <w:szCs w:val="28"/>
                 <w:lang w:val="ru-BY" w:eastAsia="ru-BY"/>
               </w:rPr>
@@ -2660,7 +2615,6 @@
             <w:r>
               <w:rPr>
                 <w:rFonts w:eastAsia="Times New Roman" w:cs="Times New Roman"/>
-                <w:color w:val="008000"/>
                 <w:szCs w:val="28"/>
                 <w:lang w:val="ru-BY" w:eastAsia="ru-BY"/>
               </w:rPr>
@@ -2720,7 +2674,6 @@
             <w:r>
               <w:rPr>
                 <w:rFonts w:eastAsia="Times New Roman" w:cs="Times New Roman"/>
-                <w:color w:val="008000"/>
                 <w:szCs w:val="28"/>
                 <w:lang w:val="ru-BY" w:eastAsia="ru-BY"/>
               </w:rPr>
@@ -2748,7 +2701,6 @@
             <w:r>
               <w:rPr>
                 <w:rFonts w:eastAsia="Times New Roman" w:cs="Times New Roman"/>
-                <w:color w:val="008000"/>
                 <w:szCs w:val="28"/>
                 <w:lang w:val="ru-BY" w:eastAsia="ru-BY"/>
               </w:rPr>
@@ -3981,366 +3933,13 @@
       </w:r>
     </w:p>
     <w:p>
-      <w:r>
-        <w:lastRenderedPageBreak/>
-        <w:t>55</w:t>
-      </w:r>
-    </w:p>
-    <w:p>
-      <w:pPr>
-        <w:numPr>
-          <w:ilvl w:val="0"/>
-          <w:numId w:val="10"/>
-        </w:numPr>
-        <w:tabs>
-          <w:tab w:val="left" w:pos="1200"/>
-        </w:tabs>
-        <w:spacing w:after="0"/>
-        <w:ind w:left="0" w:firstLine="709"/>
-        <w:rPr>
-          <w:sz w:val="32"/>
-          <w:szCs w:val="28"/>
-        </w:rPr>
-      </w:pPr>
-      <w:r>
-        <w:rPr>
-          <w:sz w:val="32"/>
-          <w:szCs w:val="28"/>
-        </w:rPr>
-        <w:t xml:space="preserve">Найдите фамилии и адреса девушек определенной группы, </w:t>
-      </w:r>
-      <w:proofErr w:type="gramStart"/>
-      <w:r>
-        <w:rPr>
-          <w:sz w:val="32"/>
-          <w:szCs w:val="28"/>
-        </w:rPr>
-        <w:t xml:space="preserve">родившихся  </w:t>
-      </w:r>
-      <w:r>
-        <w:rPr>
-          <w:sz w:val="32"/>
-          <w:szCs w:val="28"/>
-          <w:lang w:val="be-BY"/>
-        </w:rPr>
-        <w:t>зимой</w:t>
-      </w:r>
-      <w:proofErr w:type="gramEnd"/>
-      <w:r>
-        <w:rPr>
-          <w:sz w:val="32"/>
-          <w:szCs w:val="28"/>
-          <w:lang w:val="be-BY"/>
-        </w:rPr>
-        <w:t xml:space="preserve"> </w:t>
-      </w:r>
-      <w:r>
-        <w:rPr>
-          <w:sz w:val="32"/>
-          <w:szCs w:val="28"/>
-        </w:rPr>
-        <w:t>1999 года.</w:t>
-      </w:r>
-    </w:p>
-    <w:p/>
-    <w:p>
-      <w:pPr>
-        <w:spacing w:line="256" w:lineRule="auto"/>
-        <w:jc w:val="left"/>
-      </w:pPr>
-      <w:r>
-        <w:br w:type="page"/>
-      </w:r>
-    </w:p>
-    <w:p>
-      <w:r>
-        <w:lastRenderedPageBreak/>
-        <w:t>67</w:t>
-      </w:r>
-    </w:p>
-    <w:p>
-      <w:pPr>
-        <w:numPr>
-          <w:ilvl w:val="0"/>
-          <w:numId w:val="11"/>
-        </w:numPr>
-        <w:tabs>
-          <w:tab w:val="left" w:pos="1200"/>
-        </w:tabs>
-        <w:spacing w:after="0"/>
-        <w:rPr>
-          <w:sz w:val="32"/>
-          <w:szCs w:val="28"/>
-        </w:rPr>
-      </w:pPr>
-      <w:r>
-        <w:rPr>
-          <w:sz w:val="32"/>
-          <w:szCs w:val="28"/>
-        </w:rPr>
-        <w:t>Найдите фамилии учащихся, имеющих средний балл больше заданного числа X. Число X - параметр запроса.</w:t>
-      </w:r>
-    </w:p>
-    <w:p/>
-    <w:p>
-      <w:pPr>
-        <w:spacing w:line="256" w:lineRule="auto"/>
-        <w:jc w:val="left"/>
-      </w:pPr>
-      <w:r>
-        <w:br w:type="page"/>
-      </w:r>
-    </w:p>
-    <w:p>
-      <w:r>
-        <w:lastRenderedPageBreak/>
-        <w:t>98</w:t>
-      </w:r>
-    </w:p>
-    <w:p>
-      <w:pPr>
-        <w:numPr>
-          <w:ilvl w:val="0"/>
-          <w:numId w:val="12"/>
-        </w:numPr>
-        <w:tabs>
-          <w:tab w:val="left" w:pos="1200"/>
-        </w:tabs>
-        <w:spacing w:after="0"/>
-        <w:rPr>
-          <w:sz w:val="32"/>
-          <w:szCs w:val="28"/>
-        </w:rPr>
-      </w:pPr>
-      <w:r>
-        <w:rPr>
-          <w:sz w:val="32"/>
-          <w:szCs w:val="28"/>
-        </w:rPr>
-        <w:t xml:space="preserve">Создайте список </w:t>
-      </w:r>
-      <w:r>
-        <w:rPr>
-          <w:color w:val="000000"/>
-          <w:spacing w:val="-7"/>
-          <w:sz w:val="32"/>
-          <w:szCs w:val="28"/>
-        </w:rPr>
-        <w:t>учащихся</w:t>
-      </w:r>
-      <w:r>
-        <w:rPr>
-          <w:sz w:val="32"/>
-          <w:szCs w:val="28"/>
-        </w:rPr>
-        <w:t xml:space="preserve"> -однофамильцев, содержащий их фамилии, имена и номера групп.</w:t>
-      </w:r>
-    </w:p>
-    <w:p/>
-    <w:p>
-      <w:pPr>
-        <w:spacing w:line="256" w:lineRule="auto"/>
-        <w:jc w:val="left"/>
-      </w:pPr>
-      <w:r>
-        <w:br w:type="page"/>
-      </w:r>
-    </w:p>
-    <w:p>
-      <w:r>
-        <w:lastRenderedPageBreak/>
-        <w:t>126</w:t>
-      </w:r>
-    </w:p>
-    <w:p>
-      <w:pPr>
-        <w:numPr>
-          <w:ilvl w:val="0"/>
-          <w:numId w:val="13"/>
-        </w:numPr>
-        <w:tabs>
-          <w:tab w:val="left" w:pos="1320"/>
-        </w:tabs>
-        <w:spacing w:after="0"/>
-        <w:rPr>
-          <w:sz w:val="32"/>
-          <w:szCs w:val="28"/>
-        </w:rPr>
-      </w:pPr>
-      <w:r>
-        <w:rPr>
-          <w:sz w:val="32"/>
-          <w:szCs w:val="28"/>
-        </w:rPr>
-        <w:t>Создайте перекрестный запрос «Средние баллы в группах», дающий значения среднего балла в группах по каждому экзамену. Названия строк - экзамены. Названия столбцов - номера групп. Формат вывода среднего балла - два десятичных знака после запятой.</w:t>
-      </w:r>
-    </w:p>
-    <w:p/>
-    <w:p>
-      <w:pPr>
-        <w:spacing w:line="256" w:lineRule="auto"/>
-        <w:jc w:val="left"/>
-      </w:pPr>
-      <w:r>
-        <w:br w:type="page"/>
-      </w:r>
-    </w:p>
-    <w:p>
-      <w:r>
-        <w:lastRenderedPageBreak/>
-        <w:t>160</w:t>
-      </w:r>
-    </w:p>
-    <w:p>
-      <w:pPr>
-        <w:numPr>
-          <w:ilvl w:val="0"/>
-          <w:numId w:val="14"/>
-        </w:numPr>
-        <w:tabs>
-          <w:tab w:val="left" w:pos="1320"/>
-        </w:tabs>
-        <w:spacing w:after="0"/>
-        <w:rPr>
-          <w:sz w:val="32"/>
-          <w:szCs w:val="28"/>
-        </w:rPr>
-      </w:pPr>
-      <w:r>
-        <w:rPr>
-          <w:sz w:val="32"/>
-          <w:szCs w:val="28"/>
-        </w:rPr>
-        <w:t xml:space="preserve">Постройте составную форму «Преподаватели и учащиеся». Главная форма должна содержать фамилию преподавателя и название дисциплины, а подчиненная форма - список </w:t>
-      </w:r>
-      <w:r>
-        <w:rPr>
-          <w:color w:val="000000"/>
-          <w:spacing w:val="-7"/>
-          <w:sz w:val="32"/>
-          <w:szCs w:val="28"/>
-        </w:rPr>
-        <w:t>учащихся</w:t>
-      </w:r>
-      <w:r>
-        <w:rPr>
-          <w:sz w:val="32"/>
-          <w:szCs w:val="28"/>
-        </w:rPr>
-        <w:t xml:space="preserve">, у которых он принимал экзамен, с номерами их групп и полученными оценками. Список должен быть отсортирован по группам и фамилиям </w:t>
-      </w:r>
-      <w:r>
-        <w:rPr>
-          <w:color w:val="000000"/>
-          <w:spacing w:val="-7"/>
-          <w:sz w:val="32"/>
-          <w:szCs w:val="28"/>
-        </w:rPr>
-        <w:t>учащихся</w:t>
-      </w:r>
-      <w:r>
-        <w:rPr>
-          <w:sz w:val="32"/>
-          <w:szCs w:val="28"/>
-        </w:rPr>
-        <w:t>.</w:t>
-      </w:r>
-    </w:p>
-    <w:p/>
-    <w:p>
-      <w:pPr>
-        <w:spacing w:line="256" w:lineRule="auto"/>
-        <w:jc w:val="left"/>
-      </w:pPr>
-      <w:r>
-        <w:br w:type="page"/>
-      </w:r>
-    </w:p>
-    <w:p>
-      <w:r>
-        <w:lastRenderedPageBreak/>
-        <w:t>206</w:t>
-      </w:r>
-    </w:p>
-    <w:p>
-      <w:pPr>
-        <w:numPr>
-          <w:ilvl w:val="0"/>
-          <w:numId w:val="15"/>
-        </w:numPr>
-        <w:tabs>
-          <w:tab w:val="left" w:pos="1080"/>
-          <w:tab w:val="left" w:pos="1320"/>
-        </w:tabs>
-        <w:spacing w:after="0"/>
-        <w:rPr>
-          <w:sz w:val="32"/>
-          <w:szCs w:val="28"/>
-        </w:rPr>
-      </w:pPr>
-      <w:r>
-        <w:rPr>
-          <w:sz w:val="32"/>
-          <w:szCs w:val="28"/>
-        </w:rPr>
-        <w:t>Постройте отчет «Итоги сдачи дисциплины». Он должен включать поле «Группа» с номерами учебных групп, а также поля «10», «9</w:t>
-      </w:r>
-      <w:proofErr w:type="gramStart"/>
-      <w:r>
-        <w:rPr>
-          <w:sz w:val="32"/>
-          <w:szCs w:val="28"/>
-        </w:rPr>
-        <w:t>»,…</w:t>
-      </w:r>
-      <w:proofErr w:type="gramEnd"/>
-      <w:r>
-        <w:rPr>
-          <w:sz w:val="32"/>
-          <w:szCs w:val="28"/>
-        </w:rPr>
-        <w:t xml:space="preserve"> ,«2» и «1», содержащие количество оценок, полученных по дисциплине в каждой группе. Дисциплина-параметр.</w:t>
-      </w:r>
-    </w:p>
-    <w:p/>
-    <w:p/>
-    <w:p>
-      <w:pPr>
-        <w:spacing w:line="256" w:lineRule="auto"/>
-        <w:jc w:val="left"/>
-      </w:pPr>
-      <w:r>
-        <w:br w:type="page"/>
-      </w:r>
-    </w:p>
-    <w:p>
-      <w:pPr>
-        <w:spacing w:line="259" w:lineRule="auto"/>
-        <w:ind w:firstLine="851"/>
-        <w:rPr>
-          <w:szCs w:val="28"/>
-        </w:rPr>
-      </w:pPr>
-      <w:r>
-        <w:rPr>
-          <w:szCs w:val="28"/>
-        </w:rPr>
-        <w:lastRenderedPageBreak/>
-        <w:br w:type="page"/>
-      </w:r>
-    </w:p>
-    <w:p>
-      <w:pPr>
-        <w:tabs>
-          <w:tab w:val="left" w:pos="84"/>
-        </w:tabs>
-        <w:ind w:left="-57" w:right="-57"/>
+      <w:pPr>
         <w:jc w:val="center"/>
         <w:rPr>
           <w:b/>
           <w:bCs/>
           <w:sz w:val="32"/>
-          <w:szCs w:val="28"/>
+          <w:szCs w:val="32"/>
         </w:rPr>
       </w:pPr>
       <w:r>
@@ -4348,17 +3947,17 @@
           <w:b/>
           <w:bCs/>
           <w:sz w:val="32"/>
-          <w:szCs w:val="28"/>
+          <w:szCs w:val="32"/>
         </w:rPr>
         <w:lastRenderedPageBreak/>
-        <w:t>36</w:t>
+        <w:t>55</w:t>
       </w:r>
       <w:r>
         <w:rPr>
           <w:b/>
           <w:bCs/>
           <w:sz w:val="32"/>
-          <w:szCs w:val="28"/>
+          <w:szCs w:val="32"/>
         </w:rPr>
         <w:t xml:space="preserve"> </w:t>
       </w:r>
@@ -4367,80 +3966,52 @@
           <w:b/>
           <w:bCs/>
           <w:sz w:val="32"/>
-          <w:szCs w:val="28"/>
-        </w:rPr>
-        <w:t>Найдите учащихся, фамилии которых не начинаются с букв «М» и «Д»</w:t>
-      </w:r>
-    </w:p>
-    <w:p>
-      <w:pPr>
-        <w:tabs>
-          <w:tab w:val="left" w:pos="84"/>
-        </w:tabs>
-        <w:ind w:left="-57" w:right="-57"/>
+          <w:szCs w:val="32"/>
+        </w:rPr>
+        <w:t xml:space="preserve">Найдите фамилии и адреса девушек определенной группы, родившихся </w:t>
+      </w:r>
+      <w:r>
+        <w:rPr>
+          <w:b/>
+          <w:bCs/>
+          <w:sz w:val="32"/>
+          <w:szCs w:val="32"/>
+          <w:lang w:val="be-BY"/>
+        </w:rPr>
+        <w:t xml:space="preserve">зимой </w:t>
+      </w:r>
+      <w:r>
+        <w:rPr>
+          <w:b/>
+          <w:bCs/>
+          <w:sz w:val="32"/>
+          <w:szCs w:val="32"/>
+        </w:rPr>
+        <w:t>1999 года.</w:t>
+      </w:r>
+    </w:p>
+    <w:p/>
+    <w:p>
+      <w:pPr>
+        <w:ind w:firstLine="851"/>
+      </w:pPr>
+      <w:r>
+        <w:t>Создадим базу данных, создадим таблицы, заполним их данными и настроим связи базы данных. Схема связей базы данных представлена на рисунке 1.</w:t>
+      </w:r>
+    </w:p>
+    <w:p>
+      <w:pPr>
         <w:jc w:val="center"/>
-        <w:rPr>
-          <w:sz w:val="32"/>
-          <w:szCs w:val="28"/>
-        </w:rPr>
-      </w:pPr>
-    </w:p>
-    <w:p>
-      <w:pPr>
-        <w:widowControl w:val="0"/>
-        <w:shd w:val="clear" w:color="auto" w:fill="FFFFFF"/>
-        <w:tabs>
-          <w:tab w:val="left" w:pos="168"/>
-        </w:tabs>
-        <w:autoSpaceDE w:val="0"/>
-        <w:autoSpaceDN w:val="0"/>
-        <w:adjustRightInd w:val="0"/>
-        <w:ind w:firstLine="709"/>
-        <w:rPr>
-          <w:color w:val="000000"/>
-          <w:sz w:val="32"/>
-          <w:szCs w:val="28"/>
-        </w:rPr>
-      </w:pPr>
-      <w:r>
-        <w:rPr>
-          <w:sz w:val="32"/>
-          <w:szCs w:val="28"/>
-        </w:rPr>
-        <w:t xml:space="preserve">Создадим базу данных колледж. Заполним таблицы тестовыми данными. Настроим схему БД. </w:t>
-      </w:r>
-      <w:r>
-        <w:rPr>
-          <w:color w:val="000000"/>
-          <w:sz w:val="32"/>
-          <w:szCs w:val="28"/>
-        </w:rPr>
-        <w:t>Схема данных БД «Колледж» представлена на рисунке 1.</w:t>
-      </w:r>
-    </w:p>
-    <w:p>
-      <w:pPr>
-        <w:tabs>
-          <w:tab w:val="left" w:pos="84"/>
-        </w:tabs>
-        <w:ind w:left="-57" w:right="-57" w:firstLine="15"/>
-        <w:jc w:val="center"/>
-        <w:rPr>
-          <w:sz w:val="32"/>
-          <w:szCs w:val="28"/>
-        </w:rPr>
       </w:pPr>
       <w:r>
         <w:rPr>
           <w:noProof/>
-          <w:sz w:val="32"/>
-          <w:szCs w:val="28"/>
         </w:rPr>
         <w:drawing>
-          <wp:inline distT="0" distB="0" distL="0" distR="0" wp14:anchorId="5AB5E2FE" wp14:editId="5C7C9A56">
-            <wp:extent cx="5143500" cy="4247086"/>
-            <wp:effectExtent l="0" t="0" r="0" b="1270"/>
-            <wp:docPr id="2" name="Рисунок 2"/>
+          <wp:inline distT="0" distB="0" distL="0" distR="0" wp14:anchorId="309BA6E5" wp14:editId="40BDDBED">
+            <wp:extent cx="5940425" cy="3451225"/>
+            <wp:effectExtent l="0" t="0" r="3175" b="0"/>
+            <wp:docPr id="12" name="Рисунок 12"/>
             <wp:cNvGraphicFramePr>
               <a:graphicFrameLocks xmlns:a="http://schemas.openxmlformats.org/drawingml/2006/main" noChangeAspect="1"/>
             </wp:cNvGraphicFramePr>
@@ -4460,7 +4031,7 @@
                   <pic:spPr>
                     <a:xfrm>
                       <a:off x="0" y="0"/>
-                      <a:ext cx="5145510" cy="4248746"/>
+                      <a:ext cx="5940425" cy="3451225"/>
                     </a:xfrm>
                     <a:prstGeom prst="rect">
                       <a:avLst/>
@@ -4475,65 +4046,33 @@
     </w:p>
     <w:p>
       <w:pPr>
-        <w:tabs>
-          <w:tab w:val="left" w:pos="84"/>
-        </w:tabs>
-        <w:ind w:left="-57" w:right="-57" w:firstLine="908"/>
-        <w:rPr>
-          <w:sz w:val="32"/>
-          <w:szCs w:val="28"/>
-        </w:rPr>
-      </w:pPr>
-      <w:r>
-        <w:rPr>
-          <w:sz w:val="32"/>
-          <w:szCs w:val="28"/>
-        </w:rPr>
-        <w:t>Рисунок 1. Схема БД «Колледж»</w:t>
-      </w:r>
-    </w:p>
-    <w:p>
-      <w:pPr>
-        <w:tabs>
-          <w:tab w:val="left" w:pos="84"/>
-        </w:tabs>
-        <w:ind w:left="-57" w:right="-57" w:firstLine="908"/>
-        <w:rPr>
-          <w:sz w:val="32"/>
-          <w:szCs w:val="28"/>
-        </w:rPr>
-      </w:pPr>
-      <w:r>
-        <w:rPr>
-          <w:sz w:val="32"/>
-          <w:szCs w:val="28"/>
-        </w:rPr>
-        <w:t>Заполним таблицы тестовыми данными. Заполненная таблица «Учащиеся представлена на рисунке 2.</w:t>
-      </w:r>
-    </w:p>
-    <w:p>
-      <w:pPr>
-        <w:tabs>
-          <w:tab w:val="left" w:pos="84"/>
-        </w:tabs>
-        <w:ind w:left="-57" w:right="-57" w:firstLine="57"/>
+        <w:ind w:firstLine="851"/>
+      </w:pPr>
+      <w:r>
+        <w:t>Рисунок 1. Схема базы данных.</w:t>
+      </w:r>
+    </w:p>
+    <w:p>
+      <w:pPr>
+        <w:ind w:firstLine="851"/>
+      </w:pPr>
+      <w:r>
+        <w:t>Содержимое таблицы учащиеся представлено на рисунке 2.</w:t>
+      </w:r>
+    </w:p>
+    <w:p>
+      <w:pPr>
         <w:jc w:val="center"/>
-        <w:rPr>
-          <w:sz w:val="32"/>
-          <w:szCs w:val="28"/>
-        </w:rPr>
       </w:pPr>
       <w:r>
         <w:rPr>
           <w:noProof/>
-          <w:sz w:val="32"/>
-          <w:szCs w:val="28"/>
         </w:rPr>
         <w:drawing>
-          <wp:inline distT="0" distB="0" distL="0" distR="0" wp14:anchorId="3AEC2619" wp14:editId="6D778915">
-            <wp:extent cx="5940425" cy="1749425"/>
-            <wp:effectExtent l="0" t="0" r="3175" b="3175"/>
-            <wp:docPr id="15" name="Рисунок 15"/>
+          <wp:inline distT="0" distB="0" distL="0" distR="0" wp14:anchorId="751FC27B" wp14:editId="7B54D94B">
+            <wp:extent cx="5940425" cy="1772920"/>
+            <wp:effectExtent l="0" t="0" r="3175" b="0"/>
+            <wp:docPr id="30" name="Рисунок 30"/>
             <wp:cNvGraphicFramePr>
               <a:graphicFrameLocks xmlns:a="http://schemas.openxmlformats.org/drawingml/2006/main" noChangeAspect="1"/>
             </wp:cNvGraphicFramePr>
@@ -4553,7 +4092,7 @@
                   <pic:spPr>
                     <a:xfrm>
                       <a:off x="0" y="0"/>
-                      <a:ext cx="5940425" cy="1749425"/>
+                      <a:ext cx="5940425" cy="1772920"/>
                     </a:xfrm>
                     <a:prstGeom prst="rect">
                       <a:avLst/>
@@ -4568,101 +4107,34 @@
     </w:p>
     <w:p>
       <w:pPr>
-        <w:tabs>
-          <w:tab w:val="left" w:pos="84"/>
-        </w:tabs>
-        <w:ind w:left="-57" w:right="-57" w:firstLine="908"/>
-        <w:rPr>
-          <w:sz w:val="32"/>
-          <w:szCs w:val="28"/>
-        </w:rPr>
-      </w:pPr>
-      <w:r>
-        <w:rPr>
-          <w:sz w:val="32"/>
-          <w:szCs w:val="28"/>
-        </w:rPr>
-        <w:t>Рисунок 2. Таблица «Учащиеся»</w:t>
-      </w:r>
-    </w:p>
-    <w:p>
-      <w:pPr>
-        <w:tabs>
-          <w:tab w:val="left" w:pos="84"/>
-        </w:tabs>
-        <w:ind w:left="-57" w:right="-57" w:firstLine="908"/>
-        <w:rPr>
-          <w:sz w:val="32"/>
-          <w:szCs w:val="28"/>
-        </w:rPr>
-      </w:pPr>
-      <w:r>
-        <w:rPr>
-          <w:sz w:val="32"/>
-          <w:szCs w:val="28"/>
+        <w:ind w:firstLine="851"/>
+      </w:pPr>
+      <w:r>
+        <w:t>Рисунок 2. Содержимое таблицы Учащиеся.</w:t>
+      </w:r>
+    </w:p>
+    <w:p>
+      <w:pPr>
+        <w:ind w:firstLine="851"/>
+      </w:pPr>
+      <w:r>
+        <w:t>Создадим запрос для выбора необходимых данных в режиме конструктора. Запрос представлен на рисунке 3.</w:t>
+      </w:r>
+    </w:p>
+    <w:p>
+      <w:pPr>
+        <w:jc w:val="center"/>
+      </w:pPr>
+      <w:r>
+        <w:rPr>
+          <w:noProof/>
         </w:rPr>
         <w:lastRenderedPageBreak/>
-        <w:t xml:space="preserve">По условию задания нам необходимо создать </w:t>
-      </w:r>
-      <w:proofErr w:type="gramStart"/>
-      <w:r>
-        <w:rPr>
-          <w:sz w:val="32"/>
-          <w:szCs w:val="28"/>
-        </w:rPr>
-        <w:t>запрос</w:t>
-      </w:r>
-      <w:proofErr w:type="gramEnd"/>
-      <w:r>
-        <w:rPr>
-          <w:sz w:val="32"/>
-          <w:szCs w:val="28"/>
-        </w:rPr>
-        <w:t xml:space="preserve"> выбирающий учащихся, фамилия которых не начинается с букв «М» и «Д». </w:t>
-      </w:r>
-      <w:r>
-        <w:rPr>
-          <w:sz w:val="32"/>
-          <w:szCs w:val="28"/>
-        </w:rPr>
-        <w:t xml:space="preserve"> Создадим запрос «Учащиеся Запрос 36» выберем желаемые поля и укажем критерии отбора по фамилии согласно нашему заданию. Запрос в режиме конструктора представлен на рисунке 3.</w:t>
-      </w:r>
-    </w:p>
-    <w:p>
-      <w:pPr>
-        <w:tabs>
-          <w:tab w:val="left" w:pos="84"/>
-        </w:tabs>
-        <w:ind w:left="-57" w:right="-57" w:firstLine="908"/>
-        <w:rPr>
-          <w:sz w:val="32"/>
-          <w:szCs w:val="28"/>
-        </w:rPr>
-      </w:pPr>
-    </w:p>
-    <w:p>
-      <w:pPr>
-        <w:tabs>
-          <w:tab w:val="left" w:pos="84"/>
-        </w:tabs>
-        <w:ind w:left="-57" w:right="-57"/>
-        <w:jc w:val="center"/>
-        <w:rPr>
-          <w:sz w:val="32"/>
-          <w:szCs w:val="28"/>
-        </w:rPr>
-      </w:pPr>
-      <w:r>
-        <w:rPr>
-          <w:noProof/>
-          <w:sz w:val="32"/>
-          <w:szCs w:val="28"/>
-        </w:rPr>
         <w:drawing>
-          <wp:inline distT="0" distB="0" distL="0" distR="0" wp14:anchorId="4BCA79ED" wp14:editId="6CB4BC63">
-            <wp:extent cx="5524500" cy="3709181"/>
-            <wp:effectExtent l="0" t="0" r="0" b="5715"/>
-            <wp:docPr id="1" name="Рисунок 1"/>
+          <wp:inline distT="0" distB="0" distL="0" distR="0" wp14:anchorId="65A08C4A" wp14:editId="6FB60199">
+            <wp:extent cx="5473700" cy="2465652"/>
+            <wp:effectExtent l="0" t="0" r="0" b="0"/>
+            <wp:docPr id="31" name="Рисунок 31"/>
             <wp:cNvGraphicFramePr>
               <a:graphicFrameLocks xmlns:a="http://schemas.openxmlformats.org/drawingml/2006/main" noChangeAspect="1"/>
             </wp:cNvGraphicFramePr>
@@ -4682,7 +4154,7 @@
                   <pic:spPr>
                     <a:xfrm>
                       <a:off x="0" y="0"/>
-                      <a:ext cx="5535476" cy="3716550"/>
+                      <a:ext cx="5493665" cy="2474645"/>
                     </a:xfrm>
                     <a:prstGeom prst="rect">
                       <a:avLst/>
@@ -4697,60 +4169,89 @@
     </w:p>
     <w:p>
       <w:pPr>
-        <w:spacing w:line="259" w:lineRule="auto"/>
-        <w:ind w:firstLine="851"/>
-        <w:jc w:val="left"/>
-        <w:rPr>
-          <w:sz w:val="32"/>
-          <w:szCs w:val="28"/>
-        </w:rPr>
-      </w:pPr>
-      <w:r>
-        <w:rPr>
-          <w:sz w:val="32"/>
-          <w:szCs w:val="28"/>
-        </w:rPr>
-        <w:t>Рисунок 3. Запрос в режиме конструктора</w:t>
-      </w:r>
-    </w:p>
-    <w:p>
-      <w:pPr>
-        <w:spacing w:line="259" w:lineRule="auto"/>
-        <w:ind w:firstLine="567"/>
-        <w:jc w:val="left"/>
-        <w:rPr>
-          <w:sz w:val="32"/>
-          <w:szCs w:val="28"/>
-        </w:rPr>
-      </w:pPr>
-      <w:r>
-        <w:rPr>
-          <w:sz w:val="32"/>
-          <w:szCs w:val="28"/>
-        </w:rPr>
-        <w:t>Сохраним запрос и выполним его. Результат выполнения запроса представлен на рисунке 4.</w:t>
-      </w:r>
-    </w:p>
-    <w:p>
-      <w:pPr>
-        <w:spacing w:line="259" w:lineRule="auto"/>
+        <w:ind w:firstLine="851"/>
+      </w:pPr>
+      <w:r>
+        <w:t>Рисунок 3. Запрос в режиме конструктора.</w:t>
+      </w:r>
+    </w:p>
+    <w:p>
+      <w:pPr>
+        <w:spacing w:after="0"/>
+        <w:ind w:firstLine="851"/>
+      </w:pPr>
+      <w:r>
+        <w:rPr>
+          <w:lang w:val="en-US"/>
+        </w:rPr>
+        <w:t>SQL</w:t>
+      </w:r>
+      <w:r>
+        <w:t xml:space="preserve"> </w:t>
+      </w:r>
+      <w:r>
+        <w:t>текст запроса:</w:t>
+      </w:r>
+    </w:p>
+    <w:p>
+      <w:pPr>
+        <w:spacing w:after="0"/>
+        <w:ind w:firstLine="851"/>
+      </w:pPr>
+      <w:r>
+        <w:t>SELECT Учащиеся.Фамилия, Учащиеся.Имя, Учащиеся.Группа, Учащиеся.ДатаРождения FROM Учащиеся</w:t>
+      </w:r>
+    </w:p>
+    <w:p>
+      <w:pPr>
+        <w:spacing w:after="0"/>
+        <w:ind w:firstLine="851"/>
+      </w:pPr>
+      <w:r>
+        <w:t>WHERE (((Учащиеся.Пол)="Ж") AND ((Учащиеся.Группа)=[Введите группу]) AND ((Month([Учащиеся].[ДатаРождения])) In (1,2,12)) AND ((Year([Учащиеся].[ДатаРождения]))=1999))</w:t>
+      </w:r>
+    </w:p>
+    <w:p>
+      <w:pPr>
+        <w:spacing w:after="0"/>
+        <w:ind w:firstLine="851"/>
+      </w:pPr>
+      <w:r>
+        <w:t>GROUP BY Учащиеся.Фамилия, Учащиеся.Имя, Учащиеся.Группа, Учащиеся.ДатаРождения, Учащиеся.ДатаРождения;</w:t>
+      </w:r>
+    </w:p>
+    <w:p>
+      <w:pPr>
+        <w:ind w:firstLine="851"/>
+      </w:pPr>
+    </w:p>
+    <w:p>
+      <w:pPr>
+        <w:ind w:firstLine="851"/>
+      </w:pPr>
+      <w:r>
+        <w:t>Выполним запрос, для этого необходимо указать группу. Выполнение запроса представлено на рисунках 4-5.</w:t>
+      </w:r>
+    </w:p>
+    <w:p>
+      <w:pPr>
+        <w:ind w:firstLine="851"/>
+      </w:pPr>
+    </w:p>
+    <w:p>
+      <w:pPr>
+        <w:ind w:firstLine="851"/>
         <w:jc w:val="center"/>
-        <w:rPr>
-          <w:sz w:val="32"/>
-          <w:szCs w:val="28"/>
-        </w:rPr>
       </w:pPr>
       <w:r>
         <w:rPr>
           <w:noProof/>
-          <w:sz w:val="32"/>
-          <w:szCs w:val="28"/>
         </w:rPr>
         <w:drawing>
-          <wp:inline distT="0" distB="0" distL="0" distR="0" wp14:anchorId="04B5F777" wp14:editId="53E344C1">
-            <wp:extent cx="4010585" cy="2238687"/>
+          <wp:inline distT="0" distB="0" distL="0" distR="0" wp14:anchorId="65A573CE" wp14:editId="17588991">
+            <wp:extent cx="2848373" cy="1352739"/>
             <wp:effectExtent l="0" t="0" r="9525" b="0"/>
-            <wp:docPr id="16" name="Рисунок 16"/>
+            <wp:docPr id="32" name="Рисунок 32"/>
             <wp:cNvGraphicFramePr>
               <a:graphicFrameLocks xmlns:a="http://schemas.openxmlformats.org/drawingml/2006/main" noChangeAspect="1"/>
             </wp:cNvGraphicFramePr>
@@ -4770,7 +4271,7 @@
                   <pic:spPr>
                     <a:xfrm>
                       <a:off x="0" y="0"/>
-                      <a:ext cx="4010585" cy="2238687"/>
+                      <a:ext cx="2848373" cy="1352739"/>
                     </a:xfrm>
                     <a:prstGeom prst="rect">
                       <a:avLst/>
@@ -4785,139 +4286,26 @@
     </w:p>
     <w:p>
       <w:pPr>
-        <w:spacing w:line="259" w:lineRule="auto"/>
-        <w:ind w:firstLine="851"/>
-        <w:jc w:val="left"/>
-        <w:rPr>
-          <w:sz w:val="32"/>
-          <w:szCs w:val="28"/>
-        </w:rPr>
-      </w:pPr>
-      <w:r>
-        <w:rPr>
-          <w:sz w:val="32"/>
-          <w:szCs w:val="28"/>
-        </w:rPr>
-        <w:t>Рисунок 4. Результат выполнения запроса.</w:t>
-      </w:r>
-      <w:r>
-        <w:rPr>
-          <w:sz w:val="32"/>
-          <w:szCs w:val="28"/>
-        </w:rPr>
-        <w:br w:type="page"/>
-      </w:r>
-    </w:p>
-    <w:p>
-      <w:pPr>
-        <w:tabs>
-          <w:tab w:val="left" w:pos="84"/>
-        </w:tabs>
-        <w:ind w:left="-57" w:right="-57"/>
+        <w:ind w:firstLine="851"/>
+      </w:pPr>
+      <w:r>
+        <w:t>Рисунок 4. Указание группы.</w:t>
+      </w:r>
+    </w:p>
+    <w:p>
+      <w:pPr>
+        <w:ind w:firstLine="851"/>
         <w:jc w:val="center"/>
-        <w:rPr>
-          <w:b/>
-          <w:bCs/>
-          <w:sz w:val="32"/>
-          <w:szCs w:val="28"/>
-        </w:rPr>
-      </w:pPr>
-      <w:r>
-        <w:rPr>
-          <w:b/>
-          <w:bCs/>
-          <w:sz w:val="32"/>
-          <w:szCs w:val="28"/>
-        </w:rPr>
-        <w:lastRenderedPageBreak/>
-        <w:t>75</w:t>
-      </w:r>
-      <w:r>
-        <w:rPr>
-          <w:b/>
-          <w:bCs/>
-          <w:sz w:val="32"/>
-          <w:szCs w:val="28"/>
-        </w:rPr>
-        <w:t xml:space="preserve"> </w:t>
-      </w:r>
-      <w:r>
-        <w:rPr>
-          <w:b/>
-          <w:bCs/>
-          <w:sz w:val="32"/>
-          <w:szCs w:val="28"/>
-        </w:rPr>
-        <w:t>Найдите средний балл по дисциплине. Наименование дисциплины - параметр запроса</w:t>
-      </w:r>
-    </w:p>
-    <w:p>
-      <w:pPr>
-        <w:tabs>
-          <w:tab w:val="left" w:pos="84"/>
-        </w:tabs>
-        <w:ind w:left="-57" w:right="-57"/>
-        <w:jc w:val="center"/>
-        <w:rPr>
-          <w:sz w:val="32"/>
-          <w:szCs w:val="28"/>
-        </w:rPr>
-      </w:pPr>
-    </w:p>
-    <w:p>
-      <w:pPr>
-        <w:tabs>
-          <w:tab w:val="left" w:pos="84"/>
-        </w:tabs>
-        <w:ind w:left="-57" w:right="-57" w:firstLine="624"/>
-        <w:rPr>
-          <w:sz w:val="32"/>
-          <w:szCs w:val="28"/>
-        </w:rPr>
-      </w:pPr>
-      <w:r>
-        <w:rPr>
-          <w:sz w:val="32"/>
-          <w:szCs w:val="28"/>
-        </w:rPr>
-        <w:t>Заполним данными таблицы «Сессия», «Преподаватели», «Экзамены». Результат заполнения таблицы «Преподаватели» представлен на рисунке 5.</w:t>
-      </w:r>
-    </w:p>
-    <w:p>
-      <w:pPr>
-        <w:tabs>
-          <w:tab w:val="left" w:pos="84"/>
-        </w:tabs>
-        <w:ind w:left="-57" w:right="-57" w:firstLine="624"/>
-        <w:rPr>
-          <w:sz w:val="32"/>
-          <w:szCs w:val="28"/>
-        </w:rPr>
-      </w:pPr>
-    </w:p>
-    <w:p>
-      <w:pPr>
-        <w:tabs>
-          <w:tab w:val="left" w:pos="84"/>
-        </w:tabs>
-        <w:ind w:left="-57" w:right="-57" w:firstLine="624"/>
-        <w:jc w:val="center"/>
-        <w:rPr>
-          <w:sz w:val="32"/>
-          <w:szCs w:val="28"/>
-        </w:rPr>
       </w:pPr>
       <w:r>
         <w:rPr>
           <w:noProof/>
-          <w:sz w:val="32"/>
-          <w:szCs w:val="28"/>
         </w:rPr>
         <w:drawing>
-          <wp:inline distT="0" distB="0" distL="0" distR="0" wp14:anchorId="7D004958" wp14:editId="0F0AA943">
-            <wp:extent cx="5325218" cy="2362530"/>
-            <wp:effectExtent l="0" t="0" r="0" b="0"/>
-            <wp:docPr id="8" name="Рисунок 8"/>
+          <wp:inline distT="0" distB="0" distL="0" distR="0" wp14:anchorId="7E80A56E" wp14:editId="28576D77">
+            <wp:extent cx="4124901" cy="1019317"/>
+            <wp:effectExtent l="0" t="0" r="9525" b="9525"/>
+            <wp:docPr id="33" name="Рисунок 33"/>
             <wp:cNvGraphicFramePr>
               <a:graphicFrameLocks xmlns:a="http://schemas.openxmlformats.org/drawingml/2006/main" noChangeAspect="1"/>
             </wp:cNvGraphicFramePr>
@@ -4937,7 +4325,7 @@
                   <pic:spPr>
                     <a:xfrm>
                       <a:off x="0" y="0"/>
-                      <a:ext cx="5325218" cy="2362530"/>
+                      <a:ext cx="4124901" cy="1019317"/>
                     </a:xfrm>
                     <a:prstGeom prst="rect">
                       <a:avLst/>
@@ -4952,65 +4340,81 @@
     </w:p>
     <w:p>
       <w:pPr>
-        <w:tabs>
-          <w:tab w:val="left" w:pos="84"/>
-        </w:tabs>
-        <w:ind w:left="-57" w:right="-57" w:firstLine="624"/>
-        <w:rPr>
+        <w:spacing w:line="256" w:lineRule="auto"/>
+        <w:ind w:firstLine="851"/>
+        <w:jc w:val="left"/>
+      </w:pPr>
+      <w:r>
+        <w:t>Рисунок 5. Результат выполнения запроса.</w:t>
+      </w:r>
+      <w:r>
+        <w:br w:type="page"/>
+      </w:r>
+    </w:p>
+    <w:p>
+      <w:pPr>
+        <w:jc w:val="center"/>
+        <w:rPr>
+          <w:b/>
+          <w:bCs/>
           <w:sz w:val="32"/>
-          <w:szCs w:val="28"/>
-        </w:rPr>
-      </w:pPr>
-      <w:r>
-        <w:rPr>
+          <w:szCs w:val="32"/>
+        </w:rPr>
+      </w:pPr>
+      <w:r>
+        <w:rPr>
+          <w:b/>
+          <w:bCs/>
           <w:sz w:val="32"/>
-          <w:szCs w:val="28"/>
-        </w:rPr>
-        <w:t>Рисунок 5. Результат заполнения таблицы «Преподаватели»</w:t>
-      </w:r>
-    </w:p>
-    <w:p>
-      <w:pPr>
-        <w:tabs>
-          <w:tab w:val="left" w:pos="84"/>
-        </w:tabs>
-        <w:ind w:left="-57" w:right="-57" w:firstLine="624"/>
-        <w:rPr>
+          <w:szCs w:val="32"/>
+        </w:rPr>
+        <w:lastRenderedPageBreak/>
+        <w:t>67</w:t>
+      </w:r>
+      <w:r>
+        <w:rPr>
+          <w:b/>
+          <w:bCs/>
           <w:sz w:val="32"/>
-          <w:szCs w:val="28"/>
-        </w:rPr>
-      </w:pPr>
-      <w:r>
-        <w:rPr>
+          <w:szCs w:val="32"/>
+        </w:rPr>
+        <w:t xml:space="preserve"> </w:t>
+      </w:r>
+      <w:r>
+        <w:rPr>
+          <w:b/>
+          <w:bCs/>
           <w:sz w:val="32"/>
-          <w:szCs w:val="28"/>
-        </w:rPr>
-        <w:t>Результат заполнения таблицы «Экзамены» представлен на рисунке 6.</w:t>
-      </w:r>
-    </w:p>
-    <w:p>
-      <w:pPr>
-        <w:tabs>
-          <w:tab w:val="left" w:pos="84"/>
-        </w:tabs>
-        <w:ind w:left="-57" w:right="-57" w:firstLine="624"/>
+          <w:szCs w:val="32"/>
+        </w:rPr>
+        <w:t>Найдите фамилии учащихся, имеющих средний балл больше заданного числа X. Число X - параметр запроса.</w:t>
+      </w:r>
+    </w:p>
+    <w:p/>
+    <w:p>
+      <w:pPr>
+        <w:spacing w:after="0"/>
+        <w:ind w:firstLine="851"/>
+      </w:pPr>
+      <w:r>
+        <w:t>Сначала выведем список всех студентов и их средний балл. Средний балл студентов представлен на рисунке 6.</w:t>
+      </w:r>
+    </w:p>
+    <w:p>
+      <w:pPr>
+        <w:spacing w:after="0"/>
+        <w:ind w:firstLine="851"/>
         <w:jc w:val="center"/>
-        <w:rPr>
-          <w:sz w:val="32"/>
-          <w:szCs w:val="28"/>
-        </w:rPr>
       </w:pPr>
       <w:r>
         <w:rPr>
           <w:noProof/>
-          <w:sz w:val="32"/>
-          <w:szCs w:val="28"/>
         </w:rPr>
         <w:drawing>
-          <wp:inline distT="0" distB="0" distL="0" distR="0" wp14:anchorId="5404900F" wp14:editId="4E176D42">
-            <wp:extent cx="2934109" cy="2381582"/>
-            <wp:effectExtent l="0" t="0" r="0" b="0"/>
-            <wp:docPr id="9" name="Рисунок 9"/>
+          <wp:inline distT="0" distB="0" distL="0" distR="0" wp14:anchorId="0F6BAE9B" wp14:editId="31163CD0">
+            <wp:extent cx="2705478" cy="2219635"/>
+            <wp:effectExtent l="0" t="0" r="0" b="9525"/>
+            <wp:docPr id="34" name="Рисунок 34"/>
             <wp:cNvGraphicFramePr>
               <a:graphicFrameLocks xmlns:a="http://schemas.openxmlformats.org/drawingml/2006/main" noChangeAspect="1"/>
             </wp:cNvGraphicFramePr>
@@ -5030,7 +4434,7 @@
                   <pic:spPr>
                     <a:xfrm>
                       <a:off x="0" y="0"/>
-                      <a:ext cx="2934109" cy="2381582"/>
+                      <a:ext cx="2705478" cy="2219635"/>
                     </a:xfrm>
                     <a:prstGeom prst="rect">
                       <a:avLst/>
@@ -5045,66 +4449,187 @@
     </w:p>
     <w:p>
       <w:pPr>
-        <w:tabs>
-          <w:tab w:val="left" w:pos="84"/>
-        </w:tabs>
-        <w:ind w:left="-57" w:right="-57" w:firstLine="624"/>
-        <w:rPr>
-          <w:sz w:val="32"/>
-          <w:szCs w:val="28"/>
-        </w:rPr>
-      </w:pPr>
-      <w:r>
-        <w:rPr>
-          <w:sz w:val="32"/>
-          <w:szCs w:val="28"/>
-        </w:rPr>
-        <w:t>Рисунок 6. Результат заполнения таблицы «Экзамены»</w:t>
-      </w:r>
-    </w:p>
-    <w:p>
-      <w:pPr>
-        <w:tabs>
-          <w:tab w:val="left" w:pos="84"/>
-        </w:tabs>
-        <w:ind w:left="-57" w:right="-57" w:firstLine="624"/>
-        <w:rPr>
-          <w:sz w:val="32"/>
-          <w:szCs w:val="28"/>
-        </w:rPr>
-      </w:pPr>
-      <w:r>
-        <w:rPr>
-          <w:sz w:val="32"/>
-          <w:szCs w:val="28"/>
-        </w:rPr>
-        <w:t>Таблица «Сессия» представлена на рисунке 7.</w:t>
-      </w:r>
-    </w:p>
-    <w:p>
-      <w:pPr>
-        <w:tabs>
-          <w:tab w:val="left" w:pos="84"/>
-        </w:tabs>
-        <w:ind w:left="-57" w:right="-57" w:firstLine="624"/>
+        <w:spacing w:after="0"/>
+        <w:ind w:firstLine="851"/>
+        <w:jc w:val="left"/>
+      </w:pPr>
+      <w:r>
+        <w:t>Рисунок 6. Средний балл.</w:t>
+      </w:r>
+    </w:p>
+    <w:p>
+      <w:pPr>
+        <w:spacing w:after="0"/>
+        <w:ind w:firstLine="851"/>
+        <w:jc w:val="left"/>
+      </w:pPr>
+    </w:p>
+    <w:p>
+      <w:pPr>
+        <w:spacing w:after="0"/>
+        <w:ind w:firstLine="851"/>
+        <w:jc w:val="left"/>
+      </w:pPr>
+      <w:r>
+        <w:t xml:space="preserve">Для выбора среднего балла студентов использовался </w:t>
+      </w:r>
+      <w:r>
+        <w:rPr>
+          <w:lang w:val="en-US"/>
+        </w:rPr>
+        <w:t>SQL</w:t>
+      </w:r>
+      <w:r>
+        <w:t xml:space="preserve"> запрос:</w:t>
+      </w:r>
+    </w:p>
+    <w:p>
+      <w:pPr>
+        <w:spacing w:after="0"/>
+        <w:ind w:firstLine="851"/>
+        <w:jc w:val="left"/>
+      </w:pPr>
+      <w:r>
+        <w:t>SELECT Учащиеся.Фамилия, Avg(Сессия.Оценка) AS СРЕД</w:t>
+      </w:r>
+    </w:p>
+    <w:p>
+      <w:pPr>
+        <w:spacing w:after="0"/>
+        <w:ind w:firstLine="851"/>
+        <w:jc w:val="left"/>
+      </w:pPr>
+      <w:r>
+        <w:t>FROM Учащиеся INNER JOIN Сессия ON Учащиеся.Код = Сессия.КодУч</w:t>
+      </w:r>
+    </w:p>
+    <w:p>
+      <w:pPr>
+        <w:spacing w:after="0"/>
+        <w:ind w:firstLine="851"/>
+        <w:jc w:val="left"/>
+      </w:pPr>
+      <w:r>
+        <w:t>group by Учащиеся.Фамилия</w:t>
+      </w:r>
+    </w:p>
+    <w:p>
+      <w:pPr>
+        <w:spacing w:after="0"/>
+        <w:ind w:firstLine="851"/>
+        <w:jc w:val="left"/>
+      </w:pPr>
+    </w:p>
+    <w:p>
+      <w:pPr>
+        <w:spacing w:after="0"/>
+        <w:ind w:firstLine="851"/>
+        <w:jc w:val="left"/>
+      </w:pPr>
+      <w:r>
+        <w:t>Теперь из этого запроса необходимо выбрать студентов со средним баллом выше указанного, допишем запрос следующим образом:</w:t>
+      </w:r>
+    </w:p>
+    <w:p>
+      <w:pPr>
+        <w:spacing w:after="0"/>
+        <w:ind w:firstLine="851"/>
+        <w:jc w:val="left"/>
+      </w:pPr>
+      <w:r>
+        <w:t>SELECT Учащиеся.Фамилия, СРЕД</w:t>
+      </w:r>
+    </w:p>
+    <w:p>
+      <w:pPr>
+        <w:spacing w:after="0"/>
+        <w:ind w:firstLine="851"/>
+        <w:jc w:val="left"/>
+      </w:pPr>
+      <w:r>
+        <w:t>from(</w:t>
+      </w:r>
+    </w:p>
+    <w:p>
+      <w:pPr>
+        <w:spacing w:after="0"/>
+        <w:ind w:firstLine="851"/>
+        <w:jc w:val="left"/>
+      </w:pPr>
+      <w:r>
+        <w:t>SELECT Учащиеся.Фамилия, Avg(Сессия.Оценка) AS СРЕД</w:t>
+      </w:r>
+    </w:p>
+    <w:p>
+      <w:pPr>
+        <w:spacing w:after="0"/>
+        <w:ind w:firstLine="851"/>
+        <w:jc w:val="left"/>
+      </w:pPr>
+      <w:r>
+        <w:t>FROM Учащиеся INNER JOIN Сессия ON Учащиеся.Код = Сессия.КодУч</w:t>
+      </w:r>
+    </w:p>
+    <w:p>
+      <w:pPr>
+        <w:spacing w:after="0"/>
+        <w:ind w:firstLine="851"/>
+        <w:jc w:val="left"/>
+      </w:pPr>
+      <w:r>
+        <w:t>group by Учащиеся.Фамилия</w:t>
+      </w:r>
+    </w:p>
+    <w:p>
+      <w:pPr>
+        <w:spacing w:after="0"/>
+        <w:ind w:firstLine="851"/>
+        <w:jc w:val="left"/>
+      </w:pPr>
+      <w:r>
+        <w:t>) where сред&gt;[Введите балл]</w:t>
+      </w:r>
+    </w:p>
+    <w:p>
+      <w:pPr>
+        <w:spacing w:after="0"/>
+        <w:ind w:firstLine="851"/>
+        <w:jc w:val="left"/>
+      </w:pPr>
+    </w:p>
+    <w:p>
+      <w:pPr>
+        <w:spacing w:after="0"/>
+        <w:ind w:firstLine="851"/>
+        <w:jc w:val="left"/>
+      </w:pPr>
+      <w:r>
+        <w:t>Запрос в режиме конструктора представлен на рисунке 7.</w:t>
+      </w:r>
+    </w:p>
+    <w:p>
+      <w:pPr>
+        <w:spacing w:after="0"/>
+        <w:ind w:firstLine="851"/>
+        <w:jc w:val="left"/>
+      </w:pPr>
+    </w:p>
+    <w:p>
+      <w:pPr>
+        <w:spacing w:after="0"/>
+        <w:ind w:firstLine="851"/>
         <w:jc w:val="center"/>
-        <w:rPr>
-          <w:sz w:val="32"/>
-          <w:szCs w:val="28"/>
-        </w:rPr>
       </w:pPr>
       <w:r>
         <w:rPr>
           <w:noProof/>
-          <w:sz w:val="32"/>
-          <w:szCs w:val="28"/>
         </w:rPr>
         <w:lastRenderedPageBreak/>
         <w:drawing>
-          <wp:inline distT="0" distB="0" distL="0" distR="0" wp14:anchorId="7F662E99" wp14:editId="0E16972A">
-            <wp:extent cx="4715533" cy="6154009"/>
-            <wp:effectExtent l="0" t="0" r="8890" b="0"/>
-            <wp:docPr id="10" name="Рисунок 10"/>
+          <wp:inline distT="0" distB="0" distL="0" distR="0" wp14:anchorId="62CF40D4" wp14:editId="22B18CB3">
+            <wp:extent cx="3924300" cy="4201310"/>
+            <wp:effectExtent l="0" t="0" r="0" b="8890"/>
+            <wp:docPr id="35" name="Рисунок 35"/>
             <wp:cNvGraphicFramePr>
               <a:graphicFrameLocks xmlns:a="http://schemas.openxmlformats.org/drawingml/2006/main" noChangeAspect="1"/>
             </wp:cNvGraphicFramePr>
@@ -5124,7 +4649,7 @@
                   <pic:spPr>
                     <a:xfrm>
                       <a:off x="0" y="0"/>
-                      <a:ext cx="4715533" cy="6154009"/>
+                      <a:ext cx="3927435" cy="4204666"/>
                     </a:xfrm>
                     <a:prstGeom prst="rect">
                       <a:avLst/>
@@ -5139,104 +4664,46 @@
     </w:p>
     <w:p>
       <w:pPr>
-        <w:tabs>
-          <w:tab w:val="left" w:pos="84"/>
-        </w:tabs>
-        <w:ind w:left="-57" w:right="-57" w:firstLine="624"/>
-        <w:rPr>
-          <w:sz w:val="32"/>
-          <w:szCs w:val="28"/>
-        </w:rPr>
-      </w:pPr>
-      <w:r>
-        <w:rPr>
-          <w:sz w:val="32"/>
-          <w:szCs w:val="28"/>
-        </w:rPr>
-        <w:t>Рисунок 7. Таблица «Сессия»</w:t>
-      </w:r>
-    </w:p>
-    <w:p>
-      <w:pPr>
-        <w:tabs>
-          <w:tab w:val="left" w:pos="84"/>
-        </w:tabs>
-        <w:ind w:left="-57" w:right="-57" w:firstLine="624"/>
-        <w:rPr>
-          <w:sz w:val="32"/>
-          <w:szCs w:val="28"/>
-        </w:rPr>
-      </w:pPr>
-      <w:r>
-        <w:rPr>
-          <w:sz w:val="32"/>
-          <w:szCs w:val="28"/>
-        </w:rPr>
-        <w:t>По условию задания нам необходимо найти средний балл по дисциплине, которая является параметром запроса.</w:t>
-      </w:r>
-    </w:p>
-    <w:p>
-      <w:pPr>
-        <w:tabs>
-          <w:tab w:val="left" w:pos="84"/>
-        </w:tabs>
-        <w:ind w:left="-57" w:right="-57" w:firstLine="624"/>
-        <w:rPr>
-          <w:sz w:val="32"/>
-          <w:szCs w:val="28"/>
-        </w:rPr>
-      </w:pPr>
-      <w:r>
-        <w:rPr>
-          <w:sz w:val="32"/>
-          <w:szCs w:val="28"/>
-        </w:rPr>
-        <w:t>Создадим запрос в режиме конструктора, укажем Название дисциплины для параметра, для этого подключим таблицу Экзамены. Укажем поле для выбора по параметру, запрос на параметр и отметим необходимые к выборке поля.</w:t>
-      </w:r>
-    </w:p>
-    <w:p>
-      <w:pPr>
-        <w:tabs>
-          <w:tab w:val="left" w:pos="84"/>
-        </w:tabs>
-        <w:ind w:left="-57" w:right="-57" w:firstLine="624"/>
-        <w:rPr>
-          <w:sz w:val="32"/>
-          <w:szCs w:val="28"/>
-        </w:rPr>
-      </w:pPr>
-      <w:r>
-        <w:rPr>
-          <w:sz w:val="32"/>
-          <w:szCs w:val="28"/>
-        </w:rPr>
-        <w:t>Запрос в режиме конструктора представлен на рисунке 8.</w:t>
-      </w:r>
-    </w:p>
-    <w:p>
-      <w:pPr>
-        <w:tabs>
-          <w:tab w:val="left" w:pos="84"/>
-        </w:tabs>
-        <w:ind w:left="-57" w:right="-57" w:firstLine="57"/>
+        <w:spacing w:after="0"/>
+        <w:ind w:firstLine="851"/>
+        <w:jc w:val="left"/>
+      </w:pPr>
+      <w:r>
+        <w:t>Рисунок 7. Запрос в режиме конструктора.</w:t>
+      </w:r>
+    </w:p>
+    <w:p>
+      <w:pPr>
+        <w:spacing w:after="0"/>
+        <w:ind w:firstLine="851"/>
+        <w:jc w:val="left"/>
+      </w:pPr>
+      <w:r>
+        <w:t>Результат работы запроса для балла 7 представлен на рисунке 8.</w:t>
+      </w:r>
+    </w:p>
+    <w:p>
+      <w:pPr>
+        <w:spacing w:after="0"/>
+        <w:ind w:firstLine="851"/>
+        <w:jc w:val="left"/>
+      </w:pPr>
+    </w:p>
+    <w:p>
+      <w:pPr>
+        <w:spacing w:after="0"/>
+        <w:ind w:firstLine="851"/>
         <w:jc w:val="center"/>
-        <w:rPr>
-          <w:sz w:val="32"/>
-          <w:szCs w:val="28"/>
-        </w:rPr>
       </w:pPr>
       <w:r>
         <w:rPr>
           <w:noProof/>
-          <w:sz w:val="32"/>
-          <w:szCs w:val="28"/>
-        </w:rPr>
-        <w:lastRenderedPageBreak/>
+        </w:rPr>
         <w:drawing>
-          <wp:inline distT="0" distB="0" distL="0" distR="0" wp14:anchorId="6340D041" wp14:editId="48824041">
-            <wp:extent cx="4887007" cy="3753374"/>
-            <wp:effectExtent l="0" t="0" r="8890" b="0"/>
-            <wp:docPr id="11" name="Рисунок 11"/>
+          <wp:inline distT="0" distB="0" distL="0" distR="0" wp14:anchorId="18B8D8B1" wp14:editId="065DB560">
+            <wp:extent cx="2829320" cy="1714739"/>
+            <wp:effectExtent l="0" t="0" r="9525" b="0"/>
+            <wp:docPr id="36" name="Рисунок 36"/>
             <wp:cNvGraphicFramePr>
               <a:graphicFrameLocks xmlns:a="http://schemas.openxmlformats.org/drawingml/2006/main" noChangeAspect="1"/>
             </wp:cNvGraphicFramePr>
@@ -5256,7 +4723,7 @@
                   <pic:spPr>
                     <a:xfrm>
                       <a:off x="0" y="0"/>
-                      <a:ext cx="4887007" cy="3753374"/>
+                      <a:ext cx="2829320" cy="1714739"/>
                     </a:xfrm>
                     <a:prstGeom prst="rect">
                       <a:avLst/>
@@ -5271,93 +4738,149 @@
     </w:p>
     <w:p>
       <w:pPr>
-        <w:tabs>
-          <w:tab w:val="left" w:pos="84"/>
-        </w:tabs>
-        <w:ind w:left="-57" w:right="-57" w:firstLine="624"/>
-        <w:rPr>
+        <w:spacing w:after="0"/>
+        <w:ind w:firstLine="851"/>
+        <w:jc w:val="left"/>
+      </w:pPr>
+      <w:r>
+        <w:t>Рисунок 8. Результат работы запроса для балла 7.</w:t>
+      </w:r>
+    </w:p>
+    <w:p>
+      <w:pPr>
+        <w:spacing w:after="0" w:line="256" w:lineRule="auto"/>
+        <w:jc w:val="left"/>
+      </w:pPr>
+      <w:r>
+        <w:br w:type="page"/>
+      </w:r>
+    </w:p>
+    <w:p>
+      <w:pPr>
+        <w:jc w:val="center"/>
+        <w:rPr>
+          <w:b/>
+          <w:bCs/>
           <w:sz w:val="32"/>
-          <w:szCs w:val="28"/>
-        </w:rPr>
-      </w:pPr>
-      <w:r>
-        <w:rPr>
+          <w:szCs w:val="32"/>
+        </w:rPr>
+      </w:pPr>
+      <w:r>
+        <w:rPr>
+          <w:b/>
+          <w:bCs/>
           <w:sz w:val="32"/>
-          <w:szCs w:val="28"/>
-        </w:rPr>
-        <w:t>Рисунок 8. Запрос в режиме конструктора.</w:t>
-      </w:r>
-    </w:p>
-    <w:p>
-      <w:pPr>
-        <w:tabs>
-          <w:tab w:val="left" w:pos="84"/>
-        </w:tabs>
-        <w:ind w:left="-57" w:right="-57" w:firstLine="624"/>
-        <w:rPr>
+          <w:szCs w:val="32"/>
+        </w:rPr>
+        <w:lastRenderedPageBreak/>
+        <w:t>98</w:t>
+      </w:r>
+      <w:r>
+        <w:rPr>
+          <w:b/>
+          <w:bCs/>
           <w:sz w:val="32"/>
-          <w:szCs w:val="28"/>
-        </w:rPr>
-      </w:pPr>
-      <w:r>
-        <w:rPr>
+          <w:szCs w:val="32"/>
+        </w:rPr>
+        <w:t xml:space="preserve"> </w:t>
+      </w:r>
+      <w:r>
+        <w:rPr>
+          <w:b/>
+          <w:bCs/>
           <w:sz w:val="32"/>
-          <w:szCs w:val="28"/>
-        </w:rPr>
-        <w:t xml:space="preserve">Из рисунка 7 (первые три строки) </w:t>
-      </w:r>
-      <w:proofErr w:type="gramStart"/>
-      <w:r>
-        <w:rPr>
+          <w:szCs w:val="32"/>
+        </w:rPr>
+        <w:t xml:space="preserve">Создайте список </w:t>
+      </w:r>
+      <w:r>
+        <w:rPr>
+          <w:b/>
+          <w:bCs/>
+          <w:color w:val="000000"/>
+          <w:spacing w:val="-7"/>
           <w:sz w:val="32"/>
-          <w:szCs w:val="28"/>
-        </w:rPr>
-        <w:t>видим</w:t>
-      </w:r>
-      <w:proofErr w:type="gramEnd"/>
-      <w:r>
-        <w:rPr>
+          <w:szCs w:val="32"/>
+        </w:rPr>
+        <w:t>учащихся</w:t>
+      </w:r>
+      <w:r>
+        <w:rPr>
+          <w:b/>
+          <w:bCs/>
           <w:sz w:val="32"/>
-          <w:szCs w:val="28"/>
-        </w:rPr>
-        <w:t xml:space="preserve"> что баллы у нас 6,7 и 8, а значит по дисциплине Математика ожидается средний балл 7. Запрос Дисциплины представлен на рисунке 9.</w:t>
-      </w:r>
-    </w:p>
-    <w:p>
-      <w:pPr>
-        <w:tabs>
-          <w:tab w:val="left" w:pos="84"/>
-        </w:tabs>
-        <w:ind w:left="-57" w:right="-57" w:firstLine="624"/>
-        <w:rPr>
-          <w:sz w:val="32"/>
-          <w:szCs w:val="28"/>
-        </w:rPr>
-      </w:pPr>
-    </w:p>
-    <w:p>
-      <w:pPr>
-        <w:tabs>
-          <w:tab w:val="left" w:pos="84"/>
-        </w:tabs>
-        <w:ind w:left="-57" w:right="-57" w:firstLine="624"/>
+          <w:szCs w:val="32"/>
+        </w:rPr>
+        <w:t xml:space="preserve"> -однофамильцев, содержащий их фамилии, имена и номера групп.</w:t>
+      </w:r>
+    </w:p>
+    <w:p/>
+    <w:p>
+      <w:pPr>
+        <w:ind w:firstLine="851"/>
+      </w:pPr>
+      <w:r>
+        <w:t xml:space="preserve">Для выполнения задания сделаем запрос в котором одной таблице Учащиеся назначим 2 псевдонима – а1 и а2. И выберем из этих таблиц записи где совпадают фамилии а имена не совпадают. </w:t>
+      </w:r>
+      <w:r>
+        <w:rPr>
+          <w:lang w:val="en-US"/>
+        </w:rPr>
+        <w:t>SQL</w:t>
+      </w:r>
+      <w:r>
+        <w:t xml:space="preserve"> запрос будет выглядеть так:</w:t>
+      </w:r>
+    </w:p>
+    <w:p>
+      <w:pPr>
+        <w:ind w:firstLine="851"/>
+        <w:jc w:val="left"/>
+      </w:pPr>
+      <w:r>
+        <w:t>SELECT а1.Фамилия, а1.Имя, а1.Группа</w:t>
+      </w:r>
+    </w:p>
+    <w:p>
+      <w:pPr>
+        <w:ind w:firstLine="851"/>
+        <w:jc w:val="left"/>
+      </w:pPr>
+      <w:r>
+        <w:t>FROM Учащиеся AS а1, Учащиеся AS а2</w:t>
+      </w:r>
+    </w:p>
+    <w:p>
+      <w:pPr>
+        <w:ind w:firstLine="851"/>
+        <w:jc w:val="left"/>
+      </w:pPr>
+      <w:r>
+        <w:t>WHERE (((а1.Имя)&lt;&gt;[а2].[Имя]) AND ((а1.Фамилия)=[а2].[Фамилия]));</w:t>
+      </w:r>
+    </w:p>
+    <w:p>
+      <w:pPr>
+        <w:ind w:firstLine="851"/>
+      </w:pPr>
+      <w:r>
+        <w:t>Конструктор запроса представлен на рисунке 9.</w:t>
+      </w:r>
+    </w:p>
+    <w:p>
+      <w:pPr>
+        <w:ind w:firstLine="851"/>
         <w:jc w:val="center"/>
-        <w:rPr>
-          <w:sz w:val="32"/>
-          <w:szCs w:val="28"/>
-        </w:rPr>
       </w:pPr>
       <w:r>
         <w:rPr>
           <w:noProof/>
-          <w:sz w:val="32"/>
-          <w:szCs w:val="28"/>
         </w:rPr>
         <w:drawing>
-          <wp:inline distT="0" distB="0" distL="0" distR="0" wp14:anchorId="6365F2A6" wp14:editId="591ABD9E">
-            <wp:extent cx="3572374" cy="2124371"/>
-            <wp:effectExtent l="0" t="0" r="9525" b="0"/>
-            <wp:docPr id="13" name="Рисунок 13"/>
+          <wp:inline distT="0" distB="0" distL="0" distR="0" wp14:anchorId="55EAACE7" wp14:editId="0FBB49FA">
+            <wp:extent cx="4410075" cy="3319695"/>
+            <wp:effectExtent l="0" t="0" r="0" b="0"/>
+            <wp:docPr id="37" name="Рисунок 37"/>
             <wp:cNvGraphicFramePr>
               <a:graphicFrameLocks xmlns:a="http://schemas.openxmlformats.org/drawingml/2006/main" noChangeAspect="1"/>
             </wp:cNvGraphicFramePr>
@@ -5377,7 +4900,7 @@
                   <pic:spPr>
                     <a:xfrm>
                       <a:off x="0" y="0"/>
-                      <a:ext cx="3572374" cy="2124371"/>
+                      <a:ext cx="4418602" cy="3326114"/>
                     </a:xfrm>
                     <a:prstGeom prst="rect">
                       <a:avLst/>
@@ -5392,66 +4915,34 @@
     </w:p>
     <w:p>
       <w:pPr>
-        <w:tabs>
-          <w:tab w:val="left" w:pos="84"/>
-        </w:tabs>
-        <w:ind w:left="-57" w:right="-57" w:firstLine="624"/>
-        <w:rPr>
-          <w:sz w:val="32"/>
-          <w:szCs w:val="28"/>
-        </w:rPr>
-      </w:pPr>
-      <w:r>
-        <w:rPr>
-          <w:sz w:val="32"/>
-          <w:szCs w:val="28"/>
-        </w:rPr>
-        <w:t>Рисунок 9. Запрос Дисциплины.</w:t>
-      </w:r>
-    </w:p>
-    <w:p>
-      <w:pPr>
-        <w:tabs>
-          <w:tab w:val="left" w:pos="84"/>
-        </w:tabs>
-        <w:ind w:left="-57" w:right="-57" w:firstLine="624"/>
-        <w:rPr>
-          <w:sz w:val="32"/>
-          <w:szCs w:val="28"/>
-        </w:rPr>
-      </w:pPr>
-      <w:r>
-        <w:rPr>
-          <w:sz w:val="32"/>
-          <w:szCs w:val="28"/>
-        </w:rPr>
+        <w:ind w:firstLine="851"/>
+      </w:pPr>
+      <w:r>
+        <w:t>Рисунок 9. Запрос в режиме конструктора.</w:t>
+      </w:r>
+    </w:p>
+    <w:p>
+      <w:pPr>
+        <w:ind w:firstLine="851"/>
+      </w:pPr>
+      <w:r>
         <w:t>Результат выполнения запроса представлен на рисунке 10.</w:t>
       </w:r>
     </w:p>
     <w:p>
       <w:pPr>
-        <w:tabs>
-          <w:tab w:val="left" w:pos="84"/>
-        </w:tabs>
-        <w:ind w:left="-57" w:right="-57" w:firstLine="624"/>
+        <w:ind w:firstLine="851"/>
         <w:jc w:val="center"/>
-        <w:rPr>
-          <w:sz w:val="32"/>
-          <w:szCs w:val="28"/>
-        </w:rPr>
       </w:pPr>
       <w:r>
         <w:rPr>
           <w:noProof/>
-          <w:sz w:val="32"/>
-          <w:szCs w:val="28"/>
-        </w:rPr>
-        <w:lastRenderedPageBreak/>
+        </w:rPr>
         <w:drawing>
-          <wp:inline distT="0" distB="0" distL="0" distR="0" wp14:anchorId="334655F8" wp14:editId="2C5CCE75">
-            <wp:extent cx="3515216" cy="1419423"/>
-            <wp:effectExtent l="0" t="0" r="9525" b="9525"/>
-            <wp:docPr id="14" name="Рисунок 14"/>
+          <wp:inline distT="0" distB="0" distL="0" distR="0" wp14:anchorId="79673752" wp14:editId="07C24465">
+            <wp:extent cx="3096057" cy="1162212"/>
+            <wp:effectExtent l="0" t="0" r="9525" b="0"/>
+            <wp:docPr id="38" name="Рисунок 38"/>
             <wp:cNvGraphicFramePr>
               <a:graphicFrameLocks xmlns:a="http://schemas.openxmlformats.org/drawingml/2006/main" noChangeAspect="1"/>
             </wp:cNvGraphicFramePr>
@@ -5471,7 +4962,7 @@
                   <pic:spPr>
                     <a:xfrm>
                       <a:off x="0" y="0"/>
-                      <a:ext cx="3515216" cy="1419423"/>
+                      <a:ext cx="3096057" cy="1162212"/>
                     </a:xfrm>
                     <a:prstGeom prst="rect">
                       <a:avLst/>
@@ -5486,37 +4977,18 @@
     </w:p>
     <w:p>
       <w:pPr>
-        <w:tabs>
-          <w:tab w:val="left" w:pos="84"/>
-        </w:tabs>
-        <w:ind w:left="-57" w:right="-57" w:firstLine="624"/>
-        <w:rPr>
-          <w:sz w:val="32"/>
-          <w:szCs w:val="28"/>
-        </w:rPr>
-      </w:pPr>
-      <w:r>
-        <w:rPr>
-          <w:sz w:val="32"/>
-          <w:szCs w:val="28"/>
-        </w:rPr>
+        <w:ind w:firstLine="851"/>
+      </w:pPr>
+      <w:r>
         <w:t>Рисунок 10. Результат выполнения запроса.</w:t>
       </w:r>
     </w:p>
     <w:p>
       <w:pPr>
-        <w:spacing w:line="259" w:lineRule="auto"/>
+        <w:spacing w:line="256" w:lineRule="auto"/>
         <w:jc w:val="left"/>
-        <w:rPr>
-          <w:sz w:val="32"/>
-          <w:szCs w:val="28"/>
-        </w:rPr>
-      </w:pPr>
-      <w:r>
-        <w:rPr>
-          <w:sz w:val="32"/>
-          <w:szCs w:val="28"/>
-        </w:rPr>
+      </w:pPr>
+      <w:r>
         <w:br w:type="page"/>
       </w:r>
     </w:p>
@@ -5527,7 +4999,7 @@
           <w:b/>
           <w:bCs/>
           <w:sz w:val="32"/>
-          <w:szCs w:val="28"/>
+          <w:szCs w:val="32"/>
         </w:rPr>
       </w:pPr>
       <w:r>
@@ -5535,17 +5007,17 @@
           <w:b/>
           <w:bCs/>
           <w:sz w:val="32"/>
-          <w:szCs w:val="28"/>
+          <w:szCs w:val="32"/>
         </w:rPr>
         <w:lastRenderedPageBreak/>
-        <w:t>114</w:t>
+        <w:t>126</w:t>
       </w:r>
       <w:r>
         <w:rPr>
           <w:b/>
           <w:bCs/>
           <w:sz w:val="32"/>
-          <w:szCs w:val="28"/>
+          <w:szCs w:val="32"/>
         </w:rPr>
         <w:t xml:space="preserve"> </w:t>
       </w:r>
@@ -5554,99 +5026,31 @@
           <w:b/>
           <w:bCs/>
           <w:sz w:val="32"/>
-          <w:szCs w:val="28"/>
-        </w:rPr>
-        <w:t xml:space="preserve">Найдите в определенной группе </w:t>
-      </w:r>
-      <w:r>
-        <w:rPr>
-          <w:b/>
-          <w:bCs/>
-          <w:color w:val="000000"/>
-          <w:spacing w:val="-7"/>
-          <w:sz w:val="32"/>
-          <w:szCs w:val="28"/>
-        </w:rPr>
-        <w:t>учащихся</w:t>
-      </w:r>
-      <w:r>
-        <w:rPr>
-          <w:b/>
-          <w:bCs/>
-          <w:sz w:val="32"/>
-          <w:szCs w:val="28"/>
-        </w:rPr>
-        <w:t>, которые будут получать повышенную стипендию (сдали сессию на 9 и 10 и имеют средний балл больше 9,1)</w:t>
-      </w:r>
-    </w:p>
-    <w:p>
-      <w:pPr>
-        <w:ind w:firstLine="567"/>
-        <w:rPr>
-          <w:sz w:val="32"/>
-          <w:szCs w:val="28"/>
-        </w:rPr>
-      </w:pPr>
-      <w:r>
-        <w:rPr>
-          <w:sz w:val="32"/>
-          <w:szCs w:val="28"/>
-        </w:rPr>
-        <w:t xml:space="preserve">Логически запрос будет состоять из подзапроса и собственно запроса. В подзапросе мы выберем учащихся, которые получили за сессию отметки только 9 и 10, а основным запросом уже из них выберем </w:t>
-      </w:r>
-      <w:proofErr w:type="gramStart"/>
-      <w:r>
-        <w:rPr>
-          <w:sz w:val="32"/>
-          <w:szCs w:val="28"/>
-        </w:rPr>
-        <w:t>тех</w:t>
-      </w:r>
-      <w:proofErr w:type="gramEnd"/>
-      <w:r>
-        <w:rPr>
-          <w:sz w:val="32"/>
-          <w:szCs w:val="28"/>
-        </w:rPr>
-        <w:t xml:space="preserve"> у кого средний балл больше чем 9,1.</w:t>
-      </w:r>
-    </w:p>
-    <w:p>
-      <w:pPr>
-        <w:ind w:firstLine="567"/>
-        <w:rPr>
-          <w:sz w:val="32"/>
-          <w:szCs w:val="28"/>
-        </w:rPr>
-      </w:pPr>
-      <w:r>
-        <w:rPr>
-          <w:sz w:val="32"/>
-          <w:szCs w:val="28"/>
-        </w:rPr>
-        <w:t>Конструктор запроса представлен на рисунке 11.</w:t>
-      </w:r>
-    </w:p>
-    <w:p>
-      <w:pPr>
-        <w:ind w:firstLine="567"/>
+          <w:szCs w:val="32"/>
+        </w:rPr>
+        <w:t>Создайте перекрестный запрос «Средние баллы в группах», дающий значения среднего балла в группах по каждому экзамену. Названия строк - экзамены. Названия столбцов - номера групп. Формат вывода среднего балла - два десятичных знака после запятой.</w:t>
+      </w:r>
+    </w:p>
+    <w:p/>
+    <w:p>
+      <w:pPr>
+        <w:ind w:firstLine="851"/>
+      </w:pPr>
+      <w:r>
+        <w:t>Сначала создадим запрос в котором выберем средний палл по показателям Группа и Предмет. Конструктор запроса представлен на рисунке 11.</w:t>
+      </w:r>
+    </w:p>
+    <w:p>
+      <w:pPr>
+        <w:ind w:firstLine="851"/>
         <w:jc w:val="center"/>
-        <w:rPr>
-          <w:sz w:val="32"/>
-          <w:szCs w:val="28"/>
-        </w:rPr>
-      </w:pPr>
-      <w:r>
-        <w:rPr>
-          <w:noProof/>
-          <w:sz w:val="32"/>
-          <w:szCs w:val="28"/>
-        </w:rPr>
+      </w:pPr>
+      <w:r>
         <w:drawing>
-          <wp:inline distT="0" distB="0" distL="0" distR="0" wp14:anchorId="099C2B06" wp14:editId="7EB307AC">
-            <wp:extent cx="4695825" cy="2592115"/>
+          <wp:inline distT="0" distB="0" distL="0" distR="0" wp14:anchorId="3F5FD4E6" wp14:editId="75036B45">
+            <wp:extent cx="4705350" cy="3699272"/>
             <wp:effectExtent l="0" t="0" r="0" b="0"/>
-            <wp:docPr id="17" name="Рисунок 17"/>
+            <wp:docPr id="1" name="Рисунок 1"/>
             <wp:cNvGraphicFramePr>
               <a:graphicFrameLocks xmlns:a="http://schemas.openxmlformats.org/drawingml/2006/main" noChangeAspect="1"/>
             </wp:cNvGraphicFramePr>
@@ -5666,7 +5070,7 @@
                   <pic:spPr>
                     <a:xfrm>
                       <a:off x="0" y="0"/>
-                      <a:ext cx="4706468" cy="2597990"/>
+                      <a:ext cx="4711273" cy="3703928"/>
                     </a:xfrm>
                     <a:prstGeom prst="rect">
                       <a:avLst/>
@@ -5681,71 +5085,37 @@
     </w:p>
     <w:p>
       <w:pPr>
-        <w:ind w:firstLine="567"/>
-        <w:rPr>
-          <w:sz w:val="32"/>
-          <w:szCs w:val="28"/>
-        </w:rPr>
-      </w:pPr>
-      <w:r>
-        <w:rPr>
-          <w:sz w:val="32"/>
-          <w:szCs w:val="28"/>
-        </w:rPr>
+        <w:ind w:firstLine="851"/>
+        <w:jc w:val="left"/>
+      </w:pPr>
+      <w:r>
         <w:t>Рисунок 11. Конструктор запроса.</w:t>
       </w:r>
     </w:p>
     <w:p>
       <w:pPr>
-        <w:ind w:firstLine="567"/>
-        <w:rPr>
-          <w:sz w:val="32"/>
-          <w:szCs w:val="28"/>
-        </w:rPr>
-      </w:pPr>
-      <w:r>
-        <w:rPr>
-          <w:sz w:val="32"/>
-          <w:szCs w:val="28"/>
-        </w:rPr>
-        <w:t xml:space="preserve">Соответствующий </w:t>
-      </w:r>
-      <w:r>
-        <w:rPr>
-          <w:sz w:val="32"/>
-          <w:szCs w:val="28"/>
-          <w:lang w:val="en-US"/>
-        </w:rPr>
-        <w:t>SQL</w:t>
-      </w:r>
-      <w:r>
-        <w:rPr>
-          <w:sz w:val="32"/>
-          <w:szCs w:val="28"/>
-        </w:rPr>
-        <w:t xml:space="preserve"> запрос представлен на рисунке 12.</w:t>
-      </w:r>
-    </w:p>
-    <w:p>
-      <w:pPr>
-        <w:ind w:firstLine="567"/>
+        <w:ind w:firstLine="851"/>
+        <w:jc w:val="left"/>
+      </w:pPr>
+      <w:r>
+        <w:t xml:space="preserve">Создадим и настроим перекрестный запрос при помощи мастера. Этапы создания запроса представлены на рисунках </w:t>
+      </w:r>
+      <w:r>
+        <w:t>11-17.</w:t>
+      </w:r>
+    </w:p>
+    <w:p>
+      <w:pPr>
+        <w:ind w:firstLine="851"/>
         <w:jc w:val="center"/>
-        <w:rPr>
-          <w:sz w:val="32"/>
-          <w:szCs w:val="28"/>
-        </w:rPr>
-      </w:pPr>
-      <w:r>
-        <w:rPr>
-          <w:noProof/>
-          <w:sz w:val="32"/>
-          <w:szCs w:val="28"/>
-        </w:rPr>
+      </w:pPr>
+      <w:r>
+        <w:lastRenderedPageBreak/>
         <w:drawing>
-          <wp:inline distT="0" distB="0" distL="0" distR="0" wp14:anchorId="0B6D2E0E" wp14:editId="768C936B">
-            <wp:extent cx="5268060" cy="1228896"/>
-            <wp:effectExtent l="0" t="0" r="8890" b="9525"/>
-            <wp:docPr id="18" name="Рисунок 18"/>
+          <wp:inline distT="0" distB="0" distL="0" distR="0" wp14:anchorId="42E50692" wp14:editId="6739F769">
+            <wp:extent cx="3734321" cy="3191320"/>
+            <wp:effectExtent l="0" t="0" r="0" b="9525"/>
+            <wp:docPr id="2" name="Рисунок 2"/>
             <wp:cNvGraphicFramePr>
               <a:graphicFrameLocks xmlns:a="http://schemas.openxmlformats.org/drawingml/2006/main" noChangeAspect="1"/>
             </wp:cNvGraphicFramePr>
@@ -5765,7 +5135,7 @@
                   <pic:spPr>
                     <a:xfrm>
                       <a:off x="0" y="0"/>
-                      <a:ext cx="5268060" cy="1228896"/>
+                      <a:ext cx="3734321" cy="3191320"/>
                     </a:xfrm>
                     <a:prstGeom prst="rect">
                       <a:avLst/>
@@ -5780,71 +5150,29 @@
     </w:p>
     <w:p>
       <w:pPr>
-        <w:ind w:firstLine="567"/>
-        <w:rPr>
-          <w:sz w:val="32"/>
-          <w:szCs w:val="28"/>
-        </w:rPr>
-      </w:pPr>
-      <w:r>
-        <w:rPr>
-          <w:sz w:val="32"/>
-          <w:szCs w:val="28"/>
-        </w:rPr>
-        <w:t xml:space="preserve">Рисунок 12. Запрос в виде </w:t>
-      </w:r>
-      <w:r>
-        <w:rPr>
-          <w:sz w:val="32"/>
-          <w:szCs w:val="28"/>
-          <w:lang w:val="en-US"/>
-        </w:rPr>
-        <w:t>SQL</w:t>
-      </w:r>
-      <w:r>
-        <w:rPr>
-          <w:sz w:val="32"/>
-          <w:szCs w:val="28"/>
-        </w:rPr>
-        <w:t>.</w:t>
-      </w:r>
-    </w:p>
-    <w:p>
-      <w:pPr>
-        <w:ind w:firstLine="567"/>
-        <w:rPr>
-          <w:sz w:val="32"/>
-          <w:szCs w:val="28"/>
-        </w:rPr>
-      </w:pPr>
-      <w:r>
-        <w:rPr>
-          <w:sz w:val="32"/>
-          <w:szCs w:val="28"/>
-        </w:rPr>
-        <w:t>Запрос на ввод номера группы представлен на рисунке 13.</w:t>
-      </w:r>
-    </w:p>
-    <w:p>
-      <w:pPr>
-        <w:ind w:firstLine="567"/>
-        <w:jc w:val="center"/>
-        <w:rPr>
-          <w:sz w:val="32"/>
-          <w:szCs w:val="28"/>
-        </w:rPr>
-      </w:pPr>
-      <w:r>
-        <w:rPr>
-          <w:noProof/>
-          <w:sz w:val="32"/>
-          <w:szCs w:val="28"/>
-        </w:rPr>
+        <w:ind w:firstLine="851"/>
+        <w:jc w:val="left"/>
+      </w:pPr>
+      <w:r>
+        <w:t>Рисунок 12 Выбор типа запроса</w:t>
+      </w:r>
+    </w:p>
+    <w:p>
+      <w:pPr>
+        <w:ind w:firstLine="851"/>
+        <w:jc w:val="left"/>
+      </w:pPr>
+    </w:p>
+    <w:p>
+      <w:pPr>
+        <w:ind w:firstLine="851"/>
+      </w:pPr>
+      <w:r>
         <w:drawing>
-          <wp:inline distT="0" distB="0" distL="0" distR="0" wp14:anchorId="7B5F8BD1" wp14:editId="25694F97">
-            <wp:extent cx="2390775" cy="1145420"/>
-            <wp:effectExtent l="0" t="0" r="0" b="0"/>
-            <wp:docPr id="19" name="Рисунок 19"/>
+          <wp:inline distT="0" distB="0" distL="0" distR="0" wp14:anchorId="7C70B878" wp14:editId="0B61E0B0">
+            <wp:extent cx="4944165" cy="3962953"/>
+            <wp:effectExtent l="0" t="0" r="8890" b="0"/>
+            <wp:docPr id="3" name="Рисунок 3"/>
             <wp:cNvGraphicFramePr>
               <a:graphicFrameLocks xmlns:a="http://schemas.openxmlformats.org/drawingml/2006/main" noChangeAspect="1"/>
             </wp:cNvGraphicFramePr>
@@ -5864,7 +5192,7 @@
                   <pic:spPr>
                     <a:xfrm>
                       <a:off x="0" y="0"/>
-                      <a:ext cx="2399316" cy="1149512"/>
+                      <a:ext cx="4944165" cy="3962953"/>
                     </a:xfrm>
                     <a:prstGeom prst="rect">
                       <a:avLst/>
@@ -5879,57 +5207,25 @@
     </w:p>
     <w:p>
       <w:pPr>
-        <w:ind w:firstLine="567"/>
-        <w:rPr>
-          <w:sz w:val="32"/>
-          <w:szCs w:val="28"/>
-        </w:rPr>
-      </w:pPr>
-      <w:r>
-        <w:rPr>
-          <w:sz w:val="32"/>
-          <w:szCs w:val="28"/>
-        </w:rPr>
-        <w:t>Рисунок 13. Запрос номера группы.</w:t>
-      </w:r>
-    </w:p>
-    <w:p>
-      <w:pPr>
-        <w:ind w:firstLine="567"/>
-        <w:rPr>
-          <w:sz w:val="32"/>
-          <w:szCs w:val="28"/>
-        </w:rPr>
-      </w:pPr>
-      <w:r>
-        <w:rPr>
-          <w:sz w:val="32"/>
-          <w:szCs w:val="28"/>
-        </w:rPr>
+        <w:ind w:firstLine="851"/>
+        <w:jc w:val="left"/>
+      </w:pPr>
+      <w:r>
+        <w:t>Рисунок 13. Выбор источника запроса.</w:t>
+      </w:r>
+    </w:p>
+    <w:p>
+      <w:pPr>
+        <w:ind w:firstLine="851"/>
+        <w:jc w:val="center"/>
+      </w:pPr>
+      <w:r>
         <w:lastRenderedPageBreak/>
-        <w:t>Результат выполнения запроса представлен на рисунке 14.</w:t>
-      </w:r>
-    </w:p>
-    <w:p>
-      <w:pPr>
-        <w:ind w:firstLine="567"/>
-        <w:jc w:val="center"/>
-        <w:rPr>
-          <w:sz w:val="32"/>
-          <w:szCs w:val="28"/>
-        </w:rPr>
-      </w:pPr>
-      <w:r>
-        <w:rPr>
-          <w:noProof/>
-          <w:sz w:val="32"/>
-          <w:szCs w:val="28"/>
-        </w:rPr>
         <w:drawing>
-          <wp:inline distT="0" distB="0" distL="0" distR="0" wp14:anchorId="2242DAA7" wp14:editId="057F349F">
-            <wp:extent cx="5619750" cy="867442"/>
-            <wp:effectExtent l="0" t="0" r="0" b="8890"/>
-            <wp:docPr id="20" name="Рисунок 20"/>
+          <wp:inline distT="0" distB="0" distL="0" distR="0" wp14:anchorId="6202CF69" wp14:editId="20DBD4D3">
+            <wp:extent cx="4944165" cy="3896269"/>
+            <wp:effectExtent l="0" t="0" r="8890" b="9525"/>
+            <wp:docPr id="4" name="Рисунок 4"/>
             <wp:cNvGraphicFramePr>
               <a:graphicFrameLocks xmlns:a="http://schemas.openxmlformats.org/drawingml/2006/main" noChangeAspect="1"/>
             </wp:cNvGraphicFramePr>
@@ -5949,7 +5245,7 @@
                   <pic:spPr>
                     <a:xfrm>
                       <a:off x="0" y="0"/>
-                      <a:ext cx="5624836" cy="868227"/>
+                      <a:ext cx="4944165" cy="3896269"/>
                     </a:xfrm>
                     <a:prstGeom prst="rect">
                       <a:avLst/>
@@ -5964,138 +5260,30 @@
     </w:p>
     <w:p>
       <w:pPr>
-        <w:ind w:firstLine="567"/>
-        <w:rPr>
-          <w:sz w:val="32"/>
-          <w:szCs w:val="28"/>
-        </w:rPr>
-      </w:pPr>
-      <w:r>
-        <w:rPr>
-          <w:sz w:val="32"/>
-          <w:szCs w:val="28"/>
-        </w:rPr>
-        <w:t>Рисунок 14. Результат выполнения запроса.</w:t>
-      </w:r>
-      <w:r>
-        <w:rPr>
-          <w:sz w:val="32"/>
-          <w:szCs w:val="28"/>
-        </w:rPr>
-        <w:br w:type="page"/>
-      </w:r>
-    </w:p>
-    <w:p>
-      <w:pPr>
+        <w:ind w:firstLine="851"/>
+        <w:jc w:val="left"/>
+      </w:pPr>
+      <w:r>
+        <w:t>Рисунок 14. Выбор заголовков строк.</w:t>
+      </w:r>
+    </w:p>
+    <w:p>
+      <w:pPr>
+        <w:ind w:firstLine="851"/>
+        <w:jc w:val="left"/>
+      </w:pPr>
+    </w:p>
+    <w:p>
+      <w:pPr>
+        <w:ind w:firstLine="851"/>
         <w:jc w:val="center"/>
-        <w:rPr>
-          <w:b/>
-          <w:bCs/>
-          <w:sz w:val="32"/>
-          <w:szCs w:val="28"/>
-        </w:rPr>
-      </w:pPr>
-      <w:r>
-        <w:rPr>
-          <w:b/>
-          <w:bCs/>
-          <w:sz w:val="32"/>
-          <w:szCs w:val="28"/>
-        </w:rPr>
-        <w:lastRenderedPageBreak/>
-        <w:t>129</w:t>
-      </w:r>
-      <w:r>
-        <w:rPr>
-          <w:b/>
-          <w:bCs/>
-          <w:sz w:val="32"/>
-          <w:szCs w:val="28"/>
-        </w:rPr>
-        <w:t xml:space="preserve"> </w:t>
-      </w:r>
-      <w:r>
-        <w:rPr>
-          <w:b/>
-          <w:bCs/>
-          <w:sz w:val="32"/>
-          <w:szCs w:val="28"/>
-        </w:rPr>
-        <w:t xml:space="preserve">Создайте перекрестный запрос «Итоги сессии в группе», содержащий поля «ФИО», «№ </w:t>
-      </w:r>
-      <w:proofErr w:type="spellStart"/>
-      <w:r>
-        <w:rPr>
-          <w:b/>
-          <w:bCs/>
-          <w:sz w:val="32"/>
-          <w:szCs w:val="28"/>
-        </w:rPr>
-        <w:t>зачкн</w:t>
-      </w:r>
-      <w:proofErr w:type="spellEnd"/>
-      <w:r>
-        <w:rPr>
-          <w:b/>
-          <w:bCs/>
-          <w:sz w:val="32"/>
-          <w:szCs w:val="28"/>
-        </w:rPr>
-        <w:t>» и названия экзаменов. Номер группы - параметр запроса</w:t>
-      </w:r>
-    </w:p>
-    <w:p>
-      <w:pPr>
-        <w:ind w:firstLine="851"/>
-        <w:rPr>
-          <w:sz w:val="32"/>
-          <w:szCs w:val="28"/>
-        </w:rPr>
-      </w:pPr>
-      <w:r>
-        <w:rPr>
-          <w:sz w:val="32"/>
-          <w:szCs w:val="28"/>
-        </w:rPr>
-        <w:t xml:space="preserve">Для начала создадим обычный запрос «ЗапросИтог129». </w:t>
-      </w:r>
-    </w:p>
-    <w:p>
-      <w:pPr>
-        <w:ind w:firstLine="851"/>
-        <w:rPr>
-          <w:sz w:val="32"/>
-          <w:szCs w:val="28"/>
-        </w:rPr>
-      </w:pPr>
-      <w:r>
-        <w:rPr>
-          <w:sz w:val="32"/>
-          <w:szCs w:val="28"/>
-        </w:rPr>
-        <w:t>Конструктор запроса представлен на рисунке 15.</w:t>
-      </w:r>
-    </w:p>
-    <w:p>
-      <w:pPr>
-        <w:ind w:firstLine="851"/>
-        <w:jc w:val="center"/>
-        <w:rPr>
-          <w:sz w:val="32"/>
-          <w:szCs w:val="28"/>
-        </w:rPr>
-      </w:pPr>
-      <w:r>
-        <w:rPr>
-          <w:noProof/>
-          <w:sz w:val="32"/>
-          <w:szCs w:val="28"/>
-        </w:rPr>
+      </w:pPr>
+      <w:r>
         <w:drawing>
-          <wp:inline distT="0" distB="0" distL="0" distR="0" wp14:anchorId="738E7C6F" wp14:editId="7D4D6561">
-            <wp:extent cx="4949825" cy="2430203"/>
-            <wp:effectExtent l="0" t="0" r="3175" b="8255"/>
-            <wp:docPr id="21" name="Рисунок 21"/>
+          <wp:inline distT="0" distB="0" distL="0" distR="0" wp14:anchorId="3A5EE20B" wp14:editId="65129963">
+            <wp:extent cx="4953691" cy="3934374"/>
+            <wp:effectExtent l="0" t="0" r="0" b="9525"/>
+            <wp:docPr id="5" name="Рисунок 5"/>
             <wp:cNvGraphicFramePr>
               <a:graphicFrameLocks xmlns:a="http://schemas.openxmlformats.org/drawingml/2006/main" noChangeAspect="1"/>
             </wp:cNvGraphicFramePr>
@@ -6115,7 +5303,7 @@
                   <pic:spPr>
                     <a:xfrm>
                       <a:off x="0" y="0"/>
-                      <a:ext cx="4953090" cy="2431806"/>
+                      <a:ext cx="4953691" cy="3934374"/>
                     </a:xfrm>
                     <a:prstGeom prst="rect">
                       <a:avLst/>
@@ -6131,55 +5319,24 @@
     <w:p>
       <w:pPr>
         <w:ind w:firstLine="851"/>
-        <w:rPr>
-          <w:sz w:val="32"/>
-          <w:szCs w:val="28"/>
-        </w:rPr>
-      </w:pPr>
-      <w:r>
-        <w:rPr>
-          <w:sz w:val="32"/>
-          <w:szCs w:val="28"/>
-        </w:rPr>
-        <w:t>Рисунок 15. Конструктор запроса «ЗапросИтог129»</w:t>
-      </w:r>
-    </w:p>
-    <w:p>
-      <w:pPr>
-        <w:ind w:firstLine="851"/>
-        <w:rPr>
-          <w:sz w:val="32"/>
-          <w:szCs w:val="28"/>
-        </w:rPr>
-      </w:pPr>
-      <w:r>
-        <w:rPr>
-          <w:sz w:val="32"/>
-          <w:szCs w:val="28"/>
-        </w:rPr>
-        <w:t>Таблица запроса представлена на рисунке 16.</w:t>
-      </w:r>
-    </w:p>
-    <w:p>
-      <w:pPr>
-        <w:ind w:firstLine="851"/>
-        <w:rPr>
-          <w:sz w:val="32"/>
-          <w:szCs w:val="28"/>
-        </w:rPr>
-      </w:pPr>
-      <w:r>
-        <w:rPr>
-          <w:noProof/>
-          <w:sz w:val="32"/>
-          <w:szCs w:val="28"/>
-        </w:rPr>
+        <w:jc w:val="left"/>
+      </w:pPr>
+      <w:r>
+        <w:t>Рисунок 15. Выбор заголовков столбцов.</w:t>
+      </w:r>
+    </w:p>
+    <w:p>
+      <w:pPr>
+        <w:ind w:firstLine="851"/>
+        <w:jc w:val="center"/>
+      </w:pPr>
+      <w:r>
         <w:lastRenderedPageBreak/>
         <w:drawing>
-          <wp:inline distT="0" distB="0" distL="0" distR="0" wp14:anchorId="03A06ADC" wp14:editId="3C302D9F">
-            <wp:extent cx="5449060" cy="6201640"/>
-            <wp:effectExtent l="0" t="0" r="0" b="8890"/>
-            <wp:docPr id="22" name="Рисунок 22"/>
+          <wp:inline distT="0" distB="0" distL="0" distR="0" wp14:anchorId="0BA6BD66" wp14:editId="16BC987F">
+            <wp:extent cx="4953691" cy="3896269"/>
+            <wp:effectExtent l="0" t="0" r="0" b="9525"/>
+            <wp:docPr id="7" name="Рисунок 7"/>
             <wp:cNvGraphicFramePr>
               <a:graphicFrameLocks xmlns:a="http://schemas.openxmlformats.org/drawingml/2006/main" noChangeAspect="1"/>
             </wp:cNvGraphicFramePr>
@@ -6199,7 +5356,7 @@
                   <pic:spPr>
                     <a:xfrm>
                       <a:off x="0" y="0"/>
-                      <a:ext cx="5449060" cy="6201640"/>
+                      <a:ext cx="4953691" cy="3896269"/>
                     </a:xfrm>
                     <a:prstGeom prst="rect">
                       <a:avLst/>
@@ -6215,56 +5372,32 @@
     <w:p>
       <w:pPr>
         <w:ind w:firstLine="851"/>
-        <w:rPr>
-          <w:sz w:val="32"/>
-          <w:szCs w:val="28"/>
-        </w:rPr>
-      </w:pPr>
-      <w:r>
-        <w:rPr>
-          <w:sz w:val="32"/>
-          <w:szCs w:val="28"/>
-        </w:rPr>
-        <w:t>Рисунок 16. Таблица запроса.</w:t>
-      </w:r>
-    </w:p>
-    <w:p>
-      <w:pPr>
-        <w:ind w:firstLine="851"/>
-        <w:rPr>
-          <w:sz w:val="32"/>
-          <w:szCs w:val="28"/>
-        </w:rPr>
-      </w:pPr>
-      <w:r>
-        <w:rPr>
-          <w:sz w:val="32"/>
-          <w:szCs w:val="28"/>
-        </w:rPr>
-        <w:t>На базе этого запроса создадим перекрестный запрос с итогами. Последовательные шаги запроса представлены на рисунках 17 – 22.</w:t>
-      </w:r>
+        <w:jc w:val="left"/>
+      </w:pPr>
+      <w:r>
+        <w:t xml:space="preserve">Рисунок 16. </w:t>
+      </w:r>
+      <w:r>
+        <w:t>Выбор значения на пересечении.</w:t>
+      </w:r>
+    </w:p>
+    <w:p>
+      <w:pPr>
+        <w:ind w:firstLine="851"/>
+        <w:jc w:val="left"/>
+      </w:pPr>
     </w:p>
     <w:p>
       <w:pPr>
         <w:ind w:firstLine="851"/>
         <w:jc w:val="center"/>
-        <w:rPr>
-          <w:sz w:val="32"/>
-          <w:szCs w:val="28"/>
-        </w:rPr>
-      </w:pPr>
-      <w:r>
-        <w:rPr>
-          <w:noProof/>
-          <w:sz w:val="32"/>
-          <w:szCs w:val="28"/>
-        </w:rPr>
-        <w:lastRenderedPageBreak/>
+      </w:pPr>
+      <w:r>
         <w:drawing>
-          <wp:inline distT="0" distB="0" distL="0" distR="0" wp14:anchorId="065210DE" wp14:editId="0DDF53B0">
-            <wp:extent cx="2562225" cy="2248352"/>
-            <wp:effectExtent l="0" t="0" r="0" b="0"/>
-            <wp:docPr id="23" name="Рисунок 23"/>
+          <wp:inline distT="0" distB="0" distL="0" distR="0" wp14:anchorId="75F6ED6F" wp14:editId="1CFFA86C">
+            <wp:extent cx="4963218" cy="3953427"/>
+            <wp:effectExtent l="0" t="0" r="8890" b="9525"/>
+            <wp:docPr id="8" name="Рисунок 8"/>
             <wp:cNvGraphicFramePr>
               <a:graphicFrameLocks xmlns:a="http://schemas.openxmlformats.org/drawingml/2006/main" noChangeAspect="1"/>
             </wp:cNvGraphicFramePr>
@@ -6284,7 +5417,7 @@
                   <pic:spPr>
                     <a:xfrm>
                       <a:off x="0" y="0"/>
-                      <a:ext cx="2572695" cy="2257540"/>
+                      <a:ext cx="4963218" cy="3953427"/>
                     </a:xfrm>
                     <a:prstGeom prst="rect">
                       <a:avLst/>
@@ -6301,39 +5434,32 @@
       <w:pPr>
         <w:ind w:firstLine="851"/>
         <w:jc w:val="left"/>
-        <w:rPr>
-          <w:sz w:val="32"/>
-          <w:szCs w:val="28"/>
-        </w:rPr>
-      </w:pPr>
-      <w:r>
-        <w:rPr>
-          <w:sz w:val="32"/>
-          <w:szCs w:val="28"/>
-        </w:rPr>
-        <w:t>Рисунок 17. Выбор типа запроса.</w:t>
+      </w:pPr>
+      <w:r>
+        <w:t>Рисунок 17. Задание имени запроса.</w:t>
+      </w:r>
+    </w:p>
+    <w:p>
+      <w:pPr>
+        <w:ind w:firstLine="851"/>
+        <w:jc w:val="left"/>
+      </w:pPr>
+      <w:r>
+        <w:t>Результат запроса представлен на рисунке 18.</w:t>
       </w:r>
     </w:p>
     <w:p>
       <w:pPr>
         <w:ind w:firstLine="851"/>
         <w:jc w:val="center"/>
-        <w:rPr>
-          <w:sz w:val="32"/>
-          <w:szCs w:val="28"/>
-        </w:rPr>
-      </w:pPr>
-      <w:r>
-        <w:rPr>
-          <w:noProof/>
-          <w:sz w:val="32"/>
-          <w:szCs w:val="28"/>
-        </w:rPr>
+      </w:pPr>
+      <w:r>
+        <w:lastRenderedPageBreak/>
         <w:drawing>
-          <wp:inline distT="0" distB="0" distL="0" distR="0" wp14:anchorId="20D72676" wp14:editId="37E6BA5D">
-            <wp:extent cx="3505200" cy="2805480"/>
-            <wp:effectExtent l="0" t="0" r="0" b="0"/>
-            <wp:docPr id="24" name="Рисунок 24"/>
+          <wp:inline distT="0" distB="0" distL="0" distR="0" wp14:anchorId="1A5F149B" wp14:editId="2CDA518D">
+            <wp:extent cx="5119500" cy="1944370"/>
+            <wp:effectExtent l="0" t="0" r="5080" b="0"/>
+            <wp:docPr id="9" name="Рисунок 9"/>
             <wp:cNvGraphicFramePr>
               <a:graphicFrameLocks xmlns:a="http://schemas.openxmlformats.org/drawingml/2006/main" noChangeAspect="1"/>
             </wp:cNvGraphicFramePr>
@@ -6353,7 +5479,7 @@
                   <pic:spPr>
                     <a:xfrm>
                       <a:off x="0" y="0"/>
-                      <a:ext cx="3511961" cy="2810891"/>
+                      <a:ext cx="5128068" cy="1947624"/>
                     </a:xfrm>
                     <a:prstGeom prst="rect">
                       <a:avLst/>
@@ -6368,404 +5494,20 @@
     </w:p>
     <w:p>
       <w:pPr>
+        <w:spacing w:line="256" w:lineRule="auto"/>
         <w:ind w:firstLine="851"/>
         <w:jc w:val="left"/>
-        <w:rPr>
-          <w:sz w:val="32"/>
-          <w:szCs w:val="28"/>
-        </w:rPr>
-      </w:pPr>
-      <w:r>
-        <w:rPr>
-          <w:sz w:val="32"/>
-          <w:szCs w:val="28"/>
-        </w:rPr>
-        <w:t>Рисунок 18. Выбор базового запроса</w:t>
-      </w:r>
-    </w:p>
-    <w:p>
-      <w:pPr>
-        <w:ind w:firstLine="851"/>
-        <w:jc w:val="center"/>
-        <w:rPr>
-          <w:sz w:val="32"/>
-          <w:szCs w:val="28"/>
-        </w:rPr>
-      </w:pPr>
-      <w:r>
-        <w:rPr>
-          <w:noProof/>
-          <w:sz w:val="32"/>
-          <w:szCs w:val="28"/>
-        </w:rPr>
-        <w:drawing>
-          <wp:inline distT="0" distB="0" distL="0" distR="0" wp14:anchorId="2C5FA820" wp14:editId="79078EA0">
-            <wp:extent cx="3590925" cy="2829214"/>
-            <wp:effectExtent l="0" t="0" r="0" b="9525"/>
-            <wp:docPr id="25" name="Рисунок 25"/>
-            <wp:cNvGraphicFramePr>
-              <a:graphicFrameLocks xmlns:a="http://schemas.openxmlformats.org/drawingml/2006/main" noChangeAspect="1"/>
-            </wp:cNvGraphicFramePr>
-            <a:graphic xmlns:a="http://schemas.openxmlformats.org/drawingml/2006/main">
-              <a:graphicData uri="http://schemas.openxmlformats.org/drawingml/2006/picture">
-                <pic:pic xmlns:pic="http://schemas.openxmlformats.org/drawingml/2006/picture">
-                  <pic:nvPicPr>
-                    <pic:cNvPr id="1" name=""/>
-                    <pic:cNvPicPr/>
-                  </pic:nvPicPr>
-                  <pic:blipFill>
-                    <a:blip r:embed="rId23"/>
-                    <a:stretch>
-                      <a:fillRect/>
-                    </a:stretch>
-                  </pic:blipFill>
-                  <pic:spPr>
-                    <a:xfrm>
-                      <a:off x="0" y="0"/>
-                      <a:ext cx="3593561" cy="2831291"/>
-                    </a:xfrm>
-                    <a:prstGeom prst="rect">
-                      <a:avLst/>
-                    </a:prstGeom>
-                  </pic:spPr>
-                </pic:pic>
-              </a:graphicData>
-            </a:graphic>
-          </wp:inline>
-        </w:drawing>
-      </w:r>
-    </w:p>
-    <w:p>
-      <w:pPr>
-        <w:ind w:firstLine="851"/>
+      </w:pPr>
+      <w:r>
+        <w:t>Рисунок 18. Результат выполнения запроса.</w:t>
+      </w:r>
+    </w:p>
+    <w:p>
+      <w:pPr>
+        <w:spacing w:line="256" w:lineRule="auto"/>
         <w:jc w:val="left"/>
-        <w:rPr>
-          <w:sz w:val="32"/>
-          <w:szCs w:val="28"/>
-        </w:rPr>
-      </w:pPr>
-      <w:r>
-        <w:rPr>
-          <w:sz w:val="32"/>
-          <w:szCs w:val="28"/>
-        </w:rPr>
-        <w:t>Рисунок 19. Выбор полей заголовков</w:t>
-      </w:r>
-    </w:p>
-    <w:p>
-      <w:pPr>
-        <w:ind w:firstLine="851"/>
-        <w:jc w:val="center"/>
-        <w:rPr>
-          <w:sz w:val="32"/>
-          <w:szCs w:val="28"/>
-        </w:rPr>
-      </w:pPr>
-      <w:r>
-        <w:rPr>
-          <w:noProof/>
-          <w:sz w:val="32"/>
-          <w:szCs w:val="28"/>
-        </w:rPr>
-        <w:lastRenderedPageBreak/>
-        <w:drawing>
-          <wp:inline distT="0" distB="0" distL="0" distR="0" wp14:anchorId="4D8F7336" wp14:editId="11596E5B">
-            <wp:extent cx="3228975" cy="2545336"/>
-            <wp:effectExtent l="0" t="0" r="0" b="7620"/>
-            <wp:docPr id="26" name="Рисунок 26"/>
-            <wp:cNvGraphicFramePr>
-              <a:graphicFrameLocks xmlns:a="http://schemas.openxmlformats.org/drawingml/2006/main" noChangeAspect="1"/>
-            </wp:cNvGraphicFramePr>
-            <a:graphic xmlns:a="http://schemas.openxmlformats.org/drawingml/2006/main">
-              <a:graphicData uri="http://schemas.openxmlformats.org/drawingml/2006/picture">
-                <pic:pic xmlns:pic="http://schemas.openxmlformats.org/drawingml/2006/picture">
-                  <pic:nvPicPr>
-                    <pic:cNvPr id="1" name=""/>
-                    <pic:cNvPicPr/>
-                  </pic:nvPicPr>
-                  <pic:blipFill>
-                    <a:blip r:embed="rId24"/>
-                    <a:stretch>
-                      <a:fillRect/>
-                    </a:stretch>
-                  </pic:blipFill>
-                  <pic:spPr>
-                    <a:xfrm>
-                      <a:off x="0" y="0"/>
-                      <a:ext cx="3235013" cy="2550096"/>
-                    </a:xfrm>
-                    <a:prstGeom prst="rect">
-                      <a:avLst/>
-                    </a:prstGeom>
-                  </pic:spPr>
-                </pic:pic>
-              </a:graphicData>
-            </a:graphic>
-          </wp:inline>
-        </w:drawing>
-      </w:r>
-    </w:p>
-    <w:p>
-      <w:pPr>
-        <w:ind w:firstLine="851"/>
-        <w:rPr>
-          <w:sz w:val="32"/>
-          <w:szCs w:val="28"/>
-        </w:rPr>
-      </w:pPr>
-      <w:r>
-        <w:rPr>
-          <w:sz w:val="32"/>
-          <w:szCs w:val="28"/>
-        </w:rPr>
-        <w:t xml:space="preserve">Рисунок 20. </w:t>
-      </w:r>
-      <w:r>
-        <w:rPr>
-          <w:sz w:val="32"/>
-          <w:szCs w:val="28"/>
-        </w:rPr>
-        <w:t>Работа с итогами</w:t>
-      </w:r>
-    </w:p>
-    <w:p>
-      <w:pPr>
-        <w:ind w:firstLine="851"/>
-        <w:jc w:val="center"/>
-        <w:rPr>
-          <w:sz w:val="32"/>
-          <w:szCs w:val="28"/>
-        </w:rPr>
-      </w:pPr>
-      <w:r>
-        <w:rPr>
-          <w:noProof/>
-          <w:sz w:val="32"/>
-          <w:szCs w:val="28"/>
-        </w:rPr>
-        <w:drawing>
-          <wp:inline distT="0" distB="0" distL="0" distR="0" wp14:anchorId="01F2D7F8" wp14:editId="6FAD11D0">
-            <wp:extent cx="3219450" cy="2563295"/>
-            <wp:effectExtent l="0" t="0" r="0" b="8890"/>
-            <wp:docPr id="27" name="Рисунок 27"/>
-            <wp:cNvGraphicFramePr>
-              <a:graphicFrameLocks xmlns:a="http://schemas.openxmlformats.org/drawingml/2006/main" noChangeAspect="1"/>
-            </wp:cNvGraphicFramePr>
-            <a:graphic xmlns:a="http://schemas.openxmlformats.org/drawingml/2006/main">
-              <a:graphicData uri="http://schemas.openxmlformats.org/drawingml/2006/picture">
-                <pic:pic xmlns:pic="http://schemas.openxmlformats.org/drawingml/2006/picture">
-                  <pic:nvPicPr>
-                    <pic:cNvPr id="1" name=""/>
-                    <pic:cNvPicPr/>
-                  </pic:nvPicPr>
-                  <pic:blipFill>
-                    <a:blip r:embed="rId25"/>
-                    <a:stretch>
-                      <a:fillRect/>
-                    </a:stretch>
-                  </pic:blipFill>
-                  <pic:spPr>
-                    <a:xfrm>
-                      <a:off x="0" y="0"/>
-                      <a:ext cx="3227206" cy="2569470"/>
-                    </a:xfrm>
-                    <a:prstGeom prst="rect">
-                      <a:avLst/>
-                    </a:prstGeom>
-                  </pic:spPr>
-                </pic:pic>
-              </a:graphicData>
-            </a:graphic>
-          </wp:inline>
-        </w:drawing>
-      </w:r>
-    </w:p>
-    <w:p>
-      <w:pPr>
-        <w:ind w:firstLine="851"/>
-        <w:rPr>
-          <w:sz w:val="32"/>
-          <w:szCs w:val="28"/>
-        </w:rPr>
-      </w:pPr>
-      <w:r>
-        <w:rPr>
-          <w:sz w:val="32"/>
-          <w:szCs w:val="28"/>
-        </w:rPr>
-        <w:t>Рисунок 21. Работа с выбором типов итогов.</w:t>
-      </w:r>
-    </w:p>
-    <w:p>
-      <w:pPr>
-        <w:ind w:firstLine="851"/>
-        <w:jc w:val="center"/>
-        <w:rPr>
-          <w:sz w:val="32"/>
-          <w:szCs w:val="28"/>
-        </w:rPr>
-      </w:pPr>
-      <w:r>
-        <w:rPr>
-          <w:noProof/>
-          <w:sz w:val="32"/>
-          <w:szCs w:val="28"/>
-        </w:rPr>
-        <w:drawing>
-          <wp:inline distT="0" distB="0" distL="0" distR="0" wp14:anchorId="590CDB73" wp14:editId="59F63EAB">
-            <wp:extent cx="3457575" cy="2754114"/>
-            <wp:effectExtent l="0" t="0" r="0" b="8255"/>
-            <wp:docPr id="28" name="Рисунок 28"/>
-            <wp:cNvGraphicFramePr>
-              <a:graphicFrameLocks xmlns:a="http://schemas.openxmlformats.org/drawingml/2006/main" noChangeAspect="1"/>
-            </wp:cNvGraphicFramePr>
-            <a:graphic xmlns:a="http://schemas.openxmlformats.org/drawingml/2006/main">
-              <a:graphicData uri="http://schemas.openxmlformats.org/drawingml/2006/picture">
-                <pic:pic xmlns:pic="http://schemas.openxmlformats.org/drawingml/2006/picture">
-                  <pic:nvPicPr>
-                    <pic:cNvPr id="1" name=""/>
-                    <pic:cNvPicPr/>
-                  </pic:nvPicPr>
-                  <pic:blipFill>
-                    <a:blip r:embed="rId26"/>
-                    <a:stretch>
-                      <a:fillRect/>
-                    </a:stretch>
-                  </pic:blipFill>
-                  <pic:spPr>
-                    <a:xfrm>
-                      <a:off x="0" y="0"/>
-                      <a:ext cx="3463859" cy="2759119"/>
-                    </a:xfrm>
-                    <a:prstGeom prst="rect">
-                      <a:avLst/>
-                    </a:prstGeom>
-                  </pic:spPr>
-                </pic:pic>
-              </a:graphicData>
-            </a:graphic>
-          </wp:inline>
-        </w:drawing>
-      </w:r>
-    </w:p>
-    <w:p>
-      <w:pPr>
-        <w:ind w:firstLine="851"/>
-        <w:jc w:val="left"/>
-        <w:rPr>
-          <w:sz w:val="32"/>
-          <w:szCs w:val="28"/>
-        </w:rPr>
-      </w:pPr>
-      <w:r>
-        <w:rPr>
-          <w:sz w:val="32"/>
-          <w:szCs w:val="28"/>
-        </w:rPr>
-        <w:t>Рисунок 22. Завершение работы мастера.</w:t>
-      </w:r>
-    </w:p>
-    <w:p>
-      <w:pPr>
-        <w:ind w:firstLine="851"/>
-        <w:jc w:val="left"/>
-        <w:rPr>
-          <w:sz w:val="32"/>
-          <w:szCs w:val="28"/>
-        </w:rPr>
-      </w:pPr>
-      <w:r>
-        <w:rPr>
-          <w:sz w:val="32"/>
-          <w:szCs w:val="28"/>
-        </w:rPr>
-        <w:lastRenderedPageBreak/>
-        <w:t>Результат работы запроса представлен на рисунке 23.</w:t>
-      </w:r>
-    </w:p>
-    <w:p>
-      <w:pPr>
-        <w:ind w:hanging="709"/>
-        <w:jc w:val="center"/>
-        <w:rPr>
-          <w:sz w:val="32"/>
-          <w:szCs w:val="28"/>
-        </w:rPr>
-      </w:pPr>
-      <w:r>
-        <w:rPr>
-          <w:noProof/>
-          <w:sz w:val="32"/>
-          <w:szCs w:val="28"/>
-        </w:rPr>
-        <w:drawing>
-          <wp:inline distT="0" distB="0" distL="0" distR="0" wp14:anchorId="77532A3A" wp14:editId="0F17129E">
-            <wp:extent cx="5940425" cy="1114425"/>
-            <wp:effectExtent l="0" t="0" r="3175" b="9525"/>
-            <wp:docPr id="29" name="Рисунок 29"/>
-            <wp:cNvGraphicFramePr>
-              <a:graphicFrameLocks xmlns:a="http://schemas.openxmlformats.org/drawingml/2006/main" noChangeAspect="1"/>
-            </wp:cNvGraphicFramePr>
-            <a:graphic xmlns:a="http://schemas.openxmlformats.org/drawingml/2006/main">
-              <a:graphicData uri="http://schemas.openxmlformats.org/drawingml/2006/picture">
-                <pic:pic xmlns:pic="http://schemas.openxmlformats.org/drawingml/2006/picture">
-                  <pic:nvPicPr>
-                    <pic:cNvPr id="1" name=""/>
-                    <pic:cNvPicPr/>
-                  </pic:nvPicPr>
-                  <pic:blipFill>
-                    <a:blip r:embed="rId27"/>
-                    <a:stretch>
-                      <a:fillRect/>
-                    </a:stretch>
-                  </pic:blipFill>
-                  <pic:spPr>
-                    <a:xfrm>
-                      <a:off x="0" y="0"/>
-                      <a:ext cx="5940425" cy="1114425"/>
-                    </a:xfrm>
-                    <a:prstGeom prst="rect">
-                      <a:avLst/>
-                    </a:prstGeom>
-                  </pic:spPr>
-                </pic:pic>
-              </a:graphicData>
-            </a:graphic>
-          </wp:inline>
-        </w:drawing>
-      </w:r>
-    </w:p>
-    <w:p>
-      <w:pPr>
-        <w:ind w:hanging="709"/>
-        <w:jc w:val="left"/>
-        <w:rPr>
-          <w:sz w:val="32"/>
-          <w:szCs w:val="28"/>
-        </w:rPr>
-      </w:pPr>
-      <w:r>
-        <w:rPr>
-          <w:sz w:val="32"/>
-          <w:szCs w:val="28"/>
-        </w:rPr>
-        <w:t>Рисунок 23. Результат работы запроса.</w:t>
-      </w:r>
-    </w:p>
-    <w:p>
-      <w:pPr>
-        <w:spacing w:line="259" w:lineRule="auto"/>
-        <w:jc w:val="left"/>
-        <w:rPr>
-          <w:sz w:val="32"/>
-          <w:szCs w:val="28"/>
-        </w:rPr>
-      </w:pPr>
-      <w:r>
-        <w:rPr>
-          <w:sz w:val="32"/>
-          <w:szCs w:val="28"/>
-        </w:rPr>
+      </w:pPr>
+      <w:r>
         <w:br w:type="page"/>
       </w:r>
     </w:p>
@@ -6776,7 +5518,7 @@
           <w:b/>
           <w:bCs/>
           <w:sz w:val="32"/>
-          <w:szCs w:val="28"/>
+          <w:szCs w:val="32"/>
         </w:rPr>
       </w:pPr>
       <w:r>
@@ -6784,17 +5526,17 @@
           <w:b/>
           <w:bCs/>
           <w:sz w:val="32"/>
-          <w:szCs w:val="28"/>
+          <w:szCs w:val="32"/>
         </w:rPr>
         <w:lastRenderedPageBreak/>
-        <w:t>158</w:t>
+        <w:t>160</w:t>
       </w:r>
       <w:r>
         <w:rPr>
           <w:b/>
           <w:bCs/>
           <w:sz w:val="32"/>
-          <w:szCs w:val="28"/>
+          <w:szCs w:val="32"/>
         </w:rPr>
         <w:t xml:space="preserve"> </w:t>
       </w:r>
@@ -6803,91 +5545,9 @@
           <w:b/>
           <w:bCs/>
           <w:sz w:val="32"/>
-          <w:szCs w:val="28"/>
-        </w:rPr>
-        <w:t xml:space="preserve">Постройте составную форму «Группы колледжа». Главная форма должна содержать поле с номером группы, a подчиненная форма -поля «№ </w:t>
-      </w:r>
-      <w:proofErr w:type="spellStart"/>
-      <w:r>
-        <w:rPr>
-          <w:b/>
-          <w:bCs/>
-          <w:sz w:val="32"/>
-          <w:szCs w:val="28"/>
-        </w:rPr>
-        <w:t>зачкн</w:t>
-      </w:r>
-      <w:proofErr w:type="spellEnd"/>
-      <w:r>
-        <w:rPr>
-          <w:b/>
-          <w:bCs/>
-          <w:sz w:val="32"/>
-          <w:szCs w:val="28"/>
-        </w:rPr>
-        <w:t>», ФИО», «Адрес» и «Дата рождения»</w:t>
-      </w:r>
-    </w:p>
-    <w:p>
-      <w:pPr>
-        <w:rPr>
-          <w:sz w:val="32"/>
-          <w:szCs w:val="28"/>
-        </w:rPr>
-      </w:pPr>
-    </w:p>
-    <w:p>
-      <w:pPr>
-        <w:spacing w:line="259" w:lineRule="auto"/>
-        <w:jc w:val="left"/>
-        <w:rPr>
-          <w:sz w:val="32"/>
-          <w:szCs w:val="28"/>
-        </w:rPr>
-      </w:pPr>
-      <w:r>
-        <w:rPr>
-          <w:sz w:val="32"/>
-          <w:szCs w:val="28"/>
-        </w:rPr>
-        <w:br w:type="page"/>
-      </w:r>
-    </w:p>
-    <w:p>
-      <w:pPr>
-        <w:jc w:val="center"/>
-        <w:rPr>
-          <w:b/>
-          <w:bCs/>
-        </w:rPr>
-      </w:pPr>
-      <w:r>
-        <w:rPr>
-          <w:b/>
-          <w:bCs/>
-          <w:sz w:val="32"/>
-          <w:szCs w:val="28"/>
-        </w:rPr>
-        <w:lastRenderedPageBreak/>
-        <w:t>184</w:t>
-      </w:r>
-      <w:r>
-        <w:rPr>
-          <w:b/>
-          <w:bCs/>
-          <w:sz w:val="32"/>
-          <w:szCs w:val="28"/>
-        </w:rPr>
-        <w:t xml:space="preserve"> </w:t>
-      </w:r>
-      <w:r>
-        <w:rPr>
-          <w:b/>
-          <w:bCs/>
-          <w:sz w:val="32"/>
-          <w:szCs w:val="28"/>
-        </w:rPr>
-        <w:t xml:space="preserve">Постройте Отчет «Список </w:t>
+          <w:szCs w:val="32"/>
+        </w:rPr>
+        <w:t xml:space="preserve">Постройте составную форму «Преподаватели и учащиеся». Главная форма должна содержать фамилию преподавателя и название дисциплины, а подчиненная форма - список </w:t>
       </w:r>
       <w:r>
         <w:rPr>
@@ -6896,7 +5556,7 @@
           <w:color w:val="000000"/>
           <w:spacing w:val="-7"/>
           <w:sz w:val="32"/>
-          <w:szCs w:val="28"/>
+          <w:szCs w:val="32"/>
         </w:rPr>
         <w:t>учащихся</w:t>
       </w:r>
@@ -6905,29 +5565,9 @@
           <w:b/>
           <w:bCs/>
           <w:sz w:val="32"/>
-          <w:szCs w:val="28"/>
-        </w:rPr>
-        <w:t xml:space="preserve"> по группам», включающий поля «№ </w:t>
-      </w:r>
-      <w:proofErr w:type="spellStart"/>
-      <w:r>
-        <w:rPr>
-          <w:b/>
-          <w:bCs/>
-          <w:sz w:val="32"/>
-          <w:szCs w:val="28"/>
-        </w:rPr>
-        <w:t>зачкн</w:t>
-      </w:r>
-      <w:proofErr w:type="spellEnd"/>
-      <w:r>
-        <w:rPr>
-          <w:b/>
-          <w:bCs/>
-          <w:sz w:val="32"/>
-          <w:szCs w:val="28"/>
-        </w:rPr>
-        <w:t xml:space="preserve">», «ФИО» «О6щежитие» и «Комната». Он должен быть сгруппирован по учебным группам, а список каждой группы отсортирован по фамилиям </w:t>
+          <w:szCs w:val="32"/>
+        </w:rPr>
+        <w:t xml:space="preserve">, у которых он принимал экзамен, с номерами их групп и полученными оценками. Список должен быть отсортирован по группам и фамилиям </w:t>
       </w:r>
       <w:r>
         <w:rPr>
@@ -6936,7 +5576,7 @@
           <w:color w:val="000000"/>
           <w:spacing w:val="-7"/>
           <w:sz w:val="32"/>
-          <w:szCs w:val="28"/>
+          <w:szCs w:val="32"/>
         </w:rPr>
         <w:t>учащихся</w:t>
       </w:r>
@@ -6945,255 +5585,93 @@
           <w:b/>
           <w:bCs/>
           <w:sz w:val="32"/>
-          <w:szCs w:val="28"/>
-        </w:rPr>
-        <w:t>. Номер учебной группы вынести в заголовок группы. После каждой группы указать общее число</w:t>
+          <w:szCs w:val="32"/>
+        </w:rPr>
+        <w:t>.</w:t>
+      </w:r>
+    </w:p>
+    <w:p/>
+    <w:p>
+      <w:pPr>
+        <w:ind w:firstLine="851"/>
+      </w:pPr>
+    </w:p>
+    <w:p>
+      <w:pPr>
+        <w:spacing w:line="256" w:lineRule="auto"/>
+        <w:jc w:val="left"/>
+      </w:pPr>
+      <w:r>
+        <w:br w:type="page"/>
+      </w:r>
+    </w:p>
+    <w:p>
+      <w:pPr>
+        <w:jc w:val="center"/>
+        <w:rPr>
+          <w:b/>
+          <w:bCs/>
+          <w:sz w:val="32"/>
+          <w:szCs w:val="32"/>
+        </w:rPr>
+      </w:pPr>
+      <w:r>
+        <w:rPr>
+          <w:b/>
+          <w:bCs/>
+          <w:sz w:val="32"/>
+          <w:szCs w:val="32"/>
+        </w:rPr>
+        <w:lastRenderedPageBreak/>
+        <w:t>206</w:t>
+      </w:r>
+      <w:r>
+        <w:rPr>
+          <w:b/>
+          <w:bCs/>
+          <w:sz w:val="32"/>
+          <w:szCs w:val="32"/>
+        </w:rPr>
+        <w:t xml:space="preserve"> </w:t>
+      </w:r>
+      <w:r>
+        <w:rPr>
+          <w:b/>
+          <w:bCs/>
+          <w:sz w:val="32"/>
+          <w:szCs w:val="32"/>
+        </w:rPr>
+        <w:t>Постройте отчет «Итоги сдачи дисциплины». Он должен включать поле «Группа» с номерами учебных групп, а также поля «10», «9»,… ,«2» и «1», содержащие количество оценок, полученных по дисциплине в каждой группе. Дисциплина-параметр.</w:t>
+      </w:r>
+    </w:p>
+    <w:p/>
+    <w:p>
+      <w:pPr>
+        <w:ind w:firstLine="851"/>
+      </w:pPr>
+    </w:p>
+    <w:p>
+      <w:pPr>
+        <w:spacing w:line="256" w:lineRule="auto"/>
+        <w:jc w:val="left"/>
+      </w:pPr>
+      <w:r>
+        <w:br w:type="page"/>
       </w:r>
     </w:p>
     <w:p>
       <w:pPr>
         <w:spacing w:line="259" w:lineRule="auto"/>
-        <w:jc w:val="left"/>
-      </w:pPr>
-    </w:p>
-    <w:p>
-      <w:pPr>
-        <w:spacing w:line="259" w:lineRule="auto"/>
-        <w:jc w:val="left"/>
-      </w:pPr>
-      <w:r>
-        <w:rPr>
-          <w:noProof/>
-        </w:rPr>
-        <w:drawing>
-          <wp:inline distT="0" distB="0" distL="0" distR="0" wp14:anchorId="772A8584" wp14:editId="35511898">
-            <wp:extent cx="5182323" cy="3524742"/>
-            <wp:effectExtent l="0" t="0" r="0" b="0"/>
-            <wp:docPr id="3" name="Рисунок 3"/>
-            <wp:cNvGraphicFramePr>
-              <a:graphicFrameLocks xmlns:a="http://schemas.openxmlformats.org/drawingml/2006/main" noChangeAspect="1"/>
-            </wp:cNvGraphicFramePr>
-            <a:graphic xmlns:a="http://schemas.openxmlformats.org/drawingml/2006/main">
-              <a:graphicData uri="http://schemas.openxmlformats.org/drawingml/2006/picture">
-                <pic:pic xmlns:pic="http://schemas.openxmlformats.org/drawingml/2006/picture">
-                  <pic:nvPicPr>
-                    <pic:cNvPr id="1" name=""/>
-                    <pic:cNvPicPr/>
-                  </pic:nvPicPr>
-                  <pic:blipFill>
-                    <a:blip r:embed="rId28"/>
-                    <a:stretch>
-                      <a:fillRect/>
-                    </a:stretch>
-                  </pic:blipFill>
-                  <pic:spPr>
-                    <a:xfrm>
-                      <a:off x="0" y="0"/>
-                      <a:ext cx="5182323" cy="3524742"/>
-                    </a:xfrm>
-                    <a:prstGeom prst="rect">
-                      <a:avLst/>
-                    </a:prstGeom>
-                  </pic:spPr>
-                </pic:pic>
-              </a:graphicData>
-            </a:graphic>
-          </wp:inline>
-        </w:drawing>
-      </w:r>
-    </w:p>
-    <w:p>
-      <w:pPr>
-        <w:spacing w:line="259" w:lineRule="auto"/>
-        <w:jc w:val="left"/>
-      </w:pPr>
-      <w:r>
-        <w:rPr>
-          <w:noProof/>
-        </w:rPr>
-        <w:drawing>
-          <wp:inline distT="0" distB="0" distL="0" distR="0" wp14:anchorId="74EC6850" wp14:editId="2C6AC99D">
-            <wp:extent cx="5144218" cy="3543795"/>
-            <wp:effectExtent l="0" t="0" r="0" b="0"/>
-            <wp:docPr id="4" name="Рисунок 4"/>
-            <wp:cNvGraphicFramePr>
-              <a:graphicFrameLocks xmlns:a="http://schemas.openxmlformats.org/drawingml/2006/main" noChangeAspect="1"/>
-            </wp:cNvGraphicFramePr>
-            <a:graphic xmlns:a="http://schemas.openxmlformats.org/drawingml/2006/main">
-              <a:graphicData uri="http://schemas.openxmlformats.org/drawingml/2006/picture">
-                <pic:pic xmlns:pic="http://schemas.openxmlformats.org/drawingml/2006/picture">
-                  <pic:nvPicPr>
-                    <pic:cNvPr id="1" name=""/>
-                    <pic:cNvPicPr/>
-                  </pic:nvPicPr>
-                  <pic:blipFill>
-                    <a:blip r:embed="rId29"/>
-                    <a:stretch>
-                      <a:fillRect/>
-                    </a:stretch>
-                  </pic:blipFill>
-                  <pic:spPr>
-                    <a:xfrm>
-                      <a:off x="0" y="0"/>
-                      <a:ext cx="5144218" cy="3543795"/>
-                    </a:xfrm>
-                    <a:prstGeom prst="rect">
-                      <a:avLst/>
-                    </a:prstGeom>
-                  </pic:spPr>
-                </pic:pic>
-              </a:graphicData>
-            </a:graphic>
-          </wp:inline>
-        </w:drawing>
-      </w:r>
-    </w:p>
-    <w:p>
-      <w:pPr>
-        <w:spacing w:line="259" w:lineRule="auto"/>
-        <w:jc w:val="left"/>
-      </w:pPr>
-      <w:r>
-        <w:rPr>
-          <w:noProof/>
+        <w:ind w:firstLine="851"/>
+        <w:rPr>
+          <w:szCs w:val="28"/>
+        </w:rPr>
+      </w:pPr>
+      <w:r>
+        <w:rPr>
+          <w:szCs w:val="28"/>
         </w:rPr>
         <w:lastRenderedPageBreak/>
-        <w:drawing>
-          <wp:inline distT="0" distB="0" distL="0" distR="0" wp14:anchorId="7A743B5D" wp14:editId="5816655B">
-            <wp:extent cx="5191850" cy="3524742"/>
-            <wp:effectExtent l="0" t="0" r="8890" b="0"/>
-            <wp:docPr id="5" name="Рисунок 5"/>
-            <wp:cNvGraphicFramePr>
-              <a:graphicFrameLocks xmlns:a="http://schemas.openxmlformats.org/drawingml/2006/main" noChangeAspect="1"/>
-            </wp:cNvGraphicFramePr>
-            <a:graphic xmlns:a="http://schemas.openxmlformats.org/drawingml/2006/main">
-              <a:graphicData uri="http://schemas.openxmlformats.org/drawingml/2006/picture">
-                <pic:pic xmlns:pic="http://schemas.openxmlformats.org/drawingml/2006/picture">
-                  <pic:nvPicPr>
-                    <pic:cNvPr id="1" name=""/>
-                    <pic:cNvPicPr/>
-                  </pic:nvPicPr>
-                  <pic:blipFill>
-                    <a:blip r:embed="rId30"/>
-                    <a:stretch>
-                      <a:fillRect/>
-                    </a:stretch>
-                  </pic:blipFill>
-                  <pic:spPr>
-                    <a:xfrm>
-                      <a:off x="0" y="0"/>
-                      <a:ext cx="5191850" cy="3524742"/>
-                    </a:xfrm>
-                    <a:prstGeom prst="rect">
-                      <a:avLst/>
-                    </a:prstGeom>
-                  </pic:spPr>
-                </pic:pic>
-              </a:graphicData>
-            </a:graphic>
-          </wp:inline>
-        </w:drawing>
-      </w:r>
-    </w:p>
-    <w:p>
-      <w:pPr>
-        <w:spacing w:line="259" w:lineRule="auto"/>
-        <w:jc w:val="left"/>
-      </w:pPr>
-      <w:r>
-        <w:rPr>
-          <w:noProof/>
-        </w:rPr>
-        <w:drawing>
-          <wp:inline distT="0" distB="0" distL="0" distR="0" wp14:anchorId="175EA74C" wp14:editId="2544CF59">
-            <wp:extent cx="5144218" cy="3534268"/>
-            <wp:effectExtent l="0" t="0" r="0" b="9525"/>
-            <wp:docPr id="6" name="Рисунок 6"/>
-            <wp:cNvGraphicFramePr>
-              <a:graphicFrameLocks xmlns:a="http://schemas.openxmlformats.org/drawingml/2006/main" noChangeAspect="1"/>
-            </wp:cNvGraphicFramePr>
-            <a:graphic xmlns:a="http://schemas.openxmlformats.org/drawingml/2006/main">
-              <a:graphicData uri="http://schemas.openxmlformats.org/drawingml/2006/picture">
-                <pic:pic xmlns:pic="http://schemas.openxmlformats.org/drawingml/2006/picture">
-                  <pic:nvPicPr>
-                    <pic:cNvPr id="1" name=""/>
-                    <pic:cNvPicPr/>
-                  </pic:nvPicPr>
-                  <pic:blipFill>
-                    <a:blip r:embed="rId31"/>
-                    <a:stretch>
-                      <a:fillRect/>
-                    </a:stretch>
-                  </pic:blipFill>
-                  <pic:spPr>
-                    <a:xfrm>
-                      <a:off x="0" y="0"/>
-                      <a:ext cx="5144218" cy="3534268"/>
-                    </a:xfrm>
-                    <a:prstGeom prst="rect">
-                      <a:avLst/>
-                    </a:prstGeom>
-                  </pic:spPr>
-                </pic:pic>
-              </a:graphicData>
-            </a:graphic>
-          </wp:inline>
-        </w:drawing>
-      </w:r>
-    </w:p>
-    <w:p>
-      <w:pPr>
-        <w:spacing w:line="259" w:lineRule="auto"/>
-        <w:jc w:val="left"/>
-      </w:pPr>
-      <w:r>
-        <w:rPr>
-          <w:noProof/>
-        </w:rPr>
-        <w:lastRenderedPageBreak/>
-        <w:drawing>
-          <wp:inline distT="0" distB="0" distL="0" distR="0" wp14:anchorId="5AA0938C" wp14:editId="5A6332DA">
-            <wp:extent cx="5940425" cy="3792855"/>
-            <wp:effectExtent l="0" t="0" r="3175" b="0"/>
-            <wp:docPr id="7" name="Рисунок 7"/>
-            <wp:cNvGraphicFramePr>
-              <a:graphicFrameLocks xmlns:a="http://schemas.openxmlformats.org/drawingml/2006/main" noChangeAspect="1"/>
-            </wp:cNvGraphicFramePr>
-            <a:graphic xmlns:a="http://schemas.openxmlformats.org/drawingml/2006/main">
-              <a:graphicData uri="http://schemas.openxmlformats.org/drawingml/2006/picture">
-                <pic:pic xmlns:pic="http://schemas.openxmlformats.org/drawingml/2006/picture">
-                  <pic:nvPicPr>
-                    <pic:cNvPr id="1" name=""/>
-                    <pic:cNvPicPr/>
-                  </pic:nvPicPr>
-                  <pic:blipFill>
-                    <a:blip r:embed="rId32"/>
-                    <a:stretch>
-                      <a:fillRect/>
-                    </a:stretch>
-                  </pic:blipFill>
-                  <pic:spPr>
-                    <a:xfrm>
-                      <a:off x="0" y="0"/>
-                      <a:ext cx="5940425" cy="3792855"/>
-                    </a:xfrm>
-                    <a:prstGeom prst="rect">
-                      <a:avLst/>
-                    </a:prstGeom>
-                  </pic:spPr>
-                </pic:pic>
-              </a:graphicData>
-            </a:graphic>
-          </wp:inline>
-        </w:drawing>
-      </w:r>
-    </w:p>
-    <w:p>
-      <w:pPr>
-        <w:spacing w:line="259" w:lineRule="auto"/>
-        <w:jc w:val="left"/>
-      </w:pPr>
-      <w:r>
         <w:br w:type="page"/>
       </w:r>
     </w:p>
@@ -7339,23 +5817,23 @@
           <w:sz w:val="32"/>
           <w:szCs w:val="28"/>
         </w:rPr>
-        <w:t xml:space="preserve">Основы T-SQL / И. Бен-Ган. </w:t>
-      </w:r>
-      <w:proofErr w:type="gramStart"/>
-      <w:r>
+        <w:t>Основы T-SQL / И. Бен-Ган. М. : Эксмо, 2015. 400 с.</w:t>
+      </w:r>
+    </w:p>
+    <w:p>
+      <w:pPr>
+        <w:ind w:firstLine="709"/>
         <w:rPr>
           <w:sz w:val="32"/>
           <w:szCs w:val="28"/>
         </w:rPr>
-        <w:t>М. :</w:t>
-      </w:r>
-      <w:proofErr w:type="gramEnd"/>
+      </w:pPr>
       <w:r>
         <w:rPr>
           <w:sz w:val="32"/>
           <w:szCs w:val="28"/>
         </w:rPr>
-        <w:t xml:space="preserve"> Эксмо, 2015. 400 с.</w:t>
+        <w:t>2 Дейт, К.Дж. Введение в системы баз данных / К.Дж. Дейт. М. : Вильямс, 2018. 1382 с.</w:t>
       </w:r>
     </w:p>
     <w:p>
@@ -7371,247 +5849,39 @@
           <w:sz w:val="32"/>
           <w:szCs w:val="28"/>
         </w:rPr>
-        <w:t xml:space="preserve">2 </w:t>
-      </w:r>
-      <w:proofErr w:type="spellStart"/>
-      <w:r>
+        <w:t>3 Лазицкас, Е.А. Базы данных и системы управления базами данных / Е.А. Лазицкас, И.Н. Загуменникова, П.Г. Гилевский. Минск : РИПО, 2016. 268 с.</w:t>
+      </w:r>
+    </w:p>
+    <w:p>
+      <w:pPr>
+        <w:ind w:firstLine="709"/>
         <w:rPr>
           <w:sz w:val="32"/>
           <w:szCs w:val="28"/>
         </w:rPr>
-        <w:t>Дейт</w:t>
-      </w:r>
-      <w:proofErr w:type="spellEnd"/>
+      </w:pPr>
       <w:r>
         <w:rPr>
           <w:sz w:val="32"/>
           <w:szCs w:val="28"/>
         </w:rPr>
-        <w:t xml:space="preserve">, </w:t>
-      </w:r>
-      <w:proofErr w:type="spellStart"/>
-      <w:r>
+        <w:t>4 Федорова, Г. Разработка и администрирование баз данных / Г. Федорова. М. : Академия, 2015. 313 с.</w:t>
+      </w:r>
+    </w:p>
+    <w:p>
+      <w:pPr>
+        <w:ind w:firstLine="709"/>
         <w:rPr>
           <w:sz w:val="32"/>
           <w:szCs w:val="28"/>
         </w:rPr>
-        <w:t>К.Дж</w:t>
-      </w:r>
-      <w:proofErr w:type="spellEnd"/>
+      </w:pPr>
       <w:r>
         <w:rPr>
           <w:sz w:val="32"/>
           <w:szCs w:val="28"/>
         </w:rPr>
-        <w:t xml:space="preserve">. Введение в системы баз данных / </w:t>
-      </w:r>
-      <w:proofErr w:type="spellStart"/>
-      <w:r>
-        <w:rPr>
-          <w:sz w:val="32"/>
-          <w:szCs w:val="28"/>
-        </w:rPr>
-        <w:t>К.Дж</w:t>
-      </w:r>
-      <w:proofErr w:type="spellEnd"/>
-      <w:r>
-        <w:rPr>
-          <w:sz w:val="32"/>
-          <w:szCs w:val="28"/>
-        </w:rPr>
-        <w:t xml:space="preserve">. </w:t>
-      </w:r>
-      <w:proofErr w:type="spellStart"/>
-      <w:r>
-        <w:rPr>
-          <w:sz w:val="32"/>
-          <w:szCs w:val="28"/>
-        </w:rPr>
-        <w:t>Дейт</w:t>
-      </w:r>
-      <w:proofErr w:type="spellEnd"/>
-      <w:r>
-        <w:rPr>
-          <w:sz w:val="32"/>
-          <w:szCs w:val="28"/>
-        </w:rPr>
-        <w:t xml:space="preserve">. </w:t>
-      </w:r>
-      <w:proofErr w:type="gramStart"/>
-      <w:r>
-        <w:rPr>
-          <w:sz w:val="32"/>
-          <w:szCs w:val="28"/>
-        </w:rPr>
-        <w:t>М. :</w:t>
-      </w:r>
-      <w:proofErr w:type="gramEnd"/>
-      <w:r>
-        <w:rPr>
-          <w:sz w:val="32"/>
-          <w:szCs w:val="28"/>
-        </w:rPr>
-        <w:t xml:space="preserve"> Вильямс, 2018. 1382 с.</w:t>
-      </w:r>
-    </w:p>
-    <w:p>
-      <w:pPr>
-        <w:ind w:firstLine="709"/>
-        <w:rPr>
-          <w:sz w:val="32"/>
-          <w:szCs w:val="28"/>
-        </w:rPr>
-      </w:pPr>
-      <w:r>
-        <w:rPr>
-          <w:sz w:val="32"/>
-          <w:szCs w:val="28"/>
-        </w:rPr>
-        <w:t xml:space="preserve">3 </w:t>
-      </w:r>
-      <w:proofErr w:type="spellStart"/>
-      <w:r>
-        <w:rPr>
-          <w:sz w:val="32"/>
-          <w:szCs w:val="28"/>
-        </w:rPr>
-        <w:t>Лазицкас</w:t>
-      </w:r>
-      <w:proofErr w:type="spellEnd"/>
-      <w:r>
-        <w:rPr>
-          <w:sz w:val="32"/>
-          <w:szCs w:val="28"/>
-        </w:rPr>
-        <w:t xml:space="preserve">, Е.А. Базы данных и системы управления базами данных / Е.А. </w:t>
-      </w:r>
-      <w:proofErr w:type="spellStart"/>
-      <w:r>
-        <w:rPr>
-          <w:sz w:val="32"/>
-          <w:szCs w:val="28"/>
-        </w:rPr>
-        <w:t>Лазицкас</w:t>
-      </w:r>
-      <w:proofErr w:type="spellEnd"/>
-      <w:r>
-        <w:rPr>
-          <w:sz w:val="32"/>
-          <w:szCs w:val="28"/>
-        </w:rPr>
-        <w:t xml:space="preserve">, И.Н. </w:t>
-      </w:r>
-      <w:proofErr w:type="spellStart"/>
-      <w:r>
-        <w:rPr>
-          <w:sz w:val="32"/>
-          <w:szCs w:val="28"/>
-        </w:rPr>
-        <w:t>Загуменникова</w:t>
-      </w:r>
-      <w:proofErr w:type="spellEnd"/>
-      <w:r>
-        <w:rPr>
-          <w:sz w:val="32"/>
-          <w:szCs w:val="28"/>
-        </w:rPr>
-        <w:t xml:space="preserve">, П.Г. </w:t>
-      </w:r>
-      <w:proofErr w:type="spellStart"/>
-      <w:r>
-        <w:rPr>
-          <w:sz w:val="32"/>
-          <w:szCs w:val="28"/>
-        </w:rPr>
-        <w:t>Гилевский</w:t>
-      </w:r>
-      <w:proofErr w:type="spellEnd"/>
-      <w:r>
-        <w:rPr>
-          <w:sz w:val="32"/>
-          <w:szCs w:val="28"/>
-        </w:rPr>
-        <w:t xml:space="preserve">. </w:t>
-      </w:r>
-      <w:proofErr w:type="gramStart"/>
-      <w:r>
-        <w:rPr>
-          <w:sz w:val="32"/>
-          <w:szCs w:val="28"/>
-        </w:rPr>
-        <w:t>Минск :</w:t>
-      </w:r>
-      <w:proofErr w:type="gramEnd"/>
-      <w:r>
-        <w:rPr>
-          <w:sz w:val="32"/>
-          <w:szCs w:val="28"/>
-        </w:rPr>
-        <w:t xml:space="preserve"> РИПО, 2016. 268 с.</w:t>
-      </w:r>
-    </w:p>
-    <w:p>
-      <w:pPr>
-        <w:ind w:firstLine="709"/>
-        <w:rPr>
-          <w:sz w:val="32"/>
-          <w:szCs w:val="28"/>
-        </w:rPr>
-      </w:pPr>
-      <w:r>
-        <w:rPr>
-          <w:sz w:val="32"/>
-          <w:szCs w:val="28"/>
-        </w:rPr>
-        <w:t xml:space="preserve">4 Федорова, Г. Разработка и администрирование баз данных / Г. Федорова. </w:t>
-      </w:r>
-      <w:proofErr w:type="gramStart"/>
-      <w:r>
-        <w:rPr>
-          <w:sz w:val="32"/>
-          <w:szCs w:val="28"/>
-        </w:rPr>
-        <w:t>М. :</w:t>
-      </w:r>
-      <w:proofErr w:type="gramEnd"/>
-      <w:r>
-        <w:rPr>
-          <w:sz w:val="32"/>
-          <w:szCs w:val="28"/>
-        </w:rPr>
-        <w:t xml:space="preserve"> Академия, 2015. 313 с.</w:t>
-      </w:r>
-    </w:p>
-    <w:p>
-      <w:pPr>
-        <w:ind w:firstLine="709"/>
-        <w:rPr>
-          <w:sz w:val="32"/>
-          <w:szCs w:val="28"/>
-        </w:rPr>
-      </w:pPr>
-      <w:r>
-        <w:rPr>
-          <w:sz w:val="32"/>
-          <w:szCs w:val="28"/>
-        </w:rPr>
-        <w:t>5 SQL справочник / К. Кляйн [и др.]. СПб</w:t>
-      </w:r>
-      <w:proofErr w:type="gramStart"/>
-      <w:r>
-        <w:rPr>
-          <w:sz w:val="32"/>
-          <w:szCs w:val="28"/>
-        </w:rPr>
-        <w:t>. :</w:t>
-      </w:r>
-      <w:proofErr w:type="gramEnd"/>
-      <w:r>
-        <w:rPr>
-          <w:sz w:val="32"/>
-          <w:szCs w:val="28"/>
-        </w:rPr>
-        <w:t xml:space="preserve"> Символ-плюс, 2016. 56 с.</w:t>
+        <w:t>5 SQL справочник / К. Кляйн [и др.]. СПб. : Символ-плюс, 2016. 56 с.</w:t>
       </w:r>
     </w:p>
     <w:p/>

</xml_diff>

<commit_message>
AUTO FROM WORK 03.03.2023 10:07:34,96
</commit_message>
<xml_diff>
--- a/3-kurs/3-2/DB/21-LISTOPADOVA/Листопадова 21.docx
+++ b/3-kurs/3-2/DB/21-LISTOPADOVA/Листопадова 21.docx
@@ -456,6 +456,7 @@
         </w:rPr>
         <w:t xml:space="preserve"> </w:t>
       </w:r>
+      <w:proofErr w:type="spellStart"/>
       <w:r>
         <w:rPr>
           <w:szCs w:val="28"/>
@@ -468,6 +469,7 @@
         </w:rPr>
         <w:t>Листопадова</w:t>
       </w:r>
+      <w:proofErr w:type="spellEnd"/>
     </w:p>
     <w:p>
       <w:pPr>
@@ -1892,7 +1894,23 @@
           <w:sz w:val="28"/>
           <w:szCs w:val="28"/>
         </w:rPr>
-        <w:t>Требования нормальной формы Бойса-Кодда следующие:</w:t>
+        <w:t xml:space="preserve">Требования нормальной формы </w:t>
+      </w:r>
+      <w:proofErr w:type="gramStart"/>
+      <w:r>
+        <w:rPr>
+          <w:sz w:val="28"/>
+          <w:szCs w:val="28"/>
+        </w:rPr>
+        <w:t>Бойса-Кодда</w:t>
+      </w:r>
+      <w:proofErr w:type="gramEnd"/>
+      <w:r>
+        <w:rPr>
+          <w:sz w:val="28"/>
+          <w:szCs w:val="28"/>
+        </w:rPr>
+        <w:t xml:space="preserve"> следующие:</w:t>
       </w:r>
     </w:p>
     <w:p>
@@ -2078,8 +2096,36 @@
           <w:sz w:val="28"/>
           <w:szCs w:val="28"/>
         </w:rPr>
-        <w:t>, так как в каждом проекте есть несколько направлений работы и поэтому, зная только проект, мы не можем определить куратора направления, так же как зная только направление, мы не сможем определить куратора, нам нужно знать и проект и направление, чтобы определить куратора этого направления в этом проекте.</w:t>
-      </w:r>
+        <w:t xml:space="preserve">, так как в каждом проекте есть несколько направлений работы и поэтому, зная только проект, мы не можем определить куратора направления, так же как зная только направление, мы не сможем определить куратора, нам нужно знать и </w:t>
+      </w:r>
+      <w:proofErr w:type="gramStart"/>
+      <w:r>
+        <w:rPr>
+          <w:sz w:val="28"/>
+          <w:szCs w:val="28"/>
+        </w:rPr>
+        <w:t>проект</w:t>
+      </w:r>
+      <w:proofErr w:type="gramEnd"/>
+      <w:r>
+        <w:rPr>
+          <w:sz w:val="28"/>
+          <w:szCs w:val="28"/>
+        </w:rPr>
+        <w:t xml:space="preserve"> и направление, чтобы определить куратора этого направления в этом проекте.</w:t>
+      </w:r>
+    </w:p>
+    <w:p>
+      <w:pPr>
+        <w:pStyle w:val="a7"/>
+        <w:spacing w:before="0" w:beforeAutospacing="0" w:after="0" w:afterAutospacing="0"/>
+        <w:ind w:firstLine="851"/>
+        <w:jc w:val="both"/>
+        <w:rPr>
+          <w:sz w:val="28"/>
+          <w:szCs w:val="28"/>
+        </w:rPr>
+      </w:pPr>
     </w:p>
     <w:p>
       <w:pPr>
@@ -2827,8 +2873,54 @@
           <w:szCs w:val="28"/>
           <w:lang w:val="ru-BY" w:eastAsia="ru-BY"/>
         </w:rPr>
-        <w:t>Чтобы привести данную таблицу к нормальной форме Бойса-Кодда, необходимо, как всегда сделать декомпозицию данного отношения, т.е. разбить эту таблицу на несколько таблиц.</w:t>
-      </w:r>
+        <w:t xml:space="preserve">Чтобы привести данную таблицу к нормальной форме Бойса-Кодда, необходимо, </w:t>
+      </w:r>
+      <w:r>
+        <w:rPr>
+          <w:rFonts w:eastAsia="Times New Roman" w:cs="Times New Roman"/>
+          <w:szCs w:val="28"/>
+          <w:lang w:val="ru-BY" w:eastAsia="ru-BY"/>
+        </w:rPr>
+        <w:t>как всегда,</w:t>
+      </w:r>
+      <w:r>
+        <w:rPr>
+          <w:rFonts w:eastAsia="Times New Roman" w:cs="Times New Roman"/>
+          <w:szCs w:val="28"/>
+          <w:lang w:val="ru-BY" w:eastAsia="ru-BY"/>
+        </w:rPr>
+        <w:t xml:space="preserve"> сделать декомпозицию данного отношения, т.е. разбить эту таблицу на несколько таблиц.</w:t>
+      </w:r>
+    </w:p>
+    <w:p>
+      <w:pPr>
+        <w:spacing w:line="259" w:lineRule="auto"/>
+        <w:jc w:val="left"/>
+        <w:rPr>
+          <w:rFonts w:eastAsia="Times New Roman" w:cs="Times New Roman"/>
+          <w:szCs w:val="28"/>
+          <w:lang w:val="ru-BY" w:eastAsia="ru-BY"/>
+        </w:rPr>
+      </w:pPr>
+      <w:r>
+        <w:rPr>
+          <w:rFonts w:eastAsia="Times New Roman" w:cs="Times New Roman"/>
+          <w:szCs w:val="28"/>
+          <w:lang w:val="ru-BY" w:eastAsia="ru-BY"/>
+        </w:rPr>
+        <w:br w:type="page"/>
+      </w:r>
+    </w:p>
+    <w:p>
+      <w:pPr>
+        <w:spacing w:after="0"/>
+        <w:ind w:firstLine="851"/>
+        <w:rPr>
+          <w:rFonts w:eastAsia="Times New Roman" w:cs="Times New Roman"/>
+          <w:szCs w:val="28"/>
+          <w:lang w:val="ru-BY" w:eastAsia="ru-BY"/>
+        </w:rPr>
+      </w:pPr>
     </w:p>
     <w:p>
       <w:pPr>
@@ -3276,7 +3368,6 @@
                 <w:szCs w:val="28"/>
                 <w:lang w:val="ru-BY" w:eastAsia="ru-BY"/>
               </w:rPr>
-              <w:lastRenderedPageBreak/>
               <w:t>4</w:t>
             </w:r>
           </w:p>
@@ -3423,6 +3514,20 @@
         </w:tc>
       </w:tr>
     </w:tbl>
+    <w:p>
+      <w:pPr>
+        <w:spacing w:after="0"/>
+        <w:ind w:firstLine="851"/>
+        <w:jc w:val="left"/>
+        <w:rPr>
+          <w:rFonts w:eastAsia="Times New Roman" w:cs="Times New Roman"/>
+          <w:i/>
+          <w:iCs/>
+          <w:szCs w:val="28"/>
+          <w:lang w:val="ru-BY" w:eastAsia="ru-BY"/>
+        </w:rPr>
+      </w:pPr>
+    </w:p>
     <w:p>
       <w:pPr>
         <w:spacing w:after="0"/>
@@ -4199,7 +4304,39 @@
         <w:ind w:firstLine="851"/>
       </w:pPr>
       <w:r>
-        <w:t>SELECT Учащиеся.Фамилия, Учащиеся.Имя, Учащиеся.Группа, Учащиеся.ДатаРождения FROM Учащиеся</w:t>
+        <w:t xml:space="preserve">SELECT </w:t>
+      </w:r>
+      <w:proofErr w:type="spellStart"/>
+      <w:r>
+        <w:t>Учащиеся.Фамилия</w:t>
+      </w:r>
+      <w:proofErr w:type="spellEnd"/>
+      <w:r>
+        <w:t xml:space="preserve">, </w:t>
+      </w:r>
+      <w:proofErr w:type="spellStart"/>
+      <w:r>
+        <w:t>Учащиеся.Имя</w:t>
+      </w:r>
+      <w:proofErr w:type="spellEnd"/>
+      <w:r>
+        <w:t xml:space="preserve">, </w:t>
+      </w:r>
+      <w:proofErr w:type="spellStart"/>
+      <w:r>
+        <w:t>Учащиеся.Группа</w:t>
+      </w:r>
+      <w:proofErr w:type="spellEnd"/>
+      <w:r>
+        <w:t xml:space="preserve">, </w:t>
+      </w:r>
+      <w:proofErr w:type="spellStart"/>
+      <w:r>
+        <w:t>Учащиеся.ДатаРождения</w:t>
+      </w:r>
+      <w:proofErr w:type="spellEnd"/>
+      <w:r>
+        <w:t xml:space="preserve"> FROM Учащиеся</w:t>
       </w:r>
     </w:p>
     <w:p>
@@ -4208,7 +4345,47 @@
         <w:ind w:firstLine="851"/>
       </w:pPr>
       <w:r>
-        <w:t>WHERE (((Учащиеся.Пол)="Ж") AND ((Учащиеся.Группа)=[Введите группу]) AND ((Month([Учащиеся].[ДатаРождения])) In (1,2,12)) AND ((Year([Учащиеся].[ДатаРождения]))=1999))</w:t>
+        <w:t>WHERE (((</w:t>
+      </w:r>
+      <w:proofErr w:type="spellStart"/>
+      <w:r>
+        <w:t>Учащиеся.Пол</w:t>
+      </w:r>
+      <w:proofErr w:type="spellEnd"/>
+      <w:r>
+        <w:t>)="Ж") AND ((</w:t>
+      </w:r>
+      <w:proofErr w:type="spellStart"/>
+      <w:r>
+        <w:t>Учащиеся.Группа</w:t>
+      </w:r>
+      <w:proofErr w:type="spellEnd"/>
+      <w:r>
+        <w:t>)=[Введите группу]) AND ((</w:t>
+      </w:r>
+      <w:proofErr w:type="spellStart"/>
+      <w:r>
+        <w:t>Month</w:t>
+      </w:r>
+      <w:proofErr w:type="spellEnd"/>
+      <w:r>
+        <w:t>([Учащиеся].[</w:t>
+      </w:r>
+      <w:proofErr w:type="spellStart"/>
+      <w:r>
+        <w:t>ДатаРождения</w:t>
+      </w:r>
+      <w:proofErr w:type="spellEnd"/>
+      <w:r>
+        <w:t>])) In (1,2,12)) AND ((Year([Учащиеся].[</w:t>
+      </w:r>
+      <w:proofErr w:type="spellStart"/>
+      <w:r>
+        <w:t>ДатаРождения</w:t>
+      </w:r>
+      <w:proofErr w:type="spellEnd"/>
+      <w:r>
+        <w:t>]))=1999))</w:t>
       </w:r>
     </w:p>
     <w:p>
@@ -4217,7 +4394,47 @@
         <w:ind w:firstLine="851"/>
       </w:pPr>
       <w:r>
-        <w:t>GROUP BY Учащиеся.Фамилия, Учащиеся.Имя, Учащиеся.Группа, Учащиеся.ДатаРождения, Учащиеся.ДатаРождения;</w:t>
+        <w:t xml:space="preserve">GROUP BY </w:t>
+      </w:r>
+      <w:proofErr w:type="spellStart"/>
+      <w:r>
+        <w:t>Учащиеся.Фамилия</w:t>
+      </w:r>
+      <w:proofErr w:type="spellEnd"/>
+      <w:r>
+        <w:t xml:space="preserve">, </w:t>
+      </w:r>
+      <w:proofErr w:type="spellStart"/>
+      <w:r>
+        <w:t>Учащиеся.Имя</w:t>
+      </w:r>
+      <w:proofErr w:type="spellEnd"/>
+      <w:r>
+        <w:t xml:space="preserve">, </w:t>
+      </w:r>
+      <w:proofErr w:type="spellStart"/>
+      <w:r>
+        <w:t>Учащиеся.Группа</w:t>
+      </w:r>
+      <w:proofErr w:type="spellEnd"/>
+      <w:r>
+        <w:t xml:space="preserve">, </w:t>
+      </w:r>
+      <w:proofErr w:type="spellStart"/>
+      <w:r>
+        <w:t>Учащиеся.ДатаРождения</w:t>
+      </w:r>
+      <w:proofErr w:type="spellEnd"/>
+      <w:r>
+        <w:t xml:space="preserve">, </w:t>
+      </w:r>
+      <w:proofErr w:type="spellStart"/>
+      <w:r>
+        <w:t>Учащиеся.ДатаРождения</w:t>
+      </w:r>
+      <w:proofErr w:type="spellEnd"/>
+      <w:r>
+        <w:t>;</w:t>
       </w:r>
     </w:p>
     <w:p>
@@ -4490,7 +4707,31 @@
         <w:jc w:val="left"/>
       </w:pPr>
       <w:r>
-        <w:t>SELECT Учащиеся.Фамилия, Avg(Сессия.Оценка) AS СРЕД</w:t>
+        <w:t xml:space="preserve">SELECT </w:t>
+      </w:r>
+      <w:proofErr w:type="spellStart"/>
+      <w:r>
+        <w:t>Учащиеся.Фамилия</w:t>
+      </w:r>
+      <w:proofErr w:type="spellEnd"/>
+      <w:r>
+        <w:t xml:space="preserve">, </w:t>
+      </w:r>
+      <w:proofErr w:type="spellStart"/>
+      <w:r>
+        <w:t>Avg</w:t>
+      </w:r>
+      <w:proofErr w:type="spellEnd"/>
+      <w:r>
+        <w:t>(</w:t>
+      </w:r>
+      <w:proofErr w:type="spellStart"/>
+      <w:r>
+        <w:t>Сессия.Оценка</w:t>
+      </w:r>
+      <w:proofErr w:type="spellEnd"/>
+      <w:r>
+        <w:t>) AS СРЕД</w:t>
       </w:r>
     </w:p>
     <w:p>
@@ -4500,8 +4741,21 @@
         <w:jc w:val="left"/>
       </w:pPr>
       <w:r>
-        <w:t>FROM Учащиеся INNER JOIN Сессия ON Учащиеся.Код = Сессия.КодУч</w:t>
-      </w:r>
+        <w:t xml:space="preserve">FROM Учащиеся INNER JOIN Сессия ON </w:t>
+      </w:r>
+      <w:proofErr w:type="spellStart"/>
+      <w:r>
+        <w:t>Учащиеся.Код</w:t>
+      </w:r>
+      <w:proofErr w:type="spellEnd"/>
+      <w:r>
+        <w:t xml:space="preserve"> = </w:t>
+      </w:r>
+      <w:proofErr w:type="spellStart"/>
+      <w:r>
+        <w:t>Сессия.КодУч</w:t>
+      </w:r>
+      <w:proofErr w:type="spellEnd"/>
     </w:p>
     <w:p>
       <w:pPr>
@@ -4509,9 +4763,27 @@
         <w:ind w:firstLine="851"/>
         <w:jc w:val="left"/>
       </w:pPr>
-      <w:r>
-        <w:t>group by Учащиеся.Фамилия</w:t>
-      </w:r>
+      <w:proofErr w:type="spellStart"/>
+      <w:r>
+        <w:t>group</w:t>
+      </w:r>
+      <w:proofErr w:type="spellEnd"/>
+      <w:r>
+        <w:t xml:space="preserve"> </w:t>
+      </w:r>
+      <w:proofErr w:type="spellStart"/>
+      <w:r>
+        <w:t>by</w:t>
+      </w:r>
+      <w:proofErr w:type="spellEnd"/>
+      <w:r>
+        <w:t xml:space="preserve"> </w:t>
+      </w:r>
+      <w:proofErr w:type="spellStart"/>
+      <w:r>
+        <w:t>Учащиеся.Фамилия</w:t>
+      </w:r>
+      <w:proofErr w:type="spellEnd"/>
     </w:p>
     <w:p>
       <w:pPr>
@@ -4537,7 +4809,15 @@
         <w:jc w:val="left"/>
       </w:pPr>
       <w:r>
-        <w:t>SELECT Учащиеся.Фамилия, СРЕД</w:t>
+        <w:t xml:space="preserve">SELECT </w:t>
+      </w:r>
+      <w:proofErr w:type="spellStart"/>
+      <w:r>
+        <w:t>Учащиеся.Фамилия</w:t>
+      </w:r>
+      <w:proofErr w:type="spellEnd"/>
+      <w:r>
+        <w:t>, СРЕД</w:t>
       </w:r>
     </w:p>
     <w:p>
@@ -4546,9 +4826,16 @@
         <w:ind w:firstLine="851"/>
         <w:jc w:val="left"/>
       </w:pPr>
-      <w:r>
-        <w:t>from(</w:t>
-      </w:r>
+      <w:proofErr w:type="spellStart"/>
+      <w:proofErr w:type="gramStart"/>
+      <w:r>
+        <w:t>from</w:t>
+      </w:r>
+      <w:proofErr w:type="spellEnd"/>
+      <w:r>
+        <w:t>(</w:t>
+      </w:r>
+      <w:proofErr w:type="gramEnd"/>
     </w:p>
     <w:p>
       <w:pPr>
@@ -4557,7 +4844,31 @@
         <w:jc w:val="left"/>
       </w:pPr>
       <w:r>
-        <w:t>SELECT Учащиеся.Фамилия, Avg(Сессия.Оценка) AS СРЕД</w:t>
+        <w:t xml:space="preserve">SELECT </w:t>
+      </w:r>
+      <w:proofErr w:type="spellStart"/>
+      <w:r>
+        <w:t>Учащиеся.Фамилия</w:t>
+      </w:r>
+      <w:proofErr w:type="spellEnd"/>
+      <w:r>
+        <w:t xml:space="preserve">, </w:t>
+      </w:r>
+      <w:proofErr w:type="spellStart"/>
+      <w:r>
+        <w:t>Avg</w:t>
+      </w:r>
+      <w:proofErr w:type="spellEnd"/>
+      <w:r>
+        <w:t>(</w:t>
+      </w:r>
+      <w:proofErr w:type="spellStart"/>
+      <w:r>
+        <w:t>Сессия.Оценка</w:t>
+      </w:r>
+      <w:proofErr w:type="spellEnd"/>
+      <w:r>
+        <w:t>) AS СРЕД</w:t>
       </w:r>
     </w:p>
     <w:p>
@@ -4567,8 +4878,21 @@
         <w:jc w:val="left"/>
       </w:pPr>
       <w:r>
-        <w:t>FROM Учащиеся INNER JOIN Сессия ON Учащиеся.Код = Сессия.КодУч</w:t>
-      </w:r>
+        <w:t xml:space="preserve">FROM Учащиеся INNER JOIN Сессия ON </w:t>
+      </w:r>
+      <w:proofErr w:type="spellStart"/>
+      <w:r>
+        <w:t>Учащиеся.Код</w:t>
+      </w:r>
+      <w:proofErr w:type="spellEnd"/>
+      <w:r>
+        <w:t xml:space="preserve"> = </w:t>
+      </w:r>
+      <w:proofErr w:type="spellStart"/>
+      <w:r>
+        <w:t>Сессия.КодУч</w:t>
+      </w:r>
+      <w:proofErr w:type="spellEnd"/>
     </w:p>
     <w:p>
       <w:pPr>
@@ -4576,9 +4900,27 @@
         <w:ind w:firstLine="851"/>
         <w:jc w:val="left"/>
       </w:pPr>
-      <w:r>
-        <w:t>group by Учащиеся.Фамилия</w:t>
-      </w:r>
+      <w:proofErr w:type="spellStart"/>
+      <w:r>
+        <w:t>group</w:t>
+      </w:r>
+      <w:proofErr w:type="spellEnd"/>
+      <w:r>
+        <w:t xml:space="preserve"> </w:t>
+      </w:r>
+      <w:proofErr w:type="spellStart"/>
+      <w:r>
+        <w:t>by</w:t>
+      </w:r>
+      <w:proofErr w:type="spellEnd"/>
+      <w:r>
+        <w:t xml:space="preserve"> </w:t>
+      </w:r>
+      <w:proofErr w:type="spellStart"/>
+      <w:r>
+        <w:t>Учащиеся.Фамилия</w:t>
+      </w:r>
+      <w:proofErr w:type="spellEnd"/>
     </w:p>
     <w:p>
       <w:pPr>
@@ -4587,7 +4929,23 @@
         <w:jc w:val="left"/>
       </w:pPr>
       <w:r>
-        <w:t>) where сред&gt;[Введите балл]</w:t>
+        <w:t xml:space="preserve">) </w:t>
+      </w:r>
+      <w:proofErr w:type="spellStart"/>
+      <w:r>
+        <w:t>where</w:t>
+      </w:r>
+      <w:proofErr w:type="spellEnd"/>
+      <w:r>
+        <w:t xml:space="preserve"> </w:t>
+      </w:r>
+      <w:proofErr w:type="gramStart"/>
+      <w:r>
+        <w:t>сред&gt;[</w:t>
+      </w:r>
+      <w:proofErr w:type="gramEnd"/>
+      <w:r>
+        <w:t>Введите балл]</w:t>
       </w:r>
     </w:p>
     <w:p>
@@ -4838,7 +5196,15 @@
         <w:jc w:val="left"/>
       </w:pPr>
       <w:r>
-        <w:t>SELECT а1.Фамилия, а1.Имя, а1.Группа</w:t>
+        <w:t>SELECT а</w:t>
+      </w:r>
+      <w:proofErr w:type="gramStart"/>
+      <w:r>
+        <w:t>1.Фамилия</w:t>
+      </w:r>
+      <w:proofErr w:type="gramEnd"/>
+      <w:r>
+        <w:t>, а1.Имя, а1.Группа</w:t>
       </w:r>
     </w:p>
     <w:p>
@@ -5046,6 +5412,9 @@
         <w:jc w:val="center"/>
       </w:pPr>
       <w:r>
+        <w:rPr>
+          <w:noProof/>
+        </w:rPr>
         <w:drawing>
           <wp:inline distT="0" distB="0" distL="0" distR="0" wp14:anchorId="3F5FD4E6" wp14:editId="75036B45">
             <wp:extent cx="4705350" cy="3699272"/>
@@ -5110,6 +5479,9 @@
         <w:jc w:val="center"/>
       </w:pPr>
       <w:r>
+        <w:rPr>
+          <w:noProof/>
+        </w:rPr>
         <w:lastRenderedPageBreak/>
         <w:drawing>
           <wp:inline distT="0" distB="0" distL="0" distR="0" wp14:anchorId="42E50692" wp14:editId="6739F769">
@@ -5168,6 +5540,9 @@
         <w:ind w:firstLine="851"/>
       </w:pPr>
       <w:r>
+        <w:rPr>
+          <w:noProof/>
+        </w:rPr>
         <w:drawing>
           <wp:inline distT="0" distB="0" distL="0" distR="0" wp14:anchorId="7C70B878" wp14:editId="0B61E0B0">
             <wp:extent cx="4944165" cy="3962953"/>
@@ -5220,6 +5595,9 @@
         <w:jc w:val="center"/>
       </w:pPr>
       <w:r>
+        <w:rPr>
+          <w:noProof/>
+        </w:rPr>
         <w:lastRenderedPageBreak/>
         <w:drawing>
           <wp:inline distT="0" distB="0" distL="0" distR="0" wp14:anchorId="6202CF69" wp14:editId="20DBD4D3">
@@ -5279,6 +5657,9 @@
         <w:jc w:val="center"/>
       </w:pPr>
       <w:r>
+        <w:rPr>
+          <w:noProof/>
+        </w:rPr>
         <w:drawing>
           <wp:inline distT="0" distB="0" distL="0" distR="0" wp14:anchorId="3A5EE20B" wp14:editId="65129963">
             <wp:extent cx="4953691" cy="3934374"/>
@@ -5331,6 +5712,9 @@
         <w:jc w:val="center"/>
       </w:pPr>
       <w:r>
+        <w:rPr>
+          <w:noProof/>
+        </w:rPr>
         <w:lastRenderedPageBreak/>
         <w:drawing>
           <wp:inline distT="0" distB="0" distL="0" distR="0" wp14:anchorId="0BA6BD66" wp14:editId="16BC987F">
@@ -5393,6 +5777,9 @@
         <w:jc w:val="center"/>
       </w:pPr>
       <w:r>
+        <w:rPr>
+          <w:noProof/>
+        </w:rPr>
         <w:drawing>
           <wp:inline distT="0" distB="0" distL="0" distR="0" wp14:anchorId="75F6ED6F" wp14:editId="1CFFA86C">
             <wp:extent cx="4963218" cy="3953427"/>
@@ -5454,6 +5841,9 @@
         <w:jc w:val="center"/>
       </w:pPr>
       <w:r>
+        <w:rPr>
+          <w:noProof/>
+        </w:rPr>
         <w:lastRenderedPageBreak/>
         <w:drawing>
           <wp:inline distT="0" distB="0" distL="0" distR="0" wp14:anchorId="1A5F149B" wp14:editId="2CDA518D">
@@ -5595,6 +5985,372 @@
       <w:pPr>
         <w:ind w:firstLine="851"/>
       </w:pPr>
+      <w:r>
+        <w:t>Создадим связку главной и подчиненной форм при помощи мастера создания форм.</w:t>
+      </w:r>
+    </w:p>
+    <w:p>
+      <w:pPr>
+        <w:ind w:firstLine="851"/>
+      </w:pPr>
+      <w:r>
+        <w:t>Этапы работы мастера создания форм представлены на рисунках 19-22.</w:t>
+      </w:r>
+    </w:p>
+    <w:p>
+      <w:pPr>
+        <w:ind w:firstLine="851"/>
+        <w:jc w:val="center"/>
+      </w:pPr>
+      <w:r>
+        <w:rPr>
+          <w:noProof/>
+        </w:rPr>
+        <w:drawing>
+          <wp:inline distT="0" distB="0" distL="0" distR="0" wp14:anchorId="58752FFC" wp14:editId="478E2752">
+            <wp:extent cx="3990975" cy="2707896"/>
+            <wp:effectExtent l="0" t="0" r="0" b="0"/>
+            <wp:docPr id="6" name="Рисунок 6"/>
+            <wp:cNvGraphicFramePr>
+              <a:graphicFrameLocks xmlns:a="http://schemas.openxmlformats.org/drawingml/2006/main" noChangeAspect="1"/>
+            </wp:cNvGraphicFramePr>
+            <a:graphic xmlns:a="http://schemas.openxmlformats.org/drawingml/2006/main">
+              <a:graphicData uri="http://schemas.openxmlformats.org/drawingml/2006/picture">
+                <pic:pic xmlns:pic="http://schemas.openxmlformats.org/drawingml/2006/picture">
+                  <pic:nvPicPr>
+                    <pic:cNvPr id="1" name=""/>
+                    <pic:cNvPicPr/>
+                  </pic:nvPicPr>
+                  <pic:blipFill>
+                    <a:blip r:embed="rId23"/>
+                    <a:stretch>
+                      <a:fillRect/>
+                    </a:stretch>
+                  </pic:blipFill>
+                  <pic:spPr>
+                    <a:xfrm>
+                      <a:off x="0" y="0"/>
+                      <a:ext cx="4002043" cy="2715406"/>
+                    </a:xfrm>
+                    <a:prstGeom prst="rect">
+                      <a:avLst/>
+                    </a:prstGeom>
+                  </pic:spPr>
+                </pic:pic>
+              </a:graphicData>
+            </a:graphic>
+          </wp:inline>
+        </w:drawing>
+      </w:r>
+    </w:p>
+    <w:p>
+      <w:pPr>
+        <w:ind w:firstLine="851"/>
+      </w:pPr>
+      <w:r>
+        <w:t>Рисунок 19. Выбор входных данных.</w:t>
+      </w:r>
+    </w:p>
+    <w:p>
+      <w:pPr>
+        <w:ind w:firstLine="851"/>
+        <w:jc w:val="center"/>
+      </w:pPr>
+      <w:r>
+        <w:rPr>
+          <w:noProof/>
+        </w:rPr>
+        <w:drawing>
+          <wp:inline distT="0" distB="0" distL="0" distR="0" wp14:anchorId="78D6C2BE" wp14:editId="18C02FF1">
+            <wp:extent cx="4552950" cy="3086171"/>
+            <wp:effectExtent l="0" t="0" r="0" b="0"/>
+            <wp:docPr id="10" name="Рисунок 10"/>
+            <wp:cNvGraphicFramePr>
+              <a:graphicFrameLocks xmlns:a="http://schemas.openxmlformats.org/drawingml/2006/main" noChangeAspect="1"/>
+            </wp:cNvGraphicFramePr>
+            <a:graphic xmlns:a="http://schemas.openxmlformats.org/drawingml/2006/main">
+              <a:graphicData uri="http://schemas.openxmlformats.org/drawingml/2006/picture">
+                <pic:pic xmlns:pic="http://schemas.openxmlformats.org/drawingml/2006/picture">
+                  <pic:nvPicPr>
+                    <pic:cNvPr id="1" name=""/>
+                    <pic:cNvPicPr/>
+                  </pic:nvPicPr>
+                  <pic:blipFill>
+                    <a:blip r:embed="rId24"/>
+                    <a:stretch>
+                      <a:fillRect/>
+                    </a:stretch>
+                  </pic:blipFill>
+                  <pic:spPr>
+                    <a:xfrm>
+                      <a:off x="0" y="0"/>
+                      <a:ext cx="4561193" cy="3091758"/>
+                    </a:xfrm>
+                    <a:prstGeom prst="rect">
+                      <a:avLst/>
+                    </a:prstGeom>
+                  </pic:spPr>
+                </pic:pic>
+              </a:graphicData>
+            </a:graphic>
+          </wp:inline>
+        </w:drawing>
+      </w:r>
+    </w:p>
+    <w:p>
+      <w:pPr>
+        <w:ind w:firstLine="851"/>
+      </w:pPr>
+      <w:r>
+        <w:t>Рисунок 20. Выбор уровней подчиненности.</w:t>
+      </w:r>
+    </w:p>
+    <w:p>
+      <w:pPr>
+        <w:ind w:firstLine="851"/>
+        <w:jc w:val="center"/>
+      </w:pPr>
+      <w:r>
+        <w:rPr>
+          <w:noProof/>
+        </w:rPr>
+        <w:lastRenderedPageBreak/>
+        <w:drawing>
+          <wp:inline distT="0" distB="0" distL="0" distR="0" wp14:anchorId="50709771" wp14:editId="0A6EB547">
+            <wp:extent cx="5106113" cy="3439005"/>
+            <wp:effectExtent l="0" t="0" r="0" b="9525"/>
+            <wp:docPr id="11" name="Рисунок 11"/>
+            <wp:cNvGraphicFramePr>
+              <a:graphicFrameLocks xmlns:a="http://schemas.openxmlformats.org/drawingml/2006/main" noChangeAspect="1"/>
+            </wp:cNvGraphicFramePr>
+            <a:graphic xmlns:a="http://schemas.openxmlformats.org/drawingml/2006/main">
+              <a:graphicData uri="http://schemas.openxmlformats.org/drawingml/2006/picture">
+                <pic:pic xmlns:pic="http://schemas.openxmlformats.org/drawingml/2006/picture">
+                  <pic:nvPicPr>
+                    <pic:cNvPr id="1" name=""/>
+                    <pic:cNvPicPr/>
+                  </pic:nvPicPr>
+                  <pic:blipFill>
+                    <a:blip r:embed="rId25"/>
+                    <a:stretch>
+                      <a:fillRect/>
+                    </a:stretch>
+                  </pic:blipFill>
+                  <pic:spPr>
+                    <a:xfrm>
+                      <a:off x="0" y="0"/>
+                      <a:ext cx="5106113" cy="3439005"/>
+                    </a:xfrm>
+                    <a:prstGeom prst="rect">
+                      <a:avLst/>
+                    </a:prstGeom>
+                  </pic:spPr>
+                </pic:pic>
+              </a:graphicData>
+            </a:graphic>
+          </wp:inline>
+        </w:drawing>
+      </w:r>
+    </w:p>
+    <w:p>
+      <w:pPr>
+        <w:ind w:firstLine="851"/>
+      </w:pPr>
+      <w:r>
+        <w:t>Рисунок 21. Выбор внешнего вида формы.</w:t>
+      </w:r>
+    </w:p>
+    <w:p>
+      <w:pPr>
+        <w:ind w:firstLine="851"/>
+      </w:pPr>
+    </w:p>
+    <w:p>
+      <w:pPr>
+        <w:ind w:firstLine="851"/>
+        <w:jc w:val="center"/>
+      </w:pPr>
+      <w:r>
+        <w:rPr>
+          <w:noProof/>
+        </w:rPr>
+        <w:drawing>
+          <wp:inline distT="0" distB="0" distL="0" distR="0" wp14:anchorId="49CAF3A1" wp14:editId="09F14DD8">
+            <wp:extent cx="5115639" cy="3439005"/>
+            <wp:effectExtent l="0" t="0" r="8890" b="9525"/>
+            <wp:docPr id="13" name="Рисунок 13"/>
+            <wp:cNvGraphicFramePr>
+              <a:graphicFrameLocks xmlns:a="http://schemas.openxmlformats.org/drawingml/2006/main" noChangeAspect="1"/>
+            </wp:cNvGraphicFramePr>
+            <a:graphic xmlns:a="http://schemas.openxmlformats.org/drawingml/2006/main">
+              <a:graphicData uri="http://schemas.openxmlformats.org/drawingml/2006/picture">
+                <pic:pic xmlns:pic="http://schemas.openxmlformats.org/drawingml/2006/picture">
+                  <pic:nvPicPr>
+                    <pic:cNvPr id="1" name=""/>
+                    <pic:cNvPicPr/>
+                  </pic:nvPicPr>
+                  <pic:blipFill>
+                    <a:blip r:embed="rId26"/>
+                    <a:stretch>
+                      <a:fillRect/>
+                    </a:stretch>
+                  </pic:blipFill>
+                  <pic:spPr>
+                    <a:xfrm>
+                      <a:off x="0" y="0"/>
+                      <a:ext cx="5115639" cy="3439005"/>
+                    </a:xfrm>
+                    <a:prstGeom prst="rect">
+                      <a:avLst/>
+                    </a:prstGeom>
+                  </pic:spPr>
+                </pic:pic>
+              </a:graphicData>
+            </a:graphic>
+          </wp:inline>
+        </w:drawing>
+      </w:r>
+    </w:p>
+    <w:p>
+      <w:pPr>
+        <w:ind w:firstLine="851"/>
+      </w:pPr>
+      <w:r>
+        <w:t>Рисунок 22. Завершение работы мастера.</w:t>
+      </w:r>
+    </w:p>
+    <w:p>
+      <w:pPr>
+        <w:ind w:firstLine="851"/>
+      </w:pPr>
+      <w:r>
+        <w:t>По завершении работы мастера форму можно открыть в конструкторе и разместить её элементы более удобным способом.</w:t>
+      </w:r>
+    </w:p>
+    <w:p>
+      <w:pPr>
+        <w:ind w:firstLine="851"/>
+      </w:pPr>
+      <w:r>
+        <w:t>Внешний вид формы в конструкторе представлен на рисунке 23.</w:t>
+      </w:r>
+    </w:p>
+    <w:p>
+      <w:pPr>
+        <w:ind w:firstLine="851"/>
+        <w:jc w:val="center"/>
+      </w:pPr>
+      <w:r>
+        <w:rPr>
+          <w:noProof/>
+        </w:rPr>
+        <w:lastRenderedPageBreak/>
+        <w:drawing>
+          <wp:inline distT="0" distB="0" distL="0" distR="0" wp14:anchorId="04C2B593" wp14:editId="222AAE42">
+            <wp:extent cx="5133302" cy="3533775"/>
+            <wp:effectExtent l="0" t="0" r="0" b="0"/>
+            <wp:docPr id="14" name="Рисунок 14"/>
+            <wp:cNvGraphicFramePr>
+              <a:graphicFrameLocks xmlns:a="http://schemas.openxmlformats.org/drawingml/2006/main" noChangeAspect="1"/>
+            </wp:cNvGraphicFramePr>
+            <a:graphic xmlns:a="http://schemas.openxmlformats.org/drawingml/2006/main">
+              <a:graphicData uri="http://schemas.openxmlformats.org/drawingml/2006/picture">
+                <pic:pic xmlns:pic="http://schemas.openxmlformats.org/drawingml/2006/picture">
+                  <pic:nvPicPr>
+                    <pic:cNvPr id="1" name=""/>
+                    <pic:cNvPicPr/>
+                  </pic:nvPicPr>
+                  <pic:blipFill>
+                    <a:blip r:embed="rId27"/>
+                    <a:stretch>
+                      <a:fillRect/>
+                    </a:stretch>
+                  </pic:blipFill>
+                  <pic:spPr>
+                    <a:xfrm>
+                      <a:off x="0" y="0"/>
+                      <a:ext cx="5142116" cy="3539843"/>
+                    </a:xfrm>
+                    <a:prstGeom prst="rect">
+                      <a:avLst/>
+                    </a:prstGeom>
+                  </pic:spPr>
+                </pic:pic>
+              </a:graphicData>
+            </a:graphic>
+          </wp:inline>
+        </w:drawing>
+      </w:r>
+    </w:p>
+    <w:p>
+      <w:pPr>
+        <w:ind w:firstLine="851"/>
+      </w:pPr>
+      <w:r>
+        <w:t>Рисунок 23. Внешний вид формы в конструкторе.</w:t>
+      </w:r>
+    </w:p>
+    <w:p>
+      <w:pPr>
+        <w:ind w:firstLine="851"/>
+      </w:pPr>
+      <w:r>
+        <w:t>После редактирования можно открыть форму для работы (рисунок 24).</w:t>
+      </w:r>
+    </w:p>
+    <w:p>
+      <w:pPr>
+        <w:ind w:firstLine="851"/>
+        <w:jc w:val="center"/>
+      </w:pPr>
+      <w:r>
+        <w:rPr>
+          <w:noProof/>
+        </w:rPr>
+        <w:drawing>
+          <wp:inline distT="0" distB="0" distL="0" distR="0" wp14:anchorId="2345D6C8" wp14:editId="27AF3C53">
+            <wp:extent cx="5318965" cy="2771775"/>
+            <wp:effectExtent l="0" t="0" r="0" b="0"/>
+            <wp:docPr id="15" name="Рисунок 15"/>
+            <wp:cNvGraphicFramePr>
+              <a:graphicFrameLocks xmlns:a="http://schemas.openxmlformats.org/drawingml/2006/main" noChangeAspect="1"/>
+            </wp:cNvGraphicFramePr>
+            <a:graphic xmlns:a="http://schemas.openxmlformats.org/drawingml/2006/main">
+              <a:graphicData uri="http://schemas.openxmlformats.org/drawingml/2006/picture">
+                <pic:pic xmlns:pic="http://schemas.openxmlformats.org/drawingml/2006/picture">
+                  <pic:nvPicPr>
+                    <pic:cNvPr id="1" name=""/>
+                    <pic:cNvPicPr/>
+                  </pic:nvPicPr>
+                  <pic:blipFill>
+                    <a:blip r:embed="rId28"/>
+                    <a:stretch>
+                      <a:fillRect/>
+                    </a:stretch>
+                  </pic:blipFill>
+                  <pic:spPr>
+                    <a:xfrm>
+                      <a:off x="0" y="0"/>
+                      <a:ext cx="5324453" cy="2774635"/>
+                    </a:xfrm>
+                    <a:prstGeom prst="rect">
+                      <a:avLst/>
+                    </a:prstGeom>
+                  </pic:spPr>
+                </pic:pic>
+              </a:graphicData>
+            </a:graphic>
+          </wp:inline>
+        </w:drawing>
+      </w:r>
+    </w:p>
+    <w:p>
+      <w:pPr>
+        <w:ind w:firstLine="851"/>
+      </w:pPr>
+      <w:r>
+        <w:t>Рисунок 24. Готовая форма.</w:t>
+      </w:r>
     </w:p>
     <w:p>
       <w:pPr>
@@ -5641,7 +6397,27 @@
           <w:sz w:val="32"/>
           <w:szCs w:val="32"/>
         </w:rPr>
-        <w:t>Постройте отчет «Итоги сдачи дисциплины». Он должен включать поле «Группа» с номерами учебных групп, а также поля «10», «9»,… ,«2» и «1», содержащие количество оценок, полученных по дисциплине в каждой группе. Дисциплина-параметр.</w:t>
+        <w:t>Постройте отчет «Итоги сдачи дисциплины». Он должен включать поле «Группа» с номерами учебных групп, а также поля «10», «9</w:t>
+      </w:r>
+      <w:proofErr w:type="gramStart"/>
+      <w:r>
+        <w:rPr>
+          <w:b/>
+          <w:bCs/>
+          <w:sz w:val="32"/>
+          <w:szCs w:val="32"/>
+        </w:rPr>
+        <w:t>»,…</w:t>
+      </w:r>
+      <w:proofErr w:type="gramEnd"/>
+      <w:r>
+        <w:rPr>
+          <w:b/>
+          <w:bCs/>
+          <w:sz w:val="32"/>
+          <w:szCs w:val="32"/>
+        </w:rPr>
+        <w:t xml:space="preserve"> ,«2» и «1», содержащие количество оценок, полученных по дисциплине в каждой группе. Дисциплина-параметр.</w:t>
       </w:r>
     </w:p>
     <w:p/>
@@ -5649,14 +6425,500 @@
       <w:pPr>
         <w:ind w:firstLine="851"/>
       </w:pPr>
-    </w:p>
-    <w:p>
-      <w:pPr>
-        <w:spacing w:line="256" w:lineRule="auto"/>
-        <w:jc w:val="left"/>
-      </w:pPr>
-      <w:r>
-        <w:br w:type="page"/>
+      <w:r>
+        <w:t xml:space="preserve">В первую очередь для облегчения построения отчета создадим запрос, по которому уже будем строить отчет. </w:t>
+      </w:r>
+      <w:r>
+        <w:t>Конструктор вспомогательного запроса</w:t>
+      </w:r>
+      <w:r>
+        <w:t xml:space="preserve"> представлен на рисунке 25.</w:t>
+      </w:r>
+    </w:p>
+    <w:p>
+      <w:pPr>
+        <w:ind w:firstLine="851"/>
+        <w:jc w:val="center"/>
+      </w:pPr>
+      <w:r>
+        <w:drawing>
+          <wp:inline distT="0" distB="0" distL="0" distR="0" wp14:anchorId="7B446A26" wp14:editId="0AA921E1">
+            <wp:extent cx="4772691" cy="5315692"/>
+            <wp:effectExtent l="0" t="0" r="8890" b="0"/>
+            <wp:docPr id="23" name="Рисунок 23"/>
+            <wp:cNvGraphicFramePr>
+              <a:graphicFrameLocks xmlns:a="http://schemas.openxmlformats.org/drawingml/2006/main" noChangeAspect="1"/>
+            </wp:cNvGraphicFramePr>
+            <a:graphic xmlns:a="http://schemas.openxmlformats.org/drawingml/2006/main">
+              <a:graphicData uri="http://schemas.openxmlformats.org/drawingml/2006/picture">
+                <pic:pic xmlns:pic="http://schemas.openxmlformats.org/drawingml/2006/picture">
+                  <pic:nvPicPr>
+                    <pic:cNvPr id="1" name=""/>
+                    <pic:cNvPicPr/>
+                  </pic:nvPicPr>
+                  <pic:blipFill>
+                    <a:blip r:embed="rId29"/>
+                    <a:stretch>
+                      <a:fillRect/>
+                    </a:stretch>
+                  </pic:blipFill>
+                  <pic:spPr>
+                    <a:xfrm>
+                      <a:off x="0" y="0"/>
+                      <a:ext cx="4772691" cy="5315692"/>
+                    </a:xfrm>
+                    <a:prstGeom prst="rect">
+                      <a:avLst/>
+                    </a:prstGeom>
+                  </pic:spPr>
+                </pic:pic>
+              </a:graphicData>
+            </a:graphic>
+          </wp:inline>
+        </w:drawing>
+      </w:r>
+    </w:p>
+    <w:p>
+      <w:pPr>
+        <w:ind w:firstLine="851"/>
+      </w:pPr>
+      <w:r>
+        <w:t xml:space="preserve">Рисунок 25. </w:t>
+      </w:r>
+      <w:r>
+        <w:t>Конструктор вспомогательного запроса</w:t>
+      </w:r>
+    </w:p>
+    <w:p>
+      <w:pPr>
+        <w:ind w:firstLine="851"/>
+      </w:pPr>
+      <w:r>
+        <w:t>Содержимое выполненного запроса представлено на рисунке 26.</w:t>
+      </w:r>
+    </w:p>
+    <w:p>
+      <w:pPr>
+        <w:ind w:firstLine="851"/>
+      </w:pPr>
+    </w:p>
+    <w:p>
+      <w:pPr>
+        <w:ind w:firstLine="851"/>
+        <w:jc w:val="center"/>
+      </w:pPr>
+      <w:r>
+        <w:lastRenderedPageBreak/>
+        <w:drawing>
+          <wp:inline distT="0" distB="0" distL="0" distR="0" wp14:anchorId="566E47B3" wp14:editId="5FC18521">
+            <wp:extent cx="3172268" cy="4324954"/>
+            <wp:effectExtent l="0" t="0" r="9525" b="0"/>
+            <wp:docPr id="22" name="Рисунок 22"/>
+            <wp:cNvGraphicFramePr>
+              <a:graphicFrameLocks xmlns:a="http://schemas.openxmlformats.org/drawingml/2006/main" noChangeAspect="1"/>
+            </wp:cNvGraphicFramePr>
+            <a:graphic xmlns:a="http://schemas.openxmlformats.org/drawingml/2006/main">
+              <a:graphicData uri="http://schemas.openxmlformats.org/drawingml/2006/picture">
+                <pic:pic xmlns:pic="http://schemas.openxmlformats.org/drawingml/2006/picture">
+                  <pic:nvPicPr>
+                    <pic:cNvPr id="1" name=""/>
+                    <pic:cNvPicPr/>
+                  </pic:nvPicPr>
+                  <pic:blipFill>
+                    <a:blip r:embed="rId30"/>
+                    <a:stretch>
+                      <a:fillRect/>
+                    </a:stretch>
+                  </pic:blipFill>
+                  <pic:spPr>
+                    <a:xfrm>
+                      <a:off x="0" y="0"/>
+                      <a:ext cx="3172268" cy="4324954"/>
+                    </a:xfrm>
+                    <a:prstGeom prst="rect">
+                      <a:avLst/>
+                    </a:prstGeom>
+                  </pic:spPr>
+                </pic:pic>
+              </a:graphicData>
+            </a:graphic>
+          </wp:inline>
+        </w:drawing>
+      </w:r>
+    </w:p>
+    <w:p>
+      <w:pPr>
+        <w:ind w:firstLine="851"/>
+      </w:pPr>
+      <w:r>
+        <w:t xml:space="preserve">Рисунок 26. </w:t>
+      </w:r>
+      <w:r>
+        <w:t>Содержимое выполненного запроса</w:t>
+      </w:r>
+    </w:p>
+    <w:p>
+      <w:pPr>
+        <w:ind w:firstLine="851"/>
+      </w:pPr>
+    </w:p>
+    <w:p>
+      <w:pPr>
+        <w:ind w:firstLine="851"/>
+      </w:pPr>
+      <w:r>
+        <w:t>Запустим мастер отчетов</w:t>
+      </w:r>
+      <w:r>
+        <w:t xml:space="preserve"> и настроим его на работу с нашим запросом. Этапы настройки отчета представлены на рисунках 27 – 31.</w:t>
+      </w:r>
+    </w:p>
+    <w:p>
+      <w:pPr>
+        <w:ind w:firstLine="851"/>
+        <w:jc w:val="center"/>
+      </w:pPr>
+      <w:r>
+        <w:drawing>
+          <wp:inline distT="0" distB="0" distL="0" distR="0" wp14:anchorId="3CC764A2" wp14:editId="37245722">
+            <wp:extent cx="4629150" cy="3134767"/>
+            <wp:effectExtent l="0" t="0" r="0" b="8890"/>
+            <wp:docPr id="16" name="Рисунок 16"/>
+            <wp:cNvGraphicFramePr>
+              <a:graphicFrameLocks xmlns:a="http://schemas.openxmlformats.org/drawingml/2006/main" noChangeAspect="1"/>
+            </wp:cNvGraphicFramePr>
+            <a:graphic xmlns:a="http://schemas.openxmlformats.org/drawingml/2006/main">
+              <a:graphicData uri="http://schemas.openxmlformats.org/drawingml/2006/picture">
+                <pic:pic xmlns:pic="http://schemas.openxmlformats.org/drawingml/2006/picture">
+                  <pic:nvPicPr>
+                    <pic:cNvPr id="1" name=""/>
+                    <pic:cNvPicPr/>
+                  </pic:nvPicPr>
+                  <pic:blipFill>
+                    <a:blip r:embed="rId31"/>
+                    <a:stretch>
+                      <a:fillRect/>
+                    </a:stretch>
+                  </pic:blipFill>
+                  <pic:spPr>
+                    <a:xfrm>
+                      <a:off x="0" y="0"/>
+                      <a:ext cx="4636833" cy="3139970"/>
+                    </a:xfrm>
+                    <a:prstGeom prst="rect">
+                      <a:avLst/>
+                    </a:prstGeom>
+                  </pic:spPr>
+                </pic:pic>
+              </a:graphicData>
+            </a:graphic>
+          </wp:inline>
+        </w:drawing>
+      </w:r>
+    </w:p>
+    <w:p>
+      <w:pPr>
+        <w:ind w:firstLine="851"/>
+      </w:pPr>
+      <w:r>
+        <w:t>Рисунок 27. Выбор необходимого запроса.</w:t>
+      </w:r>
+    </w:p>
+    <w:p>
+      <w:pPr>
+        <w:ind w:firstLine="851"/>
+        <w:jc w:val="center"/>
+      </w:pPr>
+      <w:r>
+        <w:lastRenderedPageBreak/>
+        <w:drawing>
+          <wp:inline distT="0" distB="0" distL="0" distR="0" wp14:anchorId="7BA0C53C" wp14:editId="61BB949E">
+            <wp:extent cx="5163271" cy="3391373"/>
+            <wp:effectExtent l="0" t="0" r="0" b="0"/>
+            <wp:docPr id="17" name="Рисунок 17"/>
+            <wp:cNvGraphicFramePr>
+              <a:graphicFrameLocks xmlns:a="http://schemas.openxmlformats.org/drawingml/2006/main" noChangeAspect="1"/>
+            </wp:cNvGraphicFramePr>
+            <a:graphic xmlns:a="http://schemas.openxmlformats.org/drawingml/2006/main">
+              <a:graphicData uri="http://schemas.openxmlformats.org/drawingml/2006/picture">
+                <pic:pic xmlns:pic="http://schemas.openxmlformats.org/drawingml/2006/picture">
+                  <pic:nvPicPr>
+                    <pic:cNvPr id="1" name=""/>
+                    <pic:cNvPicPr/>
+                  </pic:nvPicPr>
+                  <pic:blipFill>
+                    <a:blip r:embed="rId32"/>
+                    <a:stretch>
+                      <a:fillRect/>
+                    </a:stretch>
+                  </pic:blipFill>
+                  <pic:spPr>
+                    <a:xfrm>
+                      <a:off x="0" y="0"/>
+                      <a:ext cx="5163271" cy="3391373"/>
+                    </a:xfrm>
+                    <a:prstGeom prst="rect">
+                      <a:avLst/>
+                    </a:prstGeom>
+                  </pic:spPr>
+                </pic:pic>
+              </a:graphicData>
+            </a:graphic>
+          </wp:inline>
+        </w:drawing>
+      </w:r>
+    </w:p>
+    <w:p>
+      <w:pPr>
+        <w:ind w:firstLine="851"/>
+      </w:pPr>
+      <w:r>
+        <w:t>Рисунок 28</w:t>
+      </w:r>
+      <w:r>
+        <w:t>.</w:t>
+      </w:r>
+      <w:r>
+        <w:t xml:space="preserve"> Указание группировки.</w:t>
+      </w:r>
+    </w:p>
+    <w:p>
+      <w:pPr>
+        <w:ind w:firstLine="851"/>
+      </w:pPr>
+    </w:p>
+    <w:p>
+      <w:pPr>
+        <w:ind w:firstLine="851"/>
+        <w:jc w:val="center"/>
+      </w:pPr>
+      <w:r>
+        <w:drawing>
+          <wp:inline distT="0" distB="0" distL="0" distR="0" wp14:anchorId="61D3DF9F" wp14:editId="1836CCC7">
+            <wp:extent cx="5191850" cy="3515216"/>
+            <wp:effectExtent l="0" t="0" r="8890" b="9525"/>
+            <wp:docPr id="18" name="Рисунок 18"/>
+            <wp:cNvGraphicFramePr>
+              <a:graphicFrameLocks xmlns:a="http://schemas.openxmlformats.org/drawingml/2006/main" noChangeAspect="1"/>
+            </wp:cNvGraphicFramePr>
+            <a:graphic xmlns:a="http://schemas.openxmlformats.org/drawingml/2006/main">
+              <a:graphicData uri="http://schemas.openxmlformats.org/drawingml/2006/picture">
+                <pic:pic xmlns:pic="http://schemas.openxmlformats.org/drawingml/2006/picture">
+                  <pic:nvPicPr>
+                    <pic:cNvPr id="1" name=""/>
+                    <pic:cNvPicPr/>
+                  </pic:nvPicPr>
+                  <pic:blipFill>
+                    <a:blip r:embed="rId33"/>
+                    <a:stretch>
+                      <a:fillRect/>
+                    </a:stretch>
+                  </pic:blipFill>
+                  <pic:spPr>
+                    <a:xfrm>
+                      <a:off x="0" y="0"/>
+                      <a:ext cx="5191850" cy="3515216"/>
+                    </a:xfrm>
+                    <a:prstGeom prst="rect">
+                      <a:avLst/>
+                    </a:prstGeom>
+                  </pic:spPr>
+                </pic:pic>
+              </a:graphicData>
+            </a:graphic>
+          </wp:inline>
+        </w:drawing>
+      </w:r>
+    </w:p>
+    <w:p>
+      <w:pPr>
+        <w:ind w:firstLine="851"/>
+      </w:pPr>
+      <w:r>
+        <w:t>Рисунок 29</w:t>
+      </w:r>
+      <w:r>
+        <w:t>.</w:t>
+      </w:r>
+      <w:r>
+        <w:t xml:space="preserve"> Указание сортировки</w:t>
+      </w:r>
+    </w:p>
+    <w:p>
+      <w:pPr>
+        <w:ind w:firstLine="851"/>
+      </w:pPr>
+      <w:r>
+        <w:lastRenderedPageBreak/>
+        <w:drawing>
+          <wp:inline distT="0" distB="0" distL="0" distR="0" wp14:anchorId="7591607E" wp14:editId="652FA7D3">
+            <wp:extent cx="5268060" cy="3505689"/>
+            <wp:effectExtent l="0" t="0" r="8890" b="0"/>
+            <wp:docPr id="19" name="Рисунок 19"/>
+            <wp:cNvGraphicFramePr>
+              <a:graphicFrameLocks xmlns:a="http://schemas.openxmlformats.org/drawingml/2006/main" noChangeAspect="1"/>
+            </wp:cNvGraphicFramePr>
+            <a:graphic xmlns:a="http://schemas.openxmlformats.org/drawingml/2006/main">
+              <a:graphicData uri="http://schemas.openxmlformats.org/drawingml/2006/picture">
+                <pic:pic xmlns:pic="http://schemas.openxmlformats.org/drawingml/2006/picture">
+                  <pic:nvPicPr>
+                    <pic:cNvPr id="1" name=""/>
+                    <pic:cNvPicPr/>
+                  </pic:nvPicPr>
+                  <pic:blipFill>
+                    <a:blip r:embed="rId34"/>
+                    <a:stretch>
+                      <a:fillRect/>
+                    </a:stretch>
+                  </pic:blipFill>
+                  <pic:spPr>
+                    <a:xfrm>
+                      <a:off x="0" y="0"/>
+                      <a:ext cx="5268060" cy="3505689"/>
+                    </a:xfrm>
+                    <a:prstGeom prst="rect">
+                      <a:avLst/>
+                    </a:prstGeom>
+                  </pic:spPr>
+                </pic:pic>
+              </a:graphicData>
+            </a:graphic>
+          </wp:inline>
+        </w:drawing>
+      </w:r>
+    </w:p>
+    <w:p>
+      <w:pPr>
+        <w:ind w:firstLine="851"/>
+      </w:pPr>
+      <w:r>
+        <w:t>Рисунок 30</w:t>
+      </w:r>
+      <w:r>
+        <w:t>.</w:t>
+      </w:r>
+      <w:r>
+        <w:t xml:space="preserve"> Выбор макета отчета.</w:t>
+      </w:r>
+    </w:p>
+    <w:p>
+      <w:pPr>
+        <w:ind w:firstLine="851"/>
+      </w:pPr>
+    </w:p>
+    <w:p>
+      <w:pPr>
+        <w:ind w:firstLine="851"/>
+      </w:pPr>
+      <w:r>
+        <w:drawing>
+          <wp:inline distT="0" distB="0" distL="0" distR="0" wp14:anchorId="4BBBE0C6" wp14:editId="01AAEDDD">
+            <wp:extent cx="5201376" cy="3496163"/>
+            <wp:effectExtent l="0" t="0" r="0" b="9525"/>
+            <wp:docPr id="20" name="Рисунок 20"/>
+            <wp:cNvGraphicFramePr>
+              <a:graphicFrameLocks xmlns:a="http://schemas.openxmlformats.org/drawingml/2006/main" noChangeAspect="1"/>
+            </wp:cNvGraphicFramePr>
+            <a:graphic xmlns:a="http://schemas.openxmlformats.org/drawingml/2006/main">
+              <a:graphicData uri="http://schemas.openxmlformats.org/drawingml/2006/picture">
+                <pic:pic xmlns:pic="http://schemas.openxmlformats.org/drawingml/2006/picture">
+                  <pic:nvPicPr>
+                    <pic:cNvPr id="1" name=""/>
+                    <pic:cNvPicPr/>
+                  </pic:nvPicPr>
+                  <pic:blipFill>
+                    <a:blip r:embed="rId35"/>
+                    <a:stretch>
+                      <a:fillRect/>
+                    </a:stretch>
+                  </pic:blipFill>
+                  <pic:spPr>
+                    <a:xfrm>
+                      <a:off x="0" y="0"/>
+                      <a:ext cx="5201376" cy="3496163"/>
+                    </a:xfrm>
+                    <a:prstGeom prst="rect">
+                      <a:avLst/>
+                    </a:prstGeom>
+                  </pic:spPr>
+                </pic:pic>
+              </a:graphicData>
+            </a:graphic>
+          </wp:inline>
+        </w:drawing>
+      </w:r>
+    </w:p>
+    <w:p>
+      <w:pPr>
+        <w:ind w:firstLine="851"/>
+      </w:pPr>
+      <w:r>
+        <w:t>Рисунок 31</w:t>
+      </w:r>
+      <w:r>
+        <w:t>. Задание имени отчета.</w:t>
+      </w:r>
+    </w:p>
+    <w:p>
+      <w:pPr>
+        <w:ind w:firstLine="851"/>
+      </w:pPr>
+      <w:r>
+        <w:t>По окончании работы мастера можно запустить формирование отчета. Вид отчета представлен на рисунке 32.</w:t>
+      </w:r>
+    </w:p>
+    <w:p>
+      <w:pPr>
+        <w:ind w:firstLine="851"/>
+      </w:pPr>
+      <w:r>
+        <w:lastRenderedPageBreak/>
+        <w:drawing>
+          <wp:inline distT="0" distB="0" distL="0" distR="0" wp14:anchorId="470E6AB2" wp14:editId="2845BA01">
+            <wp:extent cx="5461051" cy="3819525"/>
+            <wp:effectExtent l="0" t="0" r="6350" b="0"/>
+            <wp:docPr id="21" name="Рисунок 21"/>
+            <wp:cNvGraphicFramePr>
+              <a:graphicFrameLocks xmlns:a="http://schemas.openxmlformats.org/drawingml/2006/main" noChangeAspect="1"/>
+            </wp:cNvGraphicFramePr>
+            <a:graphic xmlns:a="http://schemas.openxmlformats.org/drawingml/2006/main">
+              <a:graphicData uri="http://schemas.openxmlformats.org/drawingml/2006/picture">
+                <pic:pic xmlns:pic="http://schemas.openxmlformats.org/drawingml/2006/picture">
+                  <pic:nvPicPr>
+                    <pic:cNvPr id="1" name=""/>
+                    <pic:cNvPicPr/>
+                  </pic:nvPicPr>
+                  <pic:blipFill>
+                    <a:blip r:embed="rId36"/>
+                    <a:stretch>
+                      <a:fillRect/>
+                    </a:stretch>
+                  </pic:blipFill>
+                  <pic:spPr>
+                    <a:xfrm>
+                      <a:off x="0" y="0"/>
+                      <a:ext cx="5461647" cy="3819942"/>
+                    </a:xfrm>
+                    <a:prstGeom prst="rect">
+                      <a:avLst/>
+                    </a:prstGeom>
+                  </pic:spPr>
+                </pic:pic>
+              </a:graphicData>
+            </a:graphic>
+          </wp:inline>
+        </w:drawing>
+      </w:r>
+    </w:p>
+    <w:p>
+      <w:pPr>
+        <w:ind w:firstLine="851"/>
+      </w:pPr>
+      <w:r>
+        <w:t>Рисунок 32</w:t>
+      </w:r>
+      <w:r>
+        <w:t>. Вид сформированного отчета.</w:t>
       </w:r>
     </w:p>
     <w:p>
@@ -5671,7 +6933,6 @@
         <w:rPr>
           <w:szCs w:val="28"/>
         </w:rPr>
-        <w:lastRenderedPageBreak/>
         <w:br w:type="page"/>
       </w:r>
     </w:p>
@@ -5817,7 +7078,23 @@
           <w:sz w:val="32"/>
           <w:szCs w:val="28"/>
         </w:rPr>
-        <w:t>Основы T-SQL / И. Бен-Ган. М. : Эксмо, 2015. 400 с.</w:t>
+        <w:t xml:space="preserve">Основы T-SQL / И. Бен-Ган. </w:t>
+      </w:r>
+      <w:proofErr w:type="gramStart"/>
+      <w:r>
+        <w:rPr>
+          <w:sz w:val="32"/>
+          <w:szCs w:val="28"/>
+        </w:rPr>
+        <w:t>М. :</w:t>
+      </w:r>
+      <w:proofErr w:type="gramEnd"/>
+      <w:r>
+        <w:rPr>
+          <w:sz w:val="32"/>
+          <w:szCs w:val="28"/>
+        </w:rPr>
+        <w:t xml:space="preserve"> Эксмо, 2015. 400 с.</w:t>
       </w:r>
     </w:p>
     <w:p>
@@ -5833,7 +7110,87 @@
           <w:sz w:val="32"/>
           <w:szCs w:val="28"/>
         </w:rPr>
-        <w:t>2 Дейт, К.Дж. Введение в системы баз данных / К.Дж. Дейт. М. : Вильямс, 2018. 1382 с.</w:t>
+        <w:t xml:space="preserve">2 </w:t>
+      </w:r>
+      <w:proofErr w:type="spellStart"/>
+      <w:r>
+        <w:rPr>
+          <w:sz w:val="32"/>
+          <w:szCs w:val="28"/>
+        </w:rPr>
+        <w:t>Дейт</w:t>
+      </w:r>
+      <w:proofErr w:type="spellEnd"/>
+      <w:r>
+        <w:rPr>
+          <w:sz w:val="32"/>
+          <w:szCs w:val="28"/>
+        </w:rPr>
+        <w:t xml:space="preserve">, </w:t>
+      </w:r>
+      <w:proofErr w:type="spellStart"/>
+      <w:r>
+        <w:rPr>
+          <w:sz w:val="32"/>
+          <w:szCs w:val="28"/>
+        </w:rPr>
+        <w:t>К.Дж</w:t>
+      </w:r>
+      <w:proofErr w:type="spellEnd"/>
+      <w:r>
+        <w:rPr>
+          <w:sz w:val="32"/>
+          <w:szCs w:val="28"/>
+        </w:rPr>
+        <w:t xml:space="preserve">. Введение в системы баз данных / </w:t>
+      </w:r>
+      <w:proofErr w:type="spellStart"/>
+      <w:r>
+        <w:rPr>
+          <w:sz w:val="32"/>
+          <w:szCs w:val="28"/>
+        </w:rPr>
+        <w:t>К.Дж</w:t>
+      </w:r>
+      <w:proofErr w:type="spellEnd"/>
+      <w:r>
+        <w:rPr>
+          <w:sz w:val="32"/>
+          <w:szCs w:val="28"/>
+        </w:rPr>
+        <w:t xml:space="preserve">. </w:t>
+      </w:r>
+      <w:proofErr w:type="spellStart"/>
+      <w:r>
+        <w:rPr>
+          <w:sz w:val="32"/>
+          <w:szCs w:val="28"/>
+        </w:rPr>
+        <w:t>Дейт</w:t>
+      </w:r>
+      <w:proofErr w:type="spellEnd"/>
+      <w:r>
+        <w:rPr>
+          <w:sz w:val="32"/>
+          <w:szCs w:val="28"/>
+        </w:rPr>
+        <w:t xml:space="preserve">. </w:t>
+      </w:r>
+      <w:proofErr w:type="gramStart"/>
+      <w:r>
+        <w:rPr>
+          <w:sz w:val="32"/>
+          <w:szCs w:val="28"/>
+        </w:rPr>
+        <w:t>М. :</w:t>
+      </w:r>
+      <w:proofErr w:type="gramEnd"/>
+      <w:r>
+        <w:rPr>
+          <w:sz w:val="32"/>
+          <w:szCs w:val="28"/>
+        </w:rPr>
+        <w:t xml:space="preserve"> Вильямс, 2018. 1382 с.</w:t>
       </w:r>
     </w:p>
     <w:p>
@@ -5849,7 +7206,87 @@
           <w:sz w:val="32"/>
           <w:szCs w:val="28"/>
         </w:rPr>
-        <w:t>3 Лазицкас, Е.А. Базы данных и системы управления базами данных / Е.А. Лазицкас, И.Н. Загуменникова, П.Г. Гилевский. Минск : РИПО, 2016. 268 с.</w:t>
+        <w:t xml:space="preserve">3 </w:t>
+      </w:r>
+      <w:proofErr w:type="spellStart"/>
+      <w:r>
+        <w:rPr>
+          <w:sz w:val="32"/>
+          <w:szCs w:val="28"/>
+        </w:rPr>
+        <w:t>Лазицкас</w:t>
+      </w:r>
+      <w:proofErr w:type="spellEnd"/>
+      <w:r>
+        <w:rPr>
+          <w:sz w:val="32"/>
+          <w:szCs w:val="28"/>
+        </w:rPr>
+        <w:t xml:space="preserve">, Е.А. Базы данных и системы управления базами данных / Е.А. </w:t>
+      </w:r>
+      <w:proofErr w:type="spellStart"/>
+      <w:r>
+        <w:rPr>
+          <w:sz w:val="32"/>
+          <w:szCs w:val="28"/>
+        </w:rPr>
+        <w:t>Лазицкас</w:t>
+      </w:r>
+      <w:proofErr w:type="spellEnd"/>
+      <w:r>
+        <w:rPr>
+          <w:sz w:val="32"/>
+          <w:szCs w:val="28"/>
+        </w:rPr>
+        <w:t xml:space="preserve">, И.Н. </w:t>
+      </w:r>
+      <w:proofErr w:type="spellStart"/>
+      <w:r>
+        <w:rPr>
+          <w:sz w:val="32"/>
+          <w:szCs w:val="28"/>
+        </w:rPr>
+        <w:t>Загуменникова</w:t>
+      </w:r>
+      <w:proofErr w:type="spellEnd"/>
+      <w:r>
+        <w:rPr>
+          <w:sz w:val="32"/>
+          <w:szCs w:val="28"/>
+        </w:rPr>
+        <w:t xml:space="preserve">, П.Г. </w:t>
+      </w:r>
+      <w:proofErr w:type="spellStart"/>
+      <w:r>
+        <w:rPr>
+          <w:sz w:val="32"/>
+          <w:szCs w:val="28"/>
+        </w:rPr>
+        <w:t>Гилевский</w:t>
+      </w:r>
+      <w:proofErr w:type="spellEnd"/>
+      <w:r>
+        <w:rPr>
+          <w:sz w:val="32"/>
+          <w:szCs w:val="28"/>
+        </w:rPr>
+        <w:t xml:space="preserve">. </w:t>
+      </w:r>
+      <w:proofErr w:type="gramStart"/>
+      <w:r>
+        <w:rPr>
+          <w:sz w:val="32"/>
+          <w:szCs w:val="28"/>
+        </w:rPr>
+        <w:t>Минск :</w:t>
+      </w:r>
+      <w:proofErr w:type="gramEnd"/>
+      <w:r>
+        <w:rPr>
+          <w:sz w:val="32"/>
+          <w:szCs w:val="28"/>
+        </w:rPr>
+        <w:t xml:space="preserve"> РИПО, 2016. 268 с.</w:t>
       </w:r>
     </w:p>
     <w:p>
@@ -5865,7 +7302,23 @@
           <w:sz w:val="32"/>
           <w:szCs w:val="28"/>
         </w:rPr>
-        <w:t>4 Федорова, Г. Разработка и администрирование баз данных / Г. Федорова. М. : Академия, 2015. 313 с.</w:t>
+        <w:t xml:space="preserve">4 Федорова, Г. Разработка и администрирование баз данных / Г. Федорова. </w:t>
+      </w:r>
+      <w:proofErr w:type="gramStart"/>
+      <w:r>
+        <w:rPr>
+          <w:sz w:val="32"/>
+          <w:szCs w:val="28"/>
+        </w:rPr>
+        <w:t>М. :</w:t>
+      </w:r>
+      <w:proofErr w:type="gramEnd"/>
+      <w:r>
+        <w:rPr>
+          <w:sz w:val="32"/>
+          <w:szCs w:val="28"/>
+        </w:rPr>
+        <w:t xml:space="preserve"> Академия, 2015. 313 с.</w:t>
       </w:r>
     </w:p>
     <w:p>
@@ -5881,7 +7334,23 @@
           <w:sz w:val="32"/>
           <w:szCs w:val="28"/>
         </w:rPr>
-        <w:t>5 SQL справочник / К. Кляйн [и др.]. СПб. : Символ-плюс, 2016. 56 с.</w:t>
+        <w:t>5 SQL справочник / К. Кляйн [и др.]. СПб</w:t>
+      </w:r>
+      <w:proofErr w:type="gramStart"/>
+      <w:r>
+        <w:rPr>
+          <w:sz w:val="32"/>
+          <w:szCs w:val="28"/>
+        </w:rPr>
+        <w:t>. :</w:t>
+      </w:r>
+      <w:proofErr w:type="gramEnd"/>
+      <w:r>
+        <w:rPr>
+          <w:sz w:val="32"/>
+          <w:szCs w:val="28"/>
+        </w:rPr>
+        <w:t xml:space="preserve"> Символ-плюс, 2016. 56 с.</w:t>
       </w:r>
     </w:p>
     <w:p/>

</xml_diff>

<commit_message>
AUTO FROM WORK 03.03.2023 16:29:30,37
</commit_message>
<xml_diff>
--- a/3-kurs/3-2/DB/21-LISTOPADOVA/Листопадова 21.docx
+++ b/3-kurs/3-2/DB/21-LISTOPADOVA/Листопадова 21.docx
@@ -1579,6 +1579,7 @@
           <w:szCs w:val="28"/>
           <w:lang w:val="ru-BY" w:eastAsia="ru-BY"/>
         </w:rPr>
+        <w:lastRenderedPageBreak/>
         <w:t>Первая нормальная форма (1NF)</w:t>
       </w:r>
     </w:p>
@@ -1603,7 +1604,6 @@
           <w:szCs w:val="28"/>
           <w:lang w:val="ru-BY" w:eastAsia="ru-BY"/>
         </w:rPr>
-        <w:lastRenderedPageBreak/>
         <w:t>Вторая нормальная форма (2NF)</w:t>
       </w:r>
     </w:p>
@@ -1988,6 +1988,7 @@
           <w:sz w:val="28"/>
           <w:szCs w:val="28"/>
         </w:rPr>
+        <w:lastRenderedPageBreak/>
         <w:t>Главное правило нормальной формы Бойса-Кодда (BCNF) звучит следующим образом:</w:t>
       </w:r>
     </w:p>
@@ -2006,7 +2007,6 @@
           <w:sz w:val="28"/>
           <w:szCs w:val="28"/>
         </w:rPr>
-        <w:lastRenderedPageBreak/>
         <w:t>Часть составного первичного ключа не должна зависеть от неключевого столбца.</w:t>
       </w:r>
     </w:p>
@@ -4128,7 +4128,7 @@
                     <pic:cNvPicPr/>
                   </pic:nvPicPr>
                   <pic:blipFill>
-                    <a:blip r:embed="rId5"/>
+                    <a:blip r:embed="rId7"/>
                     <a:stretch>
                       <a:fillRect/>
                     </a:stretch>
@@ -4178,297 +4178,6 @@
             <wp:extent cx="5940425" cy="1772920"/>
             <wp:effectExtent l="0" t="0" r="3175" b="0"/>
             <wp:docPr id="30" name="Рисунок 30"/>
-            <wp:cNvGraphicFramePr>
-              <a:graphicFrameLocks xmlns:a="http://schemas.openxmlformats.org/drawingml/2006/main" noChangeAspect="1"/>
-            </wp:cNvGraphicFramePr>
-            <a:graphic xmlns:a="http://schemas.openxmlformats.org/drawingml/2006/main">
-              <a:graphicData uri="http://schemas.openxmlformats.org/drawingml/2006/picture">
-                <pic:pic xmlns:pic="http://schemas.openxmlformats.org/drawingml/2006/picture">
-                  <pic:nvPicPr>
-                    <pic:cNvPr id="1" name=""/>
-                    <pic:cNvPicPr/>
-                  </pic:nvPicPr>
-                  <pic:blipFill>
-                    <a:blip r:embed="rId6"/>
-                    <a:stretch>
-                      <a:fillRect/>
-                    </a:stretch>
-                  </pic:blipFill>
-                  <pic:spPr>
-                    <a:xfrm>
-                      <a:off x="0" y="0"/>
-                      <a:ext cx="5940425" cy="1772920"/>
-                    </a:xfrm>
-                    <a:prstGeom prst="rect">
-                      <a:avLst/>
-                    </a:prstGeom>
-                  </pic:spPr>
-                </pic:pic>
-              </a:graphicData>
-            </a:graphic>
-          </wp:inline>
-        </w:drawing>
-      </w:r>
-    </w:p>
-    <w:p>
-      <w:pPr>
-        <w:ind w:firstLine="851"/>
-      </w:pPr>
-      <w:r>
-        <w:t>Рисунок 2. Содержимое таблицы Учащиеся.</w:t>
-      </w:r>
-    </w:p>
-    <w:p>
-      <w:pPr>
-        <w:ind w:firstLine="851"/>
-      </w:pPr>
-      <w:r>
-        <w:t>Создадим запрос для выбора необходимых данных в режиме конструктора. Запрос представлен на рисунке 3.</w:t>
-      </w:r>
-    </w:p>
-    <w:p>
-      <w:pPr>
-        <w:jc w:val="center"/>
-      </w:pPr>
-      <w:r>
-        <w:rPr>
-          <w:noProof/>
-        </w:rPr>
-        <w:lastRenderedPageBreak/>
-        <w:drawing>
-          <wp:inline distT="0" distB="0" distL="0" distR="0" wp14:anchorId="65A08C4A" wp14:editId="6FB60199">
-            <wp:extent cx="5473700" cy="2465652"/>
-            <wp:effectExtent l="0" t="0" r="0" b="0"/>
-            <wp:docPr id="31" name="Рисунок 31"/>
-            <wp:cNvGraphicFramePr>
-              <a:graphicFrameLocks xmlns:a="http://schemas.openxmlformats.org/drawingml/2006/main" noChangeAspect="1"/>
-            </wp:cNvGraphicFramePr>
-            <a:graphic xmlns:a="http://schemas.openxmlformats.org/drawingml/2006/main">
-              <a:graphicData uri="http://schemas.openxmlformats.org/drawingml/2006/picture">
-                <pic:pic xmlns:pic="http://schemas.openxmlformats.org/drawingml/2006/picture">
-                  <pic:nvPicPr>
-                    <pic:cNvPr id="1" name=""/>
-                    <pic:cNvPicPr/>
-                  </pic:nvPicPr>
-                  <pic:blipFill>
-                    <a:blip r:embed="rId7"/>
-                    <a:stretch>
-                      <a:fillRect/>
-                    </a:stretch>
-                  </pic:blipFill>
-                  <pic:spPr>
-                    <a:xfrm>
-                      <a:off x="0" y="0"/>
-                      <a:ext cx="5493665" cy="2474645"/>
-                    </a:xfrm>
-                    <a:prstGeom prst="rect">
-                      <a:avLst/>
-                    </a:prstGeom>
-                  </pic:spPr>
-                </pic:pic>
-              </a:graphicData>
-            </a:graphic>
-          </wp:inline>
-        </w:drawing>
-      </w:r>
-    </w:p>
-    <w:p>
-      <w:pPr>
-        <w:ind w:firstLine="851"/>
-      </w:pPr>
-      <w:r>
-        <w:t>Рисунок 3. Запрос в режиме конструктора.</w:t>
-      </w:r>
-    </w:p>
-    <w:p>
-      <w:pPr>
-        <w:spacing w:after="0"/>
-        <w:ind w:firstLine="851"/>
-      </w:pPr>
-      <w:r>
-        <w:rPr>
-          <w:lang w:val="en-US"/>
-        </w:rPr>
-        <w:t>SQL</w:t>
-      </w:r>
-      <w:r>
-        <w:t xml:space="preserve"> </w:t>
-      </w:r>
-      <w:r>
-        <w:t>текст запроса:</w:t>
-      </w:r>
-    </w:p>
-    <w:p>
-      <w:pPr>
-        <w:spacing w:after="0"/>
-        <w:ind w:firstLine="851"/>
-      </w:pPr>
-      <w:r>
-        <w:t xml:space="preserve">SELECT </w:t>
-      </w:r>
-      <w:proofErr w:type="spellStart"/>
-      <w:r>
-        <w:t>Учащиеся.Фамилия</w:t>
-      </w:r>
-      <w:proofErr w:type="spellEnd"/>
-      <w:r>
-        <w:t xml:space="preserve">, </w:t>
-      </w:r>
-      <w:proofErr w:type="spellStart"/>
-      <w:r>
-        <w:t>Учащиеся.Имя</w:t>
-      </w:r>
-      <w:proofErr w:type="spellEnd"/>
-      <w:r>
-        <w:t xml:space="preserve">, </w:t>
-      </w:r>
-      <w:proofErr w:type="spellStart"/>
-      <w:r>
-        <w:t>Учащиеся.Группа</w:t>
-      </w:r>
-      <w:proofErr w:type="spellEnd"/>
-      <w:r>
-        <w:t xml:space="preserve">, </w:t>
-      </w:r>
-      <w:proofErr w:type="spellStart"/>
-      <w:r>
-        <w:t>Учащиеся.ДатаРождения</w:t>
-      </w:r>
-      <w:proofErr w:type="spellEnd"/>
-      <w:r>
-        <w:t xml:space="preserve"> FROM Учащиеся</w:t>
-      </w:r>
-    </w:p>
-    <w:p>
-      <w:pPr>
-        <w:spacing w:after="0"/>
-        <w:ind w:firstLine="851"/>
-      </w:pPr>
-      <w:r>
-        <w:t>WHERE (((</w:t>
-      </w:r>
-      <w:proofErr w:type="spellStart"/>
-      <w:r>
-        <w:t>Учащиеся.Пол</w:t>
-      </w:r>
-      <w:proofErr w:type="spellEnd"/>
-      <w:r>
-        <w:t>)="Ж") AND ((</w:t>
-      </w:r>
-      <w:proofErr w:type="spellStart"/>
-      <w:r>
-        <w:t>Учащиеся.Группа</w:t>
-      </w:r>
-      <w:proofErr w:type="spellEnd"/>
-      <w:r>
-        <w:t>)=[Введите группу]) AND ((</w:t>
-      </w:r>
-      <w:proofErr w:type="spellStart"/>
-      <w:r>
-        <w:t>Month</w:t>
-      </w:r>
-      <w:proofErr w:type="spellEnd"/>
-      <w:r>
-        <w:t>([Учащиеся].[</w:t>
-      </w:r>
-      <w:proofErr w:type="spellStart"/>
-      <w:r>
-        <w:t>ДатаРождения</w:t>
-      </w:r>
-      <w:proofErr w:type="spellEnd"/>
-      <w:r>
-        <w:t>])) In (1,2,12)) AND ((Year([Учащиеся].[</w:t>
-      </w:r>
-      <w:proofErr w:type="spellStart"/>
-      <w:r>
-        <w:t>ДатаРождения</w:t>
-      </w:r>
-      <w:proofErr w:type="spellEnd"/>
-      <w:r>
-        <w:t>]))=1999))</w:t>
-      </w:r>
-    </w:p>
-    <w:p>
-      <w:pPr>
-        <w:spacing w:after="0"/>
-        <w:ind w:firstLine="851"/>
-      </w:pPr>
-      <w:r>
-        <w:t xml:space="preserve">GROUP BY </w:t>
-      </w:r>
-      <w:proofErr w:type="spellStart"/>
-      <w:r>
-        <w:t>Учащиеся.Фамилия</w:t>
-      </w:r>
-      <w:proofErr w:type="spellEnd"/>
-      <w:r>
-        <w:t xml:space="preserve">, </w:t>
-      </w:r>
-      <w:proofErr w:type="spellStart"/>
-      <w:r>
-        <w:t>Учащиеся.Имя</w:t>
-      </w:r>
-      <w:proofErr w:type="spellEnd"/>
-      <w:r>
-        <w:t xml:space="preserve">, </w:t>
-      </w:r>
-      <w:proofErr w:type="spellStart"/>
-      <w:r>
-        <w:t>Учащиеся.Группа</w:t>
-      </w:r>
-      <w:proofErr w:type="spellEnd"/>
-      <w:r>
-        <w:t xml:space="preserve">, </w:t>
-      </w:r>
-      <w:proofErr w:type="spellStart"/>
-      <w:r>
-        <w:t>Учащиеся.ДатаРождения</w:t>
-      </w:r>
-      <w:proofErr w:type="spellEnd"/>
-      <w:r>
-        <w:t xml:space="preserve">, </w:t>
-      </w:r>
-      <w:proofErr w:type="spellStart"/>
-      <w:r>
-        <w:t>Учащиеся.ДатаРождения</w:t>
-      </w:r>
-      <w:proofErr w:type="spellEnd"/>
-      <w:r>
-        <w:t>;</w:t>
-      </w:r>
-    </w:p>
-    <w:p>
-      <w:pPr>
-        <w:ind w:firstLine="851"/>
-      </w:pPr>
-    </w:p>
-    <w:p>
-      <w:pPr>
-        <w:ind w:firstLine="851"/>
-      </w:pPr>
-      <w:r>
-        <w:t>Выполним запрос, для этого необходимо указать группу. Выполнение запроса представлено на рисунках 4-5.</w:t>
-      </w:r>
-    </w:p>
-    <w:p>
-      <w:pPr>
-        <w:ind w:firstLine="851"/>
-      </w:pPr>
-    </w:p>
-    <w:p>
-      <w:pPr>
-        <w:ind w:firstLine="851"/>
-        <w:jc w:val="center"/>
-      </w:pPr>
-      <w:r>
-        <w:rPr>
-          <w:noProof/>
-        </w:rPr>
-        <w:drawing>
-          <wp:inline distT="0" distB="0" distL="0" distR="0" wp14:anchorId="65A573CE" wp14:editId="17588991">
-            <wp:extent cx="2848373" cy="1352739"/>
-            <wp:effectExtent l="0" t="0" r="9525" b="0"/>
-            <wp:docPr id="32" name="Рисунок 32"/>
             <wp:cNvGraphicFramePr>
               <a:graphicFrameLocks xmlns:a="http://schemas.openxmlformats.org/drawingml/2006/main" noChangeAspect="1"/>
             </wp:cNvGraphicFramePr>
@@ -4488,7 +4197,7 @@
                   <pic:spPr>
                     <a:xfrm>
                       <a:off x="0" y="0"/>
-                      <a:ext cx="2848373" cy="1352739"/>
+                      <a:ext cx="5940425" cy="1772920"/>
                     </a:xfrm>
                     <a:prstGeom prst="rect">
                       <a:avLst/>
@@ -4506,23 +4215,31 @@
         <w:ind w:firstLine="851"/>
       </w:pPr>
       <w:r>
-        <w:t>Рисунок 4. Указание группы.</w:t>
-      </w:r>
-    </w:p>
-    <w:p>
-      <w:pPr>
-        <w:ind w:firstLine="851"/>
+        <w:t>Рисунок 2. Содержимое таблицы Учащиеся.</w:t>
+      </w:r>
+    </w:p>
+    <w:p>
+      <w:pPr>
+        <w:ind w:firstLine="851"/>
+      </w:pPr>
+      <w:r>
+        <w:t>Создадим запрос для выбора необходимых данных в режиме конструктора. Запрос представлен на рисунке 3.</w:t>
+      </w:r>
+    </w:p>
+    <w:p>
+      <w:pPr>
         <w:jc w:val="center"/>
       </w:pPr>
       <w:r>
         <w:rPr>
           <w:noProof/>
         </w:rPr>
+        <w:lastRenderedPageBreak/>
         <w:drawing>
-          <wp:inline distT="0" distB="0" distL="0" distR="0" wp14:anchorId="7E80A56E" wp14:editId="28576D77">
-            <wp:extent cx="4124901" cy="1019317"/>
-            <wp:effectExtent l="0" t="0" r="9525" b="9525"/>
-            <wp:docPr id="33" name="Рисунок 33"/>
+          <wp:inline distT="0" distB="0" distL="0" distR="0" wp14:anchorId="65A08C4A" wp14:editId="6FB60199">
+            <wp:extent cx="5473700" cy="2465652"/>
+            <wp:effectExtent l="0" t="0" r="0" b="0"/>
+            <wp:docPr id="31" name="Рисунок 31"/>
             <wp:cNvGraphicFramePr>
               <a:graphicFrameLocks xmlns:a="http://schemas.openxmlformats.org/drawingml/2006/main" noChangeAspect="1"/>
             </wp:cNvGraphicFramePr>
@@ -4542,7 +4259,7 @@
                   <pic:spPr>
                     <a:xfrm>
                       <a:off x="0" y="0"/>
-                      <a:ext cx="4124901" cy="1019317"/>
+                      <a:ext cx="5493665" cy="2474645"/>
                     </a:xfrm>
                     <a:prstGeom prst="rect">
                       <a:avLst/>
@@ -4557,81 +4274,201 @@
     </w:p>
     <w:p>
       <w:pPr>
-        <w:spacing w:line="256" w:lineRule="auto"/>
-        <w:ind w:firstLine="851"/>
-        <w:jc w:val="left"/>
-      </w:pPr>
-      <w:r>
-        <w:t>Рисунок 5. Результат выполнения запроса.</w:t>
-      </w:r>
-      <w:r>
-        <w:br w:type="page"/>
-      </w:r>
-    </w:p>
-    <w:p>
-      <w:pPr>
+        <w:ind w:firstLine="851"/>
+      </w:pPr>
+      <w:r>
+        <w:t>Рисунок 3. Запрос в режиме конструктора.</w:t>
+      </w:r>
+    </w:p>
+    <w:p>
+      <w:pPr>
+        <w:spacing w:after="0"/>
+        <w:ind w:firstLine="851"/>
+      </w:pPr>
+      <w:r>
+        <w:rPr>
+          <w:lang w:val="en-US"/>
+        </w:rPr>
+        <w:t>SQL</w:t>
+      </w:r>
+      <w:r>
+        <w:t xml:space="preserve"> </w:t>
+      </w:r>
+      <w:r>
+        <w:t>текст запроса:</w:t>
+      </w:r>
+    </w:p>
+    <w:p>
+      <w:pPr>
+        <w:spacing w:after="0"/>
+        <w:ind w:firstLine="851"/>
+      </w:pPr>
+      <w:r>
+        <w:t xml:space="preserve">SELECT </w:t>
+      </w:r>
+      <w:proofErr w:type="spellStart"/>
+      <w:r>
+        <w:t>Учащиеся.Фамилия</w:t>
+      </w:r>
+      <w:proofErr w:type="spellEnd"/>
+      <w:r>
+        <w:t xml:space="preserve">, </w:t>
+      </w:r>
+      <w:proofErr w:type="spellStart"/>
+      <w:r>
+        <w:t>Учащиеся.Имя</w:t>
+      </w:r>
+      <w:proofErr w:type="spellEnd"/>
+      <w:r>
+        <w:t xml:space="preserve">, </w:t>
+      </w:r>
+      <w:proofErr w:type="spellStart"/>
+      <w:r>
+        <w:t>Учащиеся.Группа</w:t>
+      </w:r>
+      <w:proofErr w:type="spellEnd"/>
+      <w:r>
+        <w:t xml:space="preserve">, </w:t>
+      </w:r>
+      <w:proofErr w:type="spellStart"/>
+      <w:r>
+        <w:t>Учащиеся.ДатаРождения</w:t>
+      </w:r>
+      <w:proofErr w:type="spellEnd"/>
+      <w:r>
+        <w:t xml:space="preserve"> FROM Учащиеся</w:t>
+      </w:r>
+    </w:p>
+    <w:p>
+      <w:pPr>
+        <w:spacing w:after="0"/>
+        <w:ind w:firstLine="851"/>
+      </w:pPr>
+      <w:r>
+        <w:t>WHERE (((</w:t>
+      </w:r>
+      <w:proofErr w:type="spellStart"/>
+      <w:r>
+        <w:t>Учащиеся.Пол</w:t>
+      </w:r>
+      <w:proofErr w:type="spellEnd"/>
+      <w:r>
+        <w:t>)="Ж") AND ((</w:t>
+      </w:r>
+      <w:proofErr w:type="spellStart"/>
+      <w:r>
+        <w:t>Учащиеся.Группа</w:t>
+      </w:r>
+      <w:proofErr w:type="spellEnd"/>
+      <w:r>
+        <w:t>)=[Введите группу]) AND ((</w:t>
+      </w:r>
+      <w:proofErr w:type="spellStart"/>
+      <w:r>
+        <w:t>Month</w:t>
+      </w:r>
+      <w:proofErr w:type="spellEnd"/>
+      <w:r>
+        <w:t>([Учащиеся].[</w:t>
+      </w:r>
+      <w:proofErr w:type="spellStart"/>
+      <w:r>
+        <w:t>ДатаРождения</w:t>
+      </w:r>
+      <w:proofErr w:type="spellEnd"/>
+      <w:r>
+        <w:t>])) In (1,2,12)) AND ((Year([Учащиеся].[</w:t>
+      </w:r>
+      <w:proofErr w:type="spellStart"/>
+      <w:r>
+        <w:t>ДатаРождения</w:t>
+      </w:r>
+      <w:proofErr w:type="spellEnd"/>
+      <w:r>
+        <w:t>]))=1999))</w:t>
+      </w:r>
+    </w:p>
+    <w:p>
+      <w:pPr>
+        <w:spacing w:after="0"/>
+        <w:ind w:firstLine="851"/>
+      </w:pPr>
+      <w:r>
+        <w:t xml:space="preserve">GROUP BY </w:t>
+      </w:r>
+      <w:proofErr w:type="spellStart"/>
+      <w:r>
+        <w:t>Учащиеся.Фамилия</w:t>
+      </w:r>
+      <w:proofErr w:type="spellEnd"/>
+      <w:r>
+        <w:t xml:space="preserve">, </w:t>
+      </w:r>
+      <w:proofErr w:type="spellStart"/>
+      <w:r>
+        <w:t>Учащиеся.Имя</w:t>
+      </w:r>
+      <w:proofErr w:type="spellEnd"/>
+      <w:r>
+        <w:t xml:space="preserve">, </w:t>
+      </w:r>
+      <w:proofErr w:type="spellStart"/>
+      <w:r>
+        <w:t>Учащиеся.Группа</w:t>
+      </w:r>
+      <w:proofErr w:type="spellEnd"/>
+      <w:r>
+        <w:t xml:space="preserve">, </w:t>
+      </w:r>
+      <w:proofErr w:type="spellStart"/>
+      <w:r>
+        <w:t>Учащиеся.ДатаРождения</w:t>
+      </w:r>
+      <w:proofErr w:type="spellEnd"/>
+      <w:r>
+        <w:t xml:space="preserve">, </w:t>
+      </w:r>
+      <w:proofErr w:type="spellStart"/>
+      <w:r>
+        <w:t>Учащиеся.ДатаРождения</w:t>
+      </w:r>
+      <w:proofErr w:type="spellEnd"/>
+      <w:r>
+        <w:t>;</w:t>
+      </w:r>
+    </w:p>
+    <w:p>
+      <w:pPr>
+        <w:ind w:firstLine="851"/>
+      </w:pPr>
+    </w:p>
+    <w:p>
+      <w:pPr>
+        <w:ind w:firstLine="851"/>
+      </w:pPr>
+      <w:r>
+        <w:t>Выполним запрос, для этого необходимо указать группу. Выполнение запроса представлено на рисунках 4-5.</w:t>
+      </w:r>
+    </w:p>
+    <w:p>
+      <w:pPr>
+        <w:ind w:firstLine="851"/>
+      </w:pPr>
+    </w:p>
+    <w:p>
+      <w:pPr>
+        <w:ind w:firstLine="851"/>
         <w:jc w:val="center"/>
-        <w:rPr>
-          <w:b/>
-          <w:bCs/>
-          <w:sz w:val="32"/>
-          <w:szCs w:val="32"/>
-        </w:rPr>
-      </w:pPr>
-      <w:r>
-        <w:rPr>
-          <w:b/>
-          <w:bCs/>
-          <w:sz w:val="32"/>
-          <w:szCs w:val="32"/>
-        </w:rPr>
-        <w:lastRenderedPageBreak/>
-        <w:t>67</w:t>
-      </w:r>
-      <w:r>
-        <w:rPr>
-          <w:b/>
-          <w:bCs/>
-          <w:sz w:val="32"/>
-          <w:szCs w:val="32"/>
-        </w:rPr>
-        <w:t xml:space="preserve"> </w:t>
-      </w:r>
-      <w:r>
-        <w:rPr>
-          <w:b/>
-          <w:bCs/>
-          <w:sz w:val="32"/>
-          <w:szCs w:val="32"/>
-        </w:rPr>
-        <w:t>Найдите фамилии учащихся, имеющих средний балл больше заданного числа X. Число X - параметр запроса.</w:t>
-      </w:r>
-    </w:p>
-    <w:p/>
-    <w:p>
-      <w:pPr>
-        <w:spacing w:after="0"/>
-        <w:ind w:firstLine="851"/>
-      </w:pPr>
-      <w:r>
-        <w:t>Сначала выведем список всех студентов и их средний балл. Средний балл студентов представлен на рисунке 6.</w:t>
-      </w:r>
-    </w:p>
-    <w:p>
-      <w:pPr>
-        <w:spacing w:after="0"/>
-        <w:ind w:firstLine="851"/>
-        <w:jc w:val="center"/>
       </w:pPr>
       <w:r>
         <w:rPr>
           <w:noProof/>
         </w:rPr>
         <w:drawing>
-          <wp:inline distT="0" distB="0" distL="0" distR="0" wp14:anchorId="0F6BAE9B" wp14:editId="31163CD0">
-            <wp:extent cx="2705478" cy="2219635"/>
-            <wp:effectExtent l="0" t="0" r="0" b="9525"/>
-            <wp:docPr id="34" name="Рисунок 34"/>
+          <wp:inline distT="0" distB="0" distL="0" distR="0" wp14:anchorId="65A573CE" wp14:editId="17588991">
+            <wp:extent cx="2848373" cy="1352739"/>
+            <wp:effectExtent l="0" t="0" r="9525" b="0"/>
+            <wp:docPr id="32" name="Рисунок 32"/>
             <wp:cNvGraphicFramePr>
               <a:graphicFrameLocks xmlns:a="http://schemas.openxmlformats.org/drawingml/2006/main" noChangeAspect="1"/>
             </wp:cNvGraphicFramePr>
@@ -4651,7 +4488,7 @@
                   <pic:spPr>
                     <a:xfrm>
                       <a:off x="0" y="0"/>
-                      <a:ext cx="2705478" cy="2219635"/>
+                      <a:ext cx="2848373" cy="1352739"/>
                     </a:xfrm>
                     <a:prstGeom prst="rect">
                       <a:avLst/>
@@ -4666,315 +4503,14 @@
     </w:p>
     <w:p>
       <w:pPr>
-        <w:spacing w:after="0"/>
-        <w:ind w:firstLine="851"/>
-        <w:jc w:val="left"/>
-      </w:pPr>
-      <w:r>
-        <w:t>Рисунок 6. Средний балл.</w:t>
-      </w:r>
-    </w:p>
-    <w:p>
-      <w:pPr>
-        <w:spacing w:after="0"/>
-        <w:ind w:firstLine="851"/>
-        <w:jc w:val="left"/>
-      </w:pPr>
-    </w:p>
-    <w:p>
-      <w:pPr>
-        <w:spacing w:after="0"/>
-        <w:ind w:firstLine="851"/>
-        <w:jc w:val="left"/>
-      </w:pPr>
-      <w:r>
-        <w:t xml:space="preserve">Для выбора среднего балла студентов использовался </w:t>
-      </w:r>
-      <w:r>
-        <w:rPr>
-          <w:lang w:val="en-US"/>
-        </w:rPr>
-        <w:t>SQL</w:t>
-      </w:r>
-      <w:r>
-        <w:t xml:space="preserve"> запрос:</w:t>
-      </w:r>
-    </w:p>
-    <w:p>
-      <w:pPr>
-        <w:spacing w:after="0"/>
-        <w:ind w:firstLine="851"/>
-        <w:jc w:val="left"/>
-      </w:pPr>
-      <w:r>
-        <w:t xml:space="preserve">SELECT </w:t>
-      </w:r>
-      <w:proofErr w:type="spellStart"/>
-      <w:r>
-        <w:t>Учащиеся.Фамилия</w:t>
-      </w:r>
-      <w:proofErr w:type="spellEnd"/>
-      <w:r>
-        <w:t xml:space="preserve">, </w:t>
-      </w:r>
-      <w:proofErr w:type="spellStart"/>
-      <w:r>
-        <w:t>Avg</w:t>
-      </w:r>
-      <w:proofErr w:type="spellEnd"/>
-      <w:r>
-        <w:t>(</w:t>
-      </w:r>
-      <w:proofErr w:type="spellStart"/>
-      <w:r>
-        <w:t>Сессия.Оценка</w:t>
-      </w:r>
-      <w:proofErr w:type="spellEnd"/>
-      <w:r>
-        <w:t>) AS СРЕД</w:t>
-      </w:r>
-    </w:p>
-    <w:p>
-      <w:pPr>
-        <w:spacing w:after="0"/>
-        <w:ind w:firstLine="851"/>
-        <w:jc w:val="left"/>
-      </w:pPr>
-      <w:r>
-        <w:t xml:space="preserve">FROM Учащиеся INNER JOIN Сессия ON </w:t>
-      </w:r>
-      <w:proofErr w:type="spellStart"/>
-      <w:r>
-        <w:t>Учащиеся.Код</w:t>
-      </w:r>
-      <w:proofErr w:type="spellEnd"/>
-      <w:r>
-        <w:t xml:space="preserve"> = </w:t>
-      </w:r>
-      <w:proofErr w:type="spellStart"/>
-      <w:r>
-        <w:t>Сессия.КодУч</w:t>
-      </w:r>
-      <w:proofErr w:type="spellEnd"/>
-    </w:p>
-    <w:p>
-      <w:pPr>
-        <w:spacing w:after="0"/>
-        <w:ind w:firstLine="851"/>
-        <w:jc w:val="left"/>
-      </w:pPr>
-      <w:proofErr w:type="spellStart"/>
-      <w:r>
-        <w:t>group</w:t>
-      </w:r>
-      <w:proofErr w:type="spellEnd"/>
-      <w:r>
-        <w:t xml:space="preserve"> </w:t>
-      </w:r>
-      <w:proofErr w:type="spellStart"/>
-      <w:r>
-        <w:t>by</w:t>
-      </w:r>
-      <w:proofErr w:type="spellEnd"/>
-      <w:r>
-        <w:t xml:space="preserve"> </w:t>
-      </w:r>
-      <w:proofErr w:type="spellStart"/>
-      <w:r>
-        <w:t>Учащиеся.Фамилия</w:t>
-      </w:r>
-      <w:proofErr w:type="spellEnd"/>
-    </w:p>
-    <w:p>
-      <w:pPr>
-        <w:spacing w:after="0"/>
-        <w:ind w:firstLine="851"/>
-        <w:jc w:val="left"/>
-      </w:pPr>
-    </w:p>
-    <w:p>
-      <w:pPr>
-        <w:spacing w:after="0"/>
-        <w:ind w:firstLine="851"/>
-        <w:jc w:val="left"/>
-      </w:pPr>
-      <w:r>
-        <w:t>Теперь из этого запроса необходимо выбрать студентов со средним баллом выше указанного, допишем запрос следующим образом:</w:t>
-      </w:r>
-    </w:p>
-    <w:p>
-      <w:pPr>
-        <w:spacing w:after="0"/>
-        <w:ind w:firstLine="851"/>
-        <w:jc w:val="left"/>
-      </w:pPr>
-      <w:r>
-        <w:t xml:space="preserve">SELECT </w:t>
-      </w:r>
-      <w:proofErr w:type="spellStart"/>
-      <w:r>
-        <w:t>Учащиеся.Фамилия</w:t>
-      </w:r>
-      <w:proofErr w:type="spellEnd"/>
-      <w:r>
-        <w:t>, СРЕД</w:t>
-      </w:r>
-    </w:p>
-    <w:p>
-      <w:pPr>
-        <w:spacing w:after="0"/>
-        <w:ind w:firstLine="851"/>
-        <w:jc w:val="left"/>
-      </w:pPr>
-      <w:proofErr w:type="spellStart"/>
-      <w:proofErr w:type="gramStart"/>
-      <w:r>
-        <w:t>from</w:t>
-      </w:r>
-      <w:proofErr w:type="spellEnd"/>
-      <w:r>
-        <w:t>(</w:t>
-      </w:r>
-      <w:proofErr w:type="gramEnd"/>
-    </w:p>
-    <w:p>
-      <w:pPr>
-        <w:spacing w:after="0"/>
-        <w:ind w:firstLine="851"/>
-        <w:jc w:val="left"/>
-      </w:pPr>
-      <w:r>
-        <w:t xml:space="preserve">SELECT </w:t>
-      </w:r>
-      <w:proofErr w:type="spellStart"/>
-      <w:r>
-        <w:t>Учащиеся.Фамилия</w:t>
-      </w:r>
-      <w:proofErr w:type="spellEnd"/>
-      <w:r>
-        <w:t xml:space="preserve">, </w:t>
-      </w:r>
-      <w:proofErr w:type="spellStart"/>
-      <w:r>
-        <w:t>Avg</w:t>
-      </w:r>
-      <w:proofErr w:type="spellEnd"/>
-      <w:r>
-        <w:t>(</w:t>
-      </w:r>
-      <w:proofErr w:type="spellStart"/>
-      <w:r>
-        <w:t>Сессия.Оценка</w:t>
-      </w:r>
-      <w:proofErr w:type="spellEnd"/>
-      <w:r>
-        <w:t>) AS СРЕД</w:t>
-      </w:r>
-    </w:p>
-    <w:p>
-      <w:pPr>
-        <w:spacing w:after="0"/>
-        <w:ind w:firstLine="851"/>
-        <w:jc w:val="left"/>
-      </w:pPr>
-      <w:r>
-        <w:t xml:space="preserve">FROM Учащиеся INNER JOIN Сессия ON </w:t>
-      </w:r>
-      <w:proofErr w:type="spellStart"/>
-      <w:r>
-        <w:t>Учащиеся.Код</w:t>
-      </w:r>
-      <w:proofErr w:type="spellEnd"/>
-      <w:r>
-        <w:t xml:space="preserve"> = </w:t>
-      </w:r>
-      <w:proofErr w:type="spellStart"/>
-      <w:r>
-        <w:t>Сессия.КодУч</w:t>
-      </w:r>
-      <w:proofErr w:type="spellEnd"/>
-    </w:p>
-    <w:p>
-      <w:pPr>
-        <w:spacing w:after="0"/>
-        <w:ind w:firstLine="851"/>
-        <w:jc w:val="left"/>
-      </w:pPr>
-      <w:proofErr w:type="spellStart"/>
-      <w:r>
-        <w:t>group</w:t>
-      </w:r>
-      <w:proofErr w:type="spellEnd"/>
-      <w:r>
-        <w:t xml:space="preserve"> </w:t>
-      </w:r>
-      <w:proofErr w:type="spellStart"/>
-      <w:r>
-        <w:t>by</w:t>
-      </w:r>
-      <w:proofErr w:type="spellEnd"/>
-      <w:r>
-        <w:t xml:space="preserve"> </w:t>
-      </w:r>
-      <w:proofErr w:type="spellStart"/>
-      <w:r>
-        <w:t>Учащиеся.Фамилия</w:t>
-      </w:r>
-      <w:proofErr w:type="spellEnd"/>
-    </w:p>
-    <w:p>
-      <w:pPr>
-        <w:spacing w:after="0"/>
-        <w:ind w:firstLine="851"/>
-        <w:jc w:val="left"/>
-      </w:pPr>
-      <w:r>
-        <w:t xml:space="preserve">) </w:t>
-      </w:r>
-      <w:proofErr w:type="spellStart"/>
-      <w:r>
-        <w:t>where</w:t>
-      </w:r>
-      <w:proofErr w:type="spellEnd"/>
-      <w:r>
-        <w:t xml:space="preserve"> </w:t>
-      </w:r>
-      <w:proofErr w:type="gramStart"/>
-      <w:r>
-        <w:t>сред&gt;[</w:t>
-      </w:r>
-      <w:proofErr w:type="gramEnd"/>
-      <w:r>
-        <w:t>Введите балл]</w:t>
-      </w:r>
-    </w:p>
-    <w:p>
-      <w:pPr>
-        <w:spacing w:after="0"/>
-        <w:ind w:firstLine="851"/>
-        <w:jc w:val="left"/>
-      </w:pPr>
-    </w:p>
-    <w:p>
-      <w:pPr>
-        <w:spacing w:after="0"/>
-        <w:ind w:firstLine="851"/>
-        <w:jc w:val="left"/>
-      </w:pPr>
-      <w:r>
-        <w:t>Запрос в режиме конструктора представлен на рисунке 7.</w:t>
-      </w:r>
-    </w:p>
-    <w:p>
-      <w:pPr>
-        <w:spacing w:after="0"/>
-        <w:ind w:firstLine="851"/>
-        <w:jc w:val="left"/>
-      </w:pPr>
-    </w:p>
-    <w:p>
-      <w:pPr>
-        <w:spacing w:after="0"/>
+        <w:ind w:firstLine="851"/>
+      </w:pPr>
+      <w:r>
+        <w:t>Рисунок 4. Указание группы.</w:t>
+      </w:r>
+    </w:p>
+    <w:p>
+      <w:pPr>
         <w:ind w:firstLine="851"/>
         <w:jc w:val="center"/>
       </w:pPr>
@@ -4982,12 +4518,11 @@
         <w:rPr>
           <w:noProof/>
         </w:rPr>
-        <w:lastRenderedPageBreak/>
         <w:drawing>
-          <wp:inline distT="0" distB="0" distL="0" distR="0" wp14:anchorId="62CF40D4" wp14:editId="22B18CB3">
-            <wp:extent cx="3924300" cy="4201310"/>
-            <wp:effectExtent l="0" t="0" r="0" b="8890"/>
-            <wp:docPr id="35" name="Рисунок 35"/>
+          <wp:inline distT="0" distB="0" distL="0" distR="0" wp14:anchorId="7E80A56E" wp14:editId="28576D77">
+            <wp:extent cx="4124901" cy="1019317"/>
+            <wp:effectExtent l="0" t="0" r="9525" b="9525"/>
+            <wp:docPr id="33" name="Рисунок 33"/>
             <wp:cNvGraphicFramePr>
               <a:graphicFrameLocks xmlns:a="http://schemas.openxmlformats.org/drawingml/2006/main" noChangeAspect="1"/>
             </wp:cNvGraphicFramePr>
@@ -5007,7 +4542,7 @@
                   <pic:spPr>
                     <a:xfrm>
                       <a:off x="0" y="0"/>
-                      <a:ext cx="3927435" cy="4204666"/>
+                      <a:ext cx="4124901" cy="1019317"/>
                     </a:xfrm>
                     <a:prstGeom prst="rect">
                       <a:avLst/>
@@ -5022,35 +4557,70 @@
     </w:p>
     <w:p>
       <w:pPr>
+        <w:spacing w:line="256" w:lineRule="auto"/>
+        <w:ind w:firstLine="851"/>
+        <w:jc w:val="left"/>
+      </w:pPr>
+      <w:r>
+        <w:t>Рисунок 5. Результат выполнения запроса.</w:t>
+      </w:r>
+      <w:r>
+        <w:br w:type="page"/>
+      </w:r>
+    </w:p>
+    <w:p>
+      <w:pPr>
+        <w:jc w:val="center"/>
+        <w:rPr>
+          <w:b/>
+          <w:bCs/>
+          <w:sz w:val="32"/>
+          <w:szCs w:val="32"/>
+        </w:rPr>
+      </w:pPr>
+      <w:r>
+        <w:rPr>
+          <w:b/>
+          <w:bCs/>
+          <w:sz w:val="32"/>
+          <w:szCs w:val="32"/>
+        </w:rPr>
+        <w:lastRenderedPageBreak/>
+        <w:t>67</w:t>
+      </w:r>
+      <w:r>
+        <w:rPr>
+          <w:b/>
+          <w:bCs/>
+          <w:sz w:val="32"/>
+          <w:szCs w:val="32"/>
+        </w:rPr>
+        <w:t xml:space="preserve"> </w:t>
+      </w:r>
+      <w:r>
+        <w:rPr>
+          <w:b/>
+          <w:bCs/>
+          <w:sz w:val="32"/>
+          <w:szCs w:val="32"/>
+        </w:rPr>
+        <w:t>Найдите фамилии учащихся, имеющих средний балл больше заданного числа X. Число X - параметр запроса.</w:t>
+      </w:r>
+    </w:p>
+    <w:p/>
+    <w:p>
+      <w:pPr>
         <w:spacing w:after="0"/>
         <w:ind w:firstLine="851"/>
-        <w:jc w:val="left"/>
-      </w:pPr>
-      <w:r>
-        <w:t>Рисунок 7. Запрос в режиме конструктора.</w:t>
+      </w:pPr>
+      <w:r>
+        <w:t>Сначала выведем список всех студентов и их средний балл. Средний балл студентов представлен на рисунке 6.</w:t>
       </w:r>
     </w:p>
     <w:p>
       <w:pPr>
         <w:spacing w:after="0"/>
         <w:ind w:firstLine="851"/>
-        <w:jc w:val="left"/>
-      </w:pPr>
-      <w:r>
-        <w:t>Результат работы запроса для балла 7 представлен на рисунке 8.</w:t>
-      </w:r>
-    </w:p>
-    <w:p>
-      <w:pPr>
-        <w:spacing w:after="0"/>
-        <w:ind w:firstLine="851"/>
-        <w:jc w:val="left"/>
-      </w:pPr>
-    </w:p>
-    <w:p>
-      <w:pPr>
-        <w:spacing w:after="0"/>
-        <w:ind w:firstLine="851"/>
         <w:jc w:val="center"/>
       </w:pPr>
       <w:r>
@@ -5058,10 +4628,10 @@
           <w:noProof/>
         </w:rPr>
         <w:drawing>
-          <wp:inline distT="0" distB="0" distL="0" distR="0" wp14:anchorId="18B8D8B1" wp14:editId="065DB560">
-            <wp:extent cx="2829320" cy="1714739"/>
-            <wp:effectExtent l="0" t="0" r="9525" b="0"/>
-            <wp:docPr id="36" name="Рисунок 36"/>
+          <wp:inline distT="0" distB="0" distL="0" distR="0" wp14:anchorId="0F6BAE9B" wp14:editId="31163CD0">
+            <wp:extent cx="2705478" cy="2219635"/>
+            <wp:effectExtent l="0" t="0" r="0" b="9525"/>
+            <wp:docPr id="34" name="Рисунок 34"/>
             <wp:cNvGraphicFramePr>
               <a:graphicFrameLocks xmlns:a="http://schemas.openxmlformats.org/drawingml/2006/main" noChangeAspect="1"/>
             </wp:cNvGraphicFramePr>
@@ -5081,7 +4651,7 @@
                   <pic:spPr>
                     <a:xfrm>
                       <a:off x="0" y="0"/>
-                      <a:ext cx="2829320" cy="1714739"/>
+                      <a:ext cx="2705478" cy="2219635"/>
                     </a:xfrm>
                     <a:prstGeom prst="rect">
                       <a:avLst/>
@@ -5101,152 +4671,323 @@
         <w:jc w:val="left"/>
       </w:pPr>
       <w:r>
-        <w:t>Рисунок 8. Результат работы запроса для балла 7.</w:t>
-      </w:r>
-    </w:p>
-    <w:p>
-      <w:pPr>
-        <w:spacing w:after="0" w:line="256" w:lineRule="auto"/>
+        <w:t>Рисунок 6. Средний балл.</w:t>
+      </w:r>
+    </w:p>
+    <w:p>
+      <w:pPr>
+        <w:spacing w:after="0"/>
+        <w:ind w:firstLine="851"/>
         <w:jc w:val="left"/>
       </w:pPr>
-      <w:r>
-        <w:br w:type="page"/>
-      </w:r>
-    </w:p>
-    <w:p>
-      <w:pPr>
+    </w:p>
+    <w:p>
+      <w:pPr>
+        <w:spacing w:after="0"/>
+        <w:ind w:firstLine="851"/>
+        <w:jc w:val="left"/>
+      </w:pPr>
+      <w:r>
+        <w:t xml:space="preserve">Для выбора среднего балла студентов использовался </w:t>
+      </w:r>
+      <w:r>
+        <w:rPr>
+          <w:lang w:val="en-US"/>
+        </w:rPr>
+        <w:t>SQL</w:t>
+      </w:r>
+      <w:r>
+        <w:t xml:space="preserve"> запрос:</w:t>
+      </w:r>
+    </w:p>
+    <w:p>
+      <w:pPr>
+        <w:spacing w:after="0"/>
+        <w:ind w:firstLine="851"/>
+        <w:jc w:val="left"/>
+      </w:pPr>
+      <w:r>
+        <w:t xml:space="preserve">SELECT </w:t>
+      </w:r>
+      <w:proofErr w:type="spellStart"/>
+      <w:r>
+        <w:t>Учащиеся.Фамилия</w:t>
+      </w:r>
+      <w:proofErr w:type="spellEnd"/>
+      <w:r>
+        <w:t xml:space="preserve">, </w:t>
+      </w:r>
+      <w:proofErr w:type="spellStart"/>
+      <w:r>
+        <w:t>Avg</w:t>
+      </w:r>
+      <w:proofErr w:type="spellEnd"/>
+      <w:r>
+        <w:t>(</w:t>
+      </w:r>
+      <w:proofErr w:type="spellStart"/>
+      <w:r>
+        <w:t>Сессия.Оценка</w:t>
+      </w:r>
+      <w:proofErr w:type="spellEnd"/>
+      <w:r>
+        <w:t>) AS СРЕД</w:t>
+      </w:r>
+    </w:p>
+    <w:p>
+      <w:pPr>
+        <w:spacing w:after="0"/>
+        <w:ind w:firstLine="851"/>
+        <w:jc w:val="left"/>
+      </w:pPr>
+      <w:r>
+        <w:t xml:space="preserve">FROM Учащиеся INNER JOIN Сессия ON </w:t>
+      </w:r>
+      <w:proofErr w:type="spellStart"/>
+      <w:r>
+        <w:t>Учащиеся.Код</w:t>
+      </w:r>
+      <w:proofErr w:type="spellEnd"/>
+      <w:r>
+        <w:t xml:space="preserve"> = </w:t>
+      </w:r>
+      <w:proofErr w:type="spellStart"/>
+      <w:r>
+        <w:t>Сессия.КодУч</w:t>
+      </w:r>
+      <w:proofErr w:type="spellEnd"/>
+    </w:p>
+    <w:p>
+      <w:pPr>
+        <w:spacing w:after="0"/>
+        <w:ind w:firstLine="851"/>
+        <w:jc w:val="left"/>
+      </w:pPr>
+      <w:proofErr w:type="spellStart"/>
+      <w:r>
+        <w:t>group</w:t>
+      </w:r>
+      <w:proofErr w:type="spellEnd"/>
+      <w:r>
+        <w:t xml:space="preserve"> </w:t>
+      </w:r>
+      <w:proofErr w:type="spellStart"/>
+      <w:r>
+        <w:t>by</w:t>
+      </w:r>
+      <w:proofErr w:type="spellEnd"/>
+      <w:r>
+        <w:t xml:space="preserve"> </w:t>
+      </w:r>
+      <w:proofErr w:type="spellStart"/>
+      <w:r>
+        <w:t>Учащиеся.Фамилия</w:t>
+      </w:r>
+      <w:proofErr w:type="spellEnd"/>
+    </w:p>
+    <w:p>
+      <w:pPr>
+        <w:spacing w:after="0"/>
+        <w:ind w:firstLine="851"/>
+        <w:jc w:val="left"/>
+      </w:pPr>
+    </w:p>
+    <w:p>
+      <w:pPr>
+        <w:spacing w:after="0"/>
+        <w:ind w:firstLine="851"/>
+        <w:jc w:val="left"/>
+      </w:pPr>
+      <w:r>
+        <w:t>Теперь из этого запроса необходимо выбрать студентов со средним баллом выше указанного, допишем запрос следующим образом:</w:t>
+      </w:r>
+    </w:p>
+    <w:p>
+      <w:pPr>
+        <w:spacing w:after="0"/>
+        <w:ind w:firstLine="851"/>
+        <w:jc w:val="left"/>
+      </w:pPr>
+      <w:r>
+        <w:t xml:space="preserve">SELECT </w:t>
+      </w:r>
+      <w:proofErr w:type="spellStart"/>
+      <w:r>
+        <w:t>Учащиеся.Фамилия</w:t>
+      </w:r>
+      <w:proofErr w:type="spellEnd"/>
+      <w:r>
+        <w:t>, СРЕД</w:t>
+      </w:r>
+    </w:p>
+    <w:p>
+      <w:pPr>
+        <w:spacing w:after="0"/>
+        <w:ind w:firstLine="851"/>
+        <w:jc w:val="left"/>
+      </w:pPr>
+      <w:proofErr w:type="spellStart"/>
+      <w:proofErr w:type="gramStart"/>
+      <w:r>
+        <w:t>from</w:t>
+      </w:r>
+      <w:proofErr w:type="spellEnd"/>
+      <w:r>
+        <w:t>(</w:t>
+      </w:r>
+      <w:proofErr w:type="gramEnd"/>
+    </w:p>
+    <w:p>
+      <w:pPr>
+        <w:spacing w:after="0"/>
+        <w:ind w:firstLine="851"/>
+        <w:jc w:val="left"/>
+      </w:pPr>
+      <w:r>
+        <w:t xml:space="preserve">SELECT </w:t>
+      </w:r>
+      <w:proofErr w:type="spellStart"/>
+      <w:r>
+        <w:t>Учащиеся.Фамилия</w:t>
+      </w:r>
+      <w:proofErr w:type="spellEnd"/>
+      <w:r>
+        <w:t xml:space="preserve">, </w:t>
+      </w:r>
+      <w:proofErr w:type="spellStart"/>
+      <w:r>
+        <w:t>Avg</w:t>
+      </w:r>
+      <w:proofErr w:type="spellEnd"/>
+      <w:r>
+        <w:t>(</w:t>
+      </w:r>
+      <w:proofErr w:type="spellStart"/>
+      <w:r>
+        <w:t>Сессия.Оценка</w:t>
+      </w:r>
+      <w:proofErr w:type="spellEnd"/>
+      <w:r>
+        <w:t>) AS СРЕД</w:t>
+      </w:r>
+    </w:p>
+    <w:p>
+      <w:pPr>
+        <w:spacing w:after="0"/>
+        <w:ind w:firstLine="851"/>
+        <w:jc w:val="left"/>
+      </w:pPr>
+      <w:r>
+        <w:t xml:space="preserve">FROM Учащиеся INNER JOIN Сессия ON </w:t>
+      </w:r>
+      <w:proofErr w:type="spellStart"/>
+      <w:r>
+        <w:t>Учащиеся.Код</w:t>
+      </w:r>
+      <w:proofErr w:type="spellEnd"/>
+      <w:r>
+        <w:t xml:space="preserve"> = </w:t>
+      </w:r>
+      <w:proofErr w:type="spellStart"/>
+      <w:r>
+        <w:t>Сессия.КодУч</w:t>
+      </w:r>
+      <w:proofErr w:type="spellEnd"/>
+    </w:p>
+    <w:p>
+      <w:pPr>
+        <w:spacing w:after="0"/>
+        <w:ind w:firstLine="851"/>
+        <w:jc w:val="left"/>
+      </w:pPr>
+      <w:proofErr w:type="spellStart"/>
+      <w:r>
+        <w:t>group</w:t>
+      </w:r>
+      <w:proofErr w:type="spellEnd"/>
+      <w:r>
+        <w:t xml:space="preserve"> </w:t>
+      </w:r>
+      <w:proofErr w:type="spellStart"/>
+      <w:r>
+        <w:t>by</w:t>
+      </w:r>
+      <w:proofErr w:type="spellEnd"/>
+      <w:r>
+        <w:t xml:space="preserve"> </w:t>
+      </w:r>
+      <w:proofErr w:type="spellStart"/>
+      <w:r>
+        <w:t>Учащиеся.Фамилия</w:t>
+      </w:r>
+      <w:proofErr w:type="spellEnd"/>
+    </w:p>
+    <w:p>
+      <w:pPr>
+        <w:spacing w:after="0"/>
+        <w:ind w:firstLine="851"/>
+        <w:jc w:val="left"/>
+      </w:pPr>
+      <w:r>
+        <w:t xml:space="preserve">) </w:t>
+      </w:r>
+      <w:proofErr w:type="spellStart"/>
+      <w:r>
+        <w:t>where</w:t>
+      </w:r>
+      <w:proofErr w:type="spellEnd"/>
+      <w:r>
+        <w:t xml:space="preserve"> </w:t>
+      </w:r>
+      <w:proofErr w:type="gramStart"/>
+      <w:r>
+        <w:t>сред&gt;[</w:t>
+      </w:r>
+      <w:proofErr w:type="gramEnd"/>
+      <w:r>
+        <w:t>Введите балл]</w:t>
+      </w:r>
+    </w:p>
+    <w:p>
+      <w:pPr>
+        <w:spacing w:after="0"/>
+        <w:ind w:firstLine="851"/>
+        <w:jc w:val="left"/>
+      </w:pPr>
+    </w:p>
+    <w:p>
+      <w:pPr>
+        <w:spacing w:after="0"/>
+        <w:ind w:firstLine="851"/>
+        <w:jc w:val="left"/>
+      </w:pPr>
+      <w:r>
+        <w:t>Запрос в режиме конструктора представлен на рисунке 7.</w:t>
+      </w:r>
+    </w:p>
+    <w:p>
+      <w:pPr>
+        <w:spacing w:after="0"/>
+        <w:ind w:firstLine="851"/>
+        <w:jc w:val="left"/>
+      </w:pPr>
+    </w:p>
+    <w:p>
+      <w:pPr>
+        <w:spacing w:after="0"/>
+        <w:ind w:firstLine="851"/>
         <w:jc w:val="center"/>
-        <w:rPr>
-          <w:b/>
-          <w:bCs/>
-          <w:sz w:val="32"/>
-          <w:szCs w:val="32"/>
-        </w:rPr>
-      </w:pPr>
-      <w:r>
-        <w:rPr>
-          <w:b/>
-          <w:bCs/>
-          <w:sz w:val="32"/>
-          <w:szCs w:val="32"/>
+      </w:pPr>
+      <w:r>
+        <w:rPr>
+          <w:noProof/>
         </w:rPr>
         <w:lastRenderedPageBreak/>
-        <w:t>98</w:t>
-      </w:r>
-      <w:r>
-        <w:rPr>
-          <w:b/>
-          <w:bCs/>
-          <w:sz w:val="32"/>
-          <w:szCs w:val="32"/>
-        </w:rPr>
-        <w:t xml:space="preserve"> </w:t>
-      </w:r>
-      <w:r>
-        <w:rPr>
-          <w:b/>
-          <w:bCs/>
-          <w:sz w:val="32"/>
-          <w:szCs w:val="32"/>
-        </w:rPr>
-        <w:t xml:space="preserve">Создайте список </w:t>
-      </w:r>
-      <w:r>
-        <w:rPr>
-          <w:b/>
-          <w:bCs/>
-          <w:color w:val="000000"/>
-          <w:spacing w:val="-7"/>
-          <w:sz w:val="32"/>
-          <w:szCs w:val="32"/>
-        </w:rPr>
-        <w:t>учащихся</w:t>
-      </w:r>
-      <w:r>
-        <w:rPr>
-          <w:b/>
-          <w:bCs/>
-          <w:sz w:val="32"/>
-          <w:szCs w:val="32"/>
-        </w:rPr>
-        <w:t xml:space="preserve"> -однофамильцев, содержащий их фамилии, имена и номера групп.</w:t>
-      </w:r>
-    </w:p>
-    <w:p/>
-    <w:p>
-      <w:pPr>
-        <w:ind w:firstLine="851"/>
-      </w:pPr>
-      <w:r>
-        <w:t xml:space="preserve">Для выполнения задания сделаем запрос в котором одной таблице Учащиеся назначим 2 псевдонима – а1 и а2. И выберем из этих таблиц записи где совпадают фамилии а имена не совпадают. </w:t>
-      </w:r>
-      <w:r>
-        <w:rPr>
-          <w:lang w:val="en-US"/>
-        </w:rPr>
-        <w:t>SQL</w:t>
-      </w:r>
-      <w:r>
-        <w:t xml:space="preserve"> запрос будет выглядеть так:</w:t>
-      </w:r>
-    </w:p>
-    <w:p>
-      <w:pPr>
-        <w:ind w:firstLine="851"/>
-        <w:jc w:val="left"/>
-      </w:pPr>
-      <w:r>
-        <w:t>SELECT а</w:t>
-      </w:r>
-      <w:proofErr w:type="gramStart"/>
-      <w:r>
-        <w:t>1.Фамилия</w:t>
-      </w:r>
-      <w:proofErr w:type="gramEnd"/>
-      <w:r>
-        <w:t>, а1.Имя, а1.Группа</w:t>
-      </w:r>
-    </w:p>
-    <w:p>
-      <w:pPr>
-        <w:ind w:firstLine="851"/>
-        <w:jc w:val="left"/>
-      </w:pPr>
-      <w:r>
-        <w:t>FROM Учащиеся AS а1, Учащиеся AS а2</w:t>
-      </w:r>
-    </w:p>
-    <w:p>
-      <w:pPr>
-        <w:ind w:firstLine="851"/>
-        <w:jc w:val="left"/>
-      </w:pPr>
-      <w:r>
-        <w:t>WHERE (((а1.Имя)&lt;&gt;[а2].[Имя]) AND ((а1.Фамилия)=[а2].[Фамилия]));</w:t>
-      </w:r>
-    </w:p>
-    <w:p>
-      <w:pPr>
-        <w:ind w:firstLine="851"/>
-      </w:pPr>
-      <w:r>
-        <w:t>Конструктор запроса представлен на рисунке 9.</w:t>
-      </w:r>
-    </w:p>
-    <w:p>
-      <w:pPr>
-        <w:ind w:firstLine="851"/>
-        <w:jc w:val="center"/>
-      </w:pPr>
-      <w:r>
-        <w:rPr>
-          <w:noProof/>
-        </w:rPr>
         <w:drawing>
-          <wp:inline distT="0" distB="0" distL="0" distR="0" wp14:anchorId="55EAACE7" wp14:editId="0FBB49FA">
-            <wp:extent cx="4410075" cy="3319695"/>
-            <wp:effectExtent l="0" t="0" r="0" b="0"/>
-            <wp:docPr id="37" name="Рисунок 37"/>
+          <wp:inline distT="0" distB="0" distL="0" distR="0" wp14:anchorId="62CF40D4" wp14:editId="22B18CB3">
+            <wp:extent cx="3924300" cy="4201310"/>
+            <wp:effectExtent l="0" t="0" r="0" b="8890"/>
+            <wp:docPr id="35" name="Рисунок 35"/>
             <wp:cNvGraphicFramePr>
               <a:graphicFrameLocks xmlns:a="http://schemas.openxmlformats.org/drawingml/2006/main" noChangeAspect="1"/>
             </wp:cNvGraphicFramePr>
@@ -5266,7 +5007,7 @@
                   <pic:spPr>
                     <a:xfrm>
                       <a:off x="0" y="0"/>
-                      <a:ext cx="4418602" cy="3326114"/>
+                      <a:ext cx="3927435" cy="4204666"/>
                     </a:xfrm>
                     <a:prstGeom prst="rect">
                       <a:avLst/>
@@ -5281,22 +5022,34 @@
     </w:p>
     <w:p>
       <w:pPr>
-        <w:ind w:firstLine="851"/>
-      </w:pPr>
-      <w:r>
-        <w:t>Рисунок 9. Запрос в режиме конструктора.</w:t>
-      </w:r>
-    </w:p>
-    <w:p>
-      <w:pPr>
-        <w:ind w:firstLine="851"/>
-      </w:pPr>
-      <w:r>
-        <w:t>Результат выполнения запроса представлен на рисунке 10.</w:t>
-      </w:r>
-    </w:p>
-    <w:p>
-      <w:pPr>
+        <w:spacing w:after="0"/>
+        <w:ind w:firstLine="851"/>
+        <w:jc w:val="left"/>
+      </w:pPr>
+      <w:r>
+        <w:t>Рисунок 7. Запрос в режиме конструктора.</w:t>
+      </w:r>
+    </w:p>
+    <w:p>
+      <w:pPr>
+        <w:spacing w:after="0"/>
+        <w:ind w:firstLine="851"/>
+        <w:jc w:val="left"/>
+      </w:pPr>
+      <w:r>
+        <w:t>Результат работы запроса для балла 7 представлен на рисунке 8.</w:t>
+      </w:r>
+    </w:p>
+    <w:p>
+      <w:pPr>
+        <w:spacing w:after="0"/>
+        <w:ind w:firstLine="851"/>
+        <w:jc w:val="left"/>
+      </w:pPr>
+    </w:p>
+    <w:p>
+      <w:pPr>
+        <w:spacing w:after="0"/>
         <w:ind w:firstLine="851"/>
         <w:jc w:val="center"/>
       </w:pPr>
@@ -5305,10 +5058,10 @@
           <w:noProof/>
         </w:rPr>
         <w:drawing>
-          <wp:inline distT="0" distB="0" distL="0" distR="0" wp14:anchorId="79673752" wp14:editId="07C24465">
-            <wp:extent cx="3096057" cy="1162212"/>
+          <wp:inline distT="0" distB="0" distL="0" distR="0" wp14:anchorId="18B8D8B1" wp14:editId="065DB560">
+            <wp:extent cx="2829320" cy="1714739"/>
             <wp:effectExtent l="0" t="0" r="9525" b="0"/>
-            <wp:docPr id="38" name="Рисунок 38"/>
+            <wp:docPr id="36" name="Рисунок 36"/>
             <wp:cNvGraphicFramePr>
               <a:graphicFrameLocks xmlns:a="http://schemas.openxmlformats.org/drawingml/2006/main" noChangeAspect="1"/>
             </wp:cNvGraphicFramePr>
@@ -5328,7 +5081,7 @@
                   <pic:spPr>
                     <a:xfrm>
                       <a:off x="0" y="0"/>
-                      <a:ext cx="3096057" cy="1162212"/>
+                      <a:ext cx="2829320" cy="1714739"/>
                     </a:xfrm>
                     <a:prstGeom prst="rect">
                       <a:avLst/>
@@ -5343,15 +5096,17 @@
     </w:p>
     <w:p>
       <w:pPr>
-        <w:ind w:firstLine="851"/>
-      </w:pPr>
-      <w:r>
-        <w:t>Рисунок 10. Результат выполнения запроса.</w:t>
-      </w:r>
-    </w:p>
-    <w:p>
-      <w:pPr>
-        <w:spacing w:line="256" w:lineRule="auto"/>
+        <w:spacing w:after="0"/>
+        <w:ind w:firstLine="851"/>
+        <w:jc w:val="left"/>
+      </w:pPr>
+      <w:r>
+        <w:t>Рисунок 8. Результат работы запроса для балла 7.</w:t>
+      </w:r>
+    </w:p>
+    <w:p>
+      <w:pPr>
+        <w:spacing w:after="0" w:line="256" w:lineRule="auto"/>
         <w:jc w:val="left"/>
       </w:pPr>
       <w:r>
@@ -5376,7 +5131,7 @@
           <w:szCs w:val="32"/>
         </w:rPr>
         <w:lastRenderedPageBreak/>
-        <w:t>126</w:t>
+        <w:t>98</w:t>
       </w:r>
       <w:r>
         <w:rPr>
@@ -5394,7 +5149,27 @@
           <w:sz w:val="32"/>
           <w:szCs w:val="32"/>
         </w:rPr>
-        <w:t>Создайте перекрестный запрос «Средние баллы в группах», дающий значения среднего балла в группах по каждому экзамену. Названия строк - экзамены. Названия столбцов - номера групп. Формат вывода среднего балла - два десятичных знака после запятой.</w:t>
+        <w:t xml:space="preserve">Создайте список </w:t>
+      </w:r>
+      <w:r>
+        <w:rPr>
+          <w:b/>
+          <w:bCs/>
+          <w:color w:val="000000"/>
+          <w:spacing w:val="-7"/>
+          <w:sz w:val="32"/>
+          <w:szCs w:val="32"/>
+        </w:rPr>
+        <w:t>учащихся</w:t>
+      </w:r>
+      <w:r>
+        <w:rPr>
+          <w:b/>
+          <w:bCs/>
+          <w:sz w:val="32"/>
+          <w:szCs w:val="32"/>
+        </w:rPr>
+        <w:t xml:space="preserve"> -однофамильцев, содержащий их фамилии, имена и номера групп.</w:t>
       </w:r>
     </w:p>
     <w:p/>
@@ -5403,7 +5178,59 @@
         <w:ind w:firstLine="851"/>
       </w:pPr>
       <w:r>
-        <w:t>Сначала создадим запрос в котором выберем средний палл по показателям Группа и Предмет. Конструктор запроса представлен на рисунке 11.</w:t>
+        <w:t xml:space="preserve">Для выполнения задания сделаем запрос в котором одной таблице Учащиеся назначим 2 псевдонима – а1 и а2. И выберем из этих таблиц записи где совпадают фамилии а имена не совпадают. </w:t>
+      </w:r>
+      <w:r>
+        <w:rPr>
+          <w:lang w:val="en-US"/>
+        </w:rPr>
+        <w:t>SQL</w:t>
+      </w:r>
+      <w:r>
+        <w:t xml:space="preserve"> запрос будет выглядеть так:</w:t>
+      </w:r>
+    </w:p>
+    <w:p>
+      <w:pPr>
+        <w:ind w:firstLine="851"/>
+        <w:jc w:val="left"/>
+      </w:pPr>
+      <w:r>
+        <w:t>SELECT а</w:t>
+      </w:r>
+      <w:proofErr w:type="gramStart"/>
+      <w:r>
+        <w:t>1.Фамилия</w:t>
+      </w:r>
+      <w:proofErr w:type="gramEnd"/>
+      <w:r>
+        <w:t>, а1.Имя, а1.Группа</w:t>
+      </w:r>
+    </w:p>
+    <w:p>
+      <w:pPr>
+        <w:ind w:firstLine="851"/>
+        <w:jc w:val="left"/>
+      </w:pPr>
+      <w:r>
+        <w:t>FROM Учащиеся AS а1, Учащиеся AS а2</w:t>
+      </w:r>
+    </w:p>
+    <w:p>
+      <w:pPr>
+        <w:ind w:firstLine="851"/>
+        <w:jc w:val="left"/>
+      </w:pPr>
+      <w:r>
+        <w:t>WHERE (((а1.Имя)&lt;&gt;[а2].[Имя]) AND ((а1.Фамилия)=[а2].[Фамилия]));</w:t>
+      </w:r>
+    </w:p>
+    <w:p>
+      <w:pPr>
+        <w:ind w:firstLine="851"/>
+      </w:pPr>
+      <w:r>
+        <w:t>Конструктор запроса представлен на рисунке 9.</w:t>
       </w:r>
     </w:p>
     <w:p>
@@ -5416,10 +5243,10 @@
           <w:noProof/>
         </w:rPr>
         <w:drawing>
-          <wp:inline distT="0" distB="0" distL="0" distR="0" wp14:anchorId="3F5FD4E6" wp14:editId="75036B45">
-            <wp:extent cx="4705350" cy="3699272"/>
+          <wp:inline distT="0" distB="0" distL="0" distR="0" wp14:anchorId="55EAACE7" wp14:editId="0FBB49FA">
+            <wp:extent cx="4410075" cy="3319695"/>
             <wp:effectExtent l="0" t="0" r="0" b="0"/>
-            <wp:docPr id="1" name="Рисунок 1"/>
+            <wp:docPr id="37" name="Рисунок 37"/>
             <wp:cNvGraphicFramePr>
               <a:graphicFrameLocks xmlns:a="http://schemas.openxmlformats.org/drawingml/2006/main" noChangeAspect="1"/>
             </wp:cNvGraphicFramePr>
@@ -5439,7 +5266,7 @@
                   <pic:spPr>
                     <a:xfrm>
                       <a:off x="0" y="0"/>
-                      <a:ext cx="4711273" cy="3703928"/>
+                      <a:ext cx="4418602" cy="3326114"/>
                     </a:xfrm>
                     <a:prstGeom prst="rect">
                       <a:avLst/>
@@ -5455,22 +5282,17 @@
     <w:p>
       <w:pPr>
         <w:ind w:firstLine="851"/>
-        <w:jc w:val="left"/>
-      </w:pPr>
-      <w:r>
-        <w:t>Рисунок 11. Конструктор запроса.</w:t>
-      </w:r>
-    </w:p>
-    <w:p>
-      <w:pPr>
-        <w:ind w:firstLine="851"/>
-        <w:jc w:val="left"/>
-      </w:pPr>
-      <w:r>
-        <w:t xml:space="preserve">Создадим и настроим перекрестный запрос при помощи мастера. Этапы создания запроса представлены на рисунках </w:t>
-      </w:r>
-      <w:r>
-        <w:t>11-17.</w:t>
+      </w:pPr>
+      <w:r>
+        <w:t>Рисунок 9. Запрос в режиме конструктора.</w:t>
+      </w:r>
+    </w:p>
+    <w:p>
+      <w:pPr>
+        <w:ind w:firstLine="851"/>
+      </w:pPr>
+      <w:r>
+        <w:t>Результат выполнения запроса представлен на рисунке 10.</w:t>
       </w:r>
     </w:p>
     <w:p>
@@ -5482,12 +5304,11 @@
         <w:rPr>
           <w:noProof/>
         </w:rPr>
-        <w:lastRenderedPageBreak/>
         <w:drawing>
-          <wp:inline distT="0" distB="0" distL="0" distR="0" wp14:anchorId="42E50692" wp14:editId="6739F769">
-            <wp:extent cx="3734321" cy="3191320"/>
-            <wp:effectExtent l="0" t="0" r="0" b="9525"/>
-            <wp:docPr id="2" name="Рисунок 2"/>
+          <wp:inline distT="0" distB="0" distL="0" distR="0" wp14:anchorId="79673752" wp14:editId="07C24465">
+            <wp:extent cx="3096057" cy="1162212"/>
+            <wp:effectExtent l="0" t="0" r="9525" b="0"/>
+            <wp:docPr id="38" name="Рисунок 38"/>
             <wp:cNvGraphicFramePr>
               <a:graphicFrameLocks xmlns:a="http://schemas.openxmlformats.org/drawingml/2006/main" noChangeAspect="1"/>
             </wp:cNvGraphicFramePr>
@@ -5507,7 +5328,7 @@
                   <pic:spPr>
                     <a:xfrm>
                       <a:off x="0" y="0"/>
-                      <a:ext cx="3734321" cy="3191320"/>
+                      <a:ext cx="3096057" cy="1162212"/>
                     </a:xfrm>
                     <a:prstGeom prst="rect">
                       <a:avLst/>
@@ -5523,31 +5344,82 @@
     <w:p>
       <w:pPr>
         <w:ind w:firstLine="851"/>
+      </w:pPr>
+      <w:r>
+        <w:t>Рисунок 10. Результат выполнения запроса.</w:t>
+      </w:r>
+    </w:p>
+    <w:p>
+      <w:pPr>
+        <w:spacing w:line="256" w:lineRule="auto"/>
         <w:jc w:val="left"/>
       </w:pPr>
       <w:r>
-        <w:t>Рисунок 12 Выбор типа запроса</w:t>
-      </w:r>
-    </w:p>
-    <w:p>
-      <w:pPr>
-        <w:ind w:firstLine="851"/>
-        <w:jc w:val="left"/>
-      </w:pPr>
-    </w:p>
-    <w:p>
-      <w:pPr>
-        <w:ind w:firstLine="851"/>
+        <w:br w:type="page"/>
+      </w:r>
+    </w:p>
+    <w:p>
+      <w:pPr>
+        <w:jc w:val="center"/>
+        <w:rPr>
+          <w:b/>
+          <w:bCs/>
+          <w:sz w:val="32"/>
+          <w:szCs w:val="32"/>
+        </w:rPr>
+      </w:pPr>
+      <w:r>
+        <w:rPr>
+          <w:b/>
+          <w:bCs/>
+          <w:sz w:val="32"/>
+          <w:szCs w:val="32"/>
+        </w:rPr>
+        <w:lastRenderedPageBreak/>
+        <w:t>126</w:t>
+      </w:r>
+      <w:r>
+        <w:rPr>
+          <w:b/>
+          <w:bCs/>
+          <w:sz w:val="32"/>
+          <w:szCs w:val="32"/>
+        </w:rPr>
+        <w:t xml:space="preserve"> </w:t>
+      </w:r>
+      <w:r>
+        <w:rPr>
+          <w:b/>
+          <w:bCs/>
+          <w:sz w:val="32"/>
+          <w:szCs w:val="32"/>
+        </w:rPr>
+        <w:t>Создайте перекрестный запрос «Средние баллы в группах», дающий значения среднего балла в группах по каждому экзамену. Названия строк - экзамены. Названия столбцов - номера групп. Формат вывода среднего балла - два десятичных знака после запятой.</w:t>
+      </w:r>
+    </w:p>
+    <w:p/>
+    <w:p>
+      <w:pPr>
+        <w:ind w:firstLine="851"/>
+      </w:pPr>
+      <w:r>
+        <w:t>Сначала создадим запрос в котором выберем средний палл по показателям Группа и Предмет. Конструктор запроса представлен на рисунке 11.</w:t>
+      </w:r>
+    </w:p>
+    <w:p>
+      <w:pPr>
+        <w:ind w:firstLine="851"/>
+        <w:jc w:val="center"/>
       </w:pPr>
       <w:r>
         <w:rPr>
           <w:noProof/>
         </w:rPr>
         <w:drawing>
-          <wp:inline distT="0" distB="0" distL="0" distR="0" wp14:anchorId="7C70B878" wp14:editId="0B61E0B0">
-            <wp:extent cx="4944165" cy="3962953"/>
-            <wp:effectExtent l="0" t="0" r="8890" b="0"/>
-            <wp:docPr id="3" name="Рисунок 3"/>
+          <wp:inline distT="0" distB="0" distL="0" distR="0" wp14:anchorId="3F5FD4E6" wp14:editId="75036B45">
+            <wp:extent cx="4705350" cy="3699272"/>
+            <wp:effectExtent l="0" t="0" r="0" b="0"/>
+            <wp:docPr id="1" name="Рисунок 1"/>
             <wp:cNvGraphicFramePr>
               <a:graphicFrameLocks xmlns:a="http://schemas.openxmlformats.org/drawingml/2006/main" noChangeAspect="1"/>
             </wp:cNvGraphicFramePr>
@@ -5567,7 +5439,7 @@
                   <pic:spPr>
                     <a:xfrm>
                       <a:off x="0" y="0"/>
-                      <a:ext cx="4944165" cy="3962953"/>
+                      <a:ext cx="4711273" cy="3703928"/>
                     </a:xfrm>
                     <a:prstGeom prst="rect">
                       <a:avLst/>
@@ -5586,7 +5458,19 @@
         <w:jc w:val="left"/>
       </w:pPr>
       <w:r>
-        <w:t>Рисунок 13. Выбор источника запроса.</w:t>
+        <w:t>Рисунок 11. Конструктор запроса.</w:t>
+      </w:r>
+    </w:p>
+    <w:p>
+      <w:pPr>
+        <w:ind w:firstLine="851"/>
+        <w:jc w:val="left"/>
+      </w:pPr>
+      <w:r>
+        <w:t xml:space="preserve">Создадим и настроим перекрестный запрос при помощи мастера. Этапы создания запроса представлены на рисунках </w:t>
+      </w:r>
+      <w:r>
+        <w:t>11-17.</w:t>
       </w:r>
     </w:p>
     <w:p>
@@ -5600,10 +5484,10 @@
         </w:rPr>
         <w:lastRenderedPageBreak/>
         <w:drawing>
-          <wp:inline distT="0" distB="0" distL="0" distR="0" wp14:anchorId="6202CF69" wp14:editId="20DBD4D3">
-            <wp:extent cx="4944165" cy="3896269"/>
-            <wp:effectExtent l="0" t="0" r="8890" b="9525"/>
-            <wp:docPr id="4" name="Рисунок 4"/>
+          <wp:inline distT="0" distB="0" distL="0" distR="0" wp14:anchorId="42E50692" wp14:editId="6739F769">
+            <wp:extent cx="3734321" cy="3191320"/>
+            <wp:effectExtent l="0" t="0" r="0" b="9525"/>
+            <wp:docPr id="2" name="Рисунок 2"/>
             <wp:cNvGraphicFramePr>
               <a:graphicFrameLocks xmlns:a="http://schemas.openxmlformats.org/drawingml/2006/main" noChangeAspect="1"/>
             </wp:cNvGraphicFramePr>
@@ -5623,7 +5507,7 @@
                   <pic:spPr>
                     <a:xfrm>
                       <a:off x="0" y="0"/>
-                      <a:ext cx="4944165" cy="3896269"/>
+                      <a:ext cx="3734321" cy="3191320"/>
                     </a:xfrm>
                     <a:prstGeom prst="rect">
                       <a:avLst/>
@@ -5642,7 +5526,7 @@
         <w:jc w:val="left"/>
       </w:pPr>
       <w:r>
-        <w:t>Рисунок 14. Выбор заголовков строк.</w:t>
+        <w:t>Рисунок 12 Выбор типа запроса</w:t>
       </w:r>
     </w:p>
     <w:p>
@@ -5654,17 +5538,16 @@
     <w:p>
       <w:pPr>
         <w:ind w:firstLine="851"/>
-        <w:jc w:val="center"/>
       </w:pPr>
       <w:r>
         <w:rPr>
           <w:noProof/>
         </w:rPr>
         <w:drawing>
-          <wp:inline distT="0" distB="0" distL="0" distR="0" wp14:anchorId="3A5EE20B" wp14:editId="65129963">
-            <wp:extent cx="4953691" cy="3934374"/>
-            <wp:effectExtent l="0" t="0" r="0" b="9525"/>
-            <wp:docPr id="5" name="Рисунок 5"/>
+          <wp:inline distT="0" distB="0" distL="0" distR="0" wp14:anchorId="7C70B878" wp14:editId="0B61E0B0">
+            <wp:extent cx="4944165" cy="3962953"/>
+            <wp:effectExtent l="0" t="0" r="8890" b="0"/>
+            <wp:docPr id="3" name="Рисунок 3"/>
             <wp:cNvGraphicFramePr>
               <a:graphicFrameLocks xmlns:a="http://schemas.openxmlformats.org/drawingml/2006/main" noChangeAspect="1"/>
             </wp:cNvGraphicFramePr>
@@ -5684,7 +5567,7 @@
                   <pic:spPr>
                     <a:xfrm>
                       <a:off x="0" y="0"/>
-                      <a:ext cx="4953691" cy="3934374"/>
+                      <a:ext cx="4944165" cy="3962953"/>
                     </a:xfrm>
                     <a:prstGeom prst="rect">
                       <a:avLst/>
@@ -5703,7 +5586,7 @@
         <w:jc w:val="left"/>
       </w:pPr>
       <w:r>
-        <w:t>Рисунок 15. Выбор заголовков столбцов.</w:t>
+        <w:t>Рисунок 13. Выбор источника запроса.</w:t>
       </w:r>
     </w:p>
     <w:p>
@@ -5717,10 +5600,10 @@
         </w:rPr>
         <w:lastRenderedPageBreak/>
         <w:drawing>
-          <wp:inline distT="0" distB="0" distL="0" distR="0" wp14:anchorId="0BA6BD66" wp14:editId="16BC987F">
-            <wp:extent cx="4953691" cy="3896269"/>
-            <wp:effectExtent l="0" t="0" r="0" b="9525"/>
-            <wp:docPr id="7" name="Рисунок 7"/>
+          <wp:inline distT="0" distB="0" distL="0" distR="0" wp14:anchorId="6202CF69" wp14:editId="20DBD4D3">
+            <wp:extent cx="4944165" cy="3896269"/>
+            <wp:effectExtent l="0" t="0" r="8890" b="9525"/>
+            <wp:docPr id="4" name="Рисунок 4"/>
             <wp:cNvGraphicFramePr>
               <a:graphicFrameLocks xmlns:a="http://schemas.openxmlformats.org/drawingml/2006/main" noChangeAspect="1"/>
             </wp:cNvGraphicFramePr>
@@ -5740,7 +5623,7 @@
                   <pic:spPr>
                     <a:xfrm>
                       <a:off x="0" y="0"/>
-                      <a:ext cx="4953691" cy="3896269"/>
+                      <a:ext cx="4944165" cy="3896269"/>
                     </a:xfrm>
                     <a:prstGeom prst="rect">
                       <a:avLst/>
@@ -5759,10 +5642,7 @@
         <w:jc w:val="left"/>
       </w:pPr>
       <w:r>
-        <w:t xml:space="preserve">Рисунок 16. </w:t>
-      </w:r>
-      <w:r>
-        <w:t>Выбор значения на пересечении.</w:t>
+        <w:t>Рисунок 14. Выбор заголовков строк.</w:t>
       </w:r>
     </w:p>
     <w:p>
@@ -5781,10 +5661,10 @@
           <w:noProof/>
         </w:rPr>
         <w:drawing>
-          <wp:inline distT="0" distB="0" distL="0" distR="0" wp14:anchorId="75F6ED6F" wp14:editId="1CFFA86C">
-            <wp:extent cx="4963218" cy="3953427"/>
-            <wp:effectExtent l="0" t="0" r="8890" b="9525"/>
-            <wp:docPr id="8" name="Рисунок 8"/>
+          <wp:inline distT="0" distB="0" distL="0" distR="0" wp14:anchorId="3A5EE20B" wp14:editId="65129963">
+            <wp:extent cx="4953691" cy="3934374"/>
+            <wp:effectExtent l="0" t="0" r="0" b="9525"/>
+            <wp:docPr id="5" name="Рисунок 5"/>
             <wp:cNvGraphicFramePr>
               <a:graphicFrameLocks xmlns:a="http://schemas.openxmlformats.org/drawingml/2006/main" noChangeAspect="1"/>
             </wp:cNvGraphicFramePr>
@@ -5804,7 +5684,7 @@
                   <pic:spPr>
                     <a:xfrm>
                       <a:off x="0" y="0"/>
-                      <a:ext cx="4963218" cy="3953427"/>
+                      <a:ext cx="4953691" cy="3934374"/>
                     </a:xfrm>
                     <a:prstGeom prst="rect">
                       <a:avLst/>
@@ -5823,16 +5703,7 @@
         <w:jc w:val="left"/>
       </w:pPr>
       <w:r>
-        <w:t>Рисунок 17. Задание имени запроса.</w:t>
-      </w:r>
-    </w:p>
-    <w:p>
-      <w:pPr>
-        <w:ind w:firstLine="851"/>
-        <w:jc w:val="left"/>
-      </w:pPr>
-      <w:r>
-        <w:t>Результат запроса представлен на рисунке 18.</w:t>
+        <w:t>Рисунок 15. Выбор заголовков столбцов.</w:t>
       </w:r>
     </w:p>
     <w:p>
@@ -5846,10 +5717,10 @@
         </w:rPr>
         <w:lastRenderedPageBreak/>
         <w:drawing>
-          <wp:inline distT="0" distB="0" distL="0" distR="0" wp14:anchorId="1A5F149B" wp14:editId="2CDA518D">
-            <wp:extent cx="5119500" cy="1944370"/>
-            <wp:effectExtent l="0" t="0" r="5080" b="0"/>
-            <wp:docPr id="9" name="Рисунок 9"/>
+          <wp:inline distT="0" distB="0" distL="0" distR="0" wp14:anchorId="0BA6BD66" wp14:editId="16BC987F">
+            <wp:extent cx="4953691" cy="3896269"/>
+            <wp:effectExtent l="0" t="0" r="0" b="9525"/>
+            <wp:docPr id="7" name="Рисунок 7"/>
             <wp:cNvGraphicFramePr>
               <a:graphicFrameLocks xmlns:a="http://schemas.openxmlformats.org/drawingml/2006/main" noChangeAspect="1"/>
             </wp:cNvGraphicFramePr>
@@ -5869,7 +5740,7 @@
                   <pic:spPr>
                     <a:xfrm>
                       <a:off x="0" y="0"/>
-                      <a:ext cx="5128068" cy="1947624"/>
+                      <a:ext cx="4953691" cy="3896269"/>
                     </a:xfrm>
                     <a:prstGeom prst="rect">
                       <a:avLst/>
@@ -5884,133 +5755,36 @@
     </w:p>
     <w:p>
       <w:pPr>
-        <w:spacing w:line="256" w:lineRule="auto"/>
         <w:ind w:firstLine="851"/>
         <w:jc w:val="left"/>
       </w:pPr>
       <w:r>
-        <w:t>Рисунок 18. Результат выполнения запроса.</w:t>
-      </w:r>
-    </w:p>
-    <w:p>
-      <w:pPr>
-        <w:spacing w:line="256" w:lineRule="auto"/>
+        <w:t xml:space="preserve">Рисунок 16. </w:t>
+      </w:r>
+      <w:r>
+        <w:t>Выбор значения на пересечении.</w:t>
+      </w:r>
+    </w:p>
+    <w:p>
+      <w:pPr>
+        <w:ind w:firstLine="851"/>
         <w:jc w:val="left"/>
       </w:pPr>
-      <w:r>
-        <w:br w:type="page"/>
-      </w:r>
-    </w:p>
-    <w:p>
-      <w:pPr>
+    </w:p>
+    <w:p>
+      <w:pPr>
+        <w:ind w:firstLine="851"/>
         <w:jc w:val="center"/>
-        <w:rPr>
-          <w:b/>
-          <w:bCs/>
-          <w:sz w:val="32"/>
-          <w:szCs w:val="32"/>
-        </w:rPr>
-      </w:pPr>
-      <w:r>
-        <w:rPr>
-          <w:b/>
-          <w:bCs/>
-          <w:sz w:val="32"/>
-          <w:szCs w:val="32"/>
-        </w:rPr>
-        <w:lastRenderedPageBreak/>
-        <w:t>160</w:t>
-      </w:r>
-      <w:r>
-        <w:rPr>
-          <w:b/>
-          <w:bCs/>
-          <w:sz w:val="32"/>
-          <w:szCs w:val="32"/>
-        </w:rPr>
-        <w:t xml:space="preserve"> </w:t>
-      </w:r>
-      <w:r>
-        <w:rPr>
-          <w:b/>
-          <w:bCs/>
-          <w:sz w:val="32"/>
-          <w:szCs w:val="32"/>
-        </w:rPr>
-        <w:t xml:space="preserve">Постройте составную форму «Преподаватели и учащиеся». Главная форма должна содержать фамилию преподавателя и название дисциплины, а подчиненная форма - список </w:t>
-      </w:r>
-      <w:r>
-        <w:rPr>
-          <w:b/>
-          <w:bCs/>
-          <w:color w:val="000000"/>
-          <w:spacing w:val="-7"/>
-          <w:sz w:val="32"/>
-          <w:szCs w:val="32"/>
-        </w:rPr>
-        <w:t>учащихся</w:t>
-      </w:r>
-      <w:r>
-        <w:rPr>
-          <w:b/>
-          <w:bCs/>
-          <w:sz w:val="32"/>
-          <w:szCs w:val="32"/>
-        </w:rPr>
-        <w:t xml:space="preserve">, у которых он принимал экзамен, с номерами их групп и полученными оценками. Список должен быть отсортирован по группам и фамилиям </w:t>
-      </w:r>
-      <w:r>
-        <w:rPr>
-          <w:b/>
-          <w:bCs/>
-          <w:color w:val="000000"/>
-          <w:spacing w:val="-7"/>
-          <w:sz w:val="32"/>
-          <w:szCs w:val="32"/>
-        </w:rPr>
-        <w:t>учащихся</w:t>
-      </w:r>
-      <w:r>
-        <w:rPr>
-          <w:b/>
-          <w:bCs/>
-          <w:sz w:val="32"/>
-          <w:szCs w:val="32"/>
-        </w:rPr>
-        <w:t>.</w:t>
-      </w:r>
-    </w:p>
-    <w:p/>
-    <w:p>
-      <w:pPr>
-        <w:ind w:firstLine="851"/>
-      </w:pPr>
-      <w:r>
-        <w:t>Создадим связку главной и подчиненной форм при помощи мастера создания форм.</w:t>
-      </w:r>
-    </w:p>
-    <w:p>
-      <w:pPr>
-        <w:ind w:firstLine="851"/>
-      </w:pPr>
-      <w:r>
-        <w:t>Этапы работы мастера создания форм представлены на рисунках 19-22.</w:t>
-      </w:r>
-    </w:p>
-    <w:p>
-      <w:pPr>
-        <w:ind w:firstLine="851"/>
-        <w:jc w:val="center"/>
       </w:pPr>
       <w:r>
         <w:rPr>
           <w:noProof/>
         </w:rPr>
         <w:drawing>
-          <wp:inline distT="0" distB="0" distL="0" distR="0" wp14:anchorId="58752FFC" wp14:editId="478E2752">
-            <wp:extent cx="3990975" cy="2707896"/>
-            <wp:effectExtent l="0" t="0" r="0" b="0"/>
-            <wp:docPr id="6" name="Рисунок 6"/>
+          <wp:inline distT="0" distB="0" distL="0" distR="0" wp14:anchorId="75F6ED6F" wp14:editId="1CFFA86C">
+            <wp:extent cx="4963218" cy="3953427"/>
+            <wp:effectExtent l="0" t="0" r="8890" b="9525"/>
+            <wp:docPr id="8" name="Рисунок 8"/>
             <wp:cNvGraphicFramePr>
               <a:graphicFrameLocks xmlns:a="http://schemas.openxmlformats.org/drawingml/2006/main" noChangeAspect="1"/>
             </wp:cNvGraphicFramePr>
@@ -6030,7 +5804,7 @@
                   <pic:spPr>
                     <a:xfrm>
                       <a:off x="0" y="0"/>
-                      <a:ext cx="4002043" cy="2715406"/>
+                      <a:ext cx="4963218" cy="3953427"/>
                     </a:xfrm>
                     <a:prstGeom prst="rect">
                       <a:avLst/>
@@ -6046,9 +5820,20 @@
     <w:p>
       <w:pPr>
         <w:ind w:firstLine="851"/>
-      </w:pPr>
-      <w:r>
-        <w:t>Рисунок 19. Выбор входных данных.</w:t>
+        <w:jc w:val="left"/>
+      </w:pPr>
+      <w:r>
+        <w:t>Рисунок 17. Задание имени запроса.</w:t>
+      </w:r>
+    </w:p>
+    <w:p>
+      <w:pPr>
+        <w:ind w:firstLine="851"/>
+        <w:jc w:val="left"/>
+      </w:pPr>
+      <w:r>
+        <w:lastRenderedPageBreak/>
+        <w:t>Результат запроса представлен на рисунке 18.</w:t>
       </w:r>
     </w:p>
     <w:p>
@@ -6061,10 +5846,10 @@
           <w:noProof/>
         </w:rPr>
         <w:drawing>
-          <wp:inline distT="0" distB="0" distL="0" distR="0" wp14:anchorId="78D6C2BE" wp14:editId="18C02FF1">
-            <wp:extent cx="4552950" cy="3086171"/>
-            <wp:effectExtent l="0" t="0" r="0" b="0"/>
-            <wp:docPr id="10" name="Рисунок 10"/>
+          <wp:inline distT="0" distB="0" distL="0" distR="0" wp14:anchorId="1A5F149B" wp14:editId="2CDA518D">
+            <wp:extent cx="5119500" cy="1944370"/>
+            <wp:effectExtent l="0" t="0" r="5080" b="0"/>
+            <wp:docPr id="9" name="Рисунок 9"/>
             <wp:cNvGraphicFramePr>
               <a:graphicFrameLocks xmlns:a="http://schemas.openxmlformats.org/drawingml/2006/main" noChangeAspect="1"/>
             </wp:cNvGraphicFramePr>
@@ -6084,7 +5869,7 @@
                   <pic:spPr>
                     <a:xfrm>
                       <a:off x="0" y="0"/>
-                      <a:ext cx="4561193" cy="3091758"/>
+                      <a:ext cx="5128068" cy="1947624"/>
                     </a:xfrm>
                     <a:prstGeom prst="rect">
                       <a:avLst/>
@@ -6099,27 +5884,133 @@
     </w:p>
     <w:p>
       <w:pPr>
-        <w:ind w:firstLine="851"/>
-      </w:pPr>
-      <w:r>
-        <w:t>Рисунок 20. Выбор уровней подчиненности.</w:t>
-      </w:r>
-    </w:p>
-    <w:p>
-      <w:pPr>
-        <w:ind w:firstLine="851"/>
+        <w:spacing w:line="256" w:lineRule="auto"/>
+        <w:ind w:firstLine="851"/>
+        <w:jc w:val="left"/>
+      </w:pPr>
+      <w:r>
+        <w:t>Рисунок 18. Результат выполнения запроса.</w:t>
+      </w:r>
+    </w:p>
+    <w:p>
+      <w:pPr>
+        <w:spacing w:line="256" w:lineRule="auto"/>
+        <w:jc w:val="left"/>
+      </w:pPr>
+      <w:r>
+        <w:br w:type="page"/>
+      </w:r>
+    </w:p>
+    <w:p>
+      <w:pPr>
         <w:jc w:val="center"/>
+        <w:rPr>
+          <w:b/>
+          <w:bCs/>
+          <w:sz w:val="32"/>
+          <w:szCs w:val="32"/>
+        </w:rPr>
+      </w:pPr>
+      <w:r>
+        <w:rPr>
+          <w:b/>
+          <w:bCs/>
+          <w:sz w:val="32"/>
+          <w:szCs w:val="32"/>
+        </w:rPr>
+        <w:lastRenderedPageBreak/>
+        <w:t>160</w:t>
+      </w:r>
+      <w:r>
+        <w:rPr>
+          <w:b/>
+          <w:bCs/>
+          <w:sz w:val="32"/>
+          <w:szCs w:val="32"/>
+        </w:rPr>
+        <w:t xml:space="preserve"> </w:t>
+      </w:r>
+      <w:r>
+        <w:rPr>
+          <w:b/>
+          <w:bCs/>
+          <w:sz w:val="32"/>
+          <w:szCs w:val="32"/>
+        </w:rPr>
+        <w:t xml:space="preserve">Постройте составную форму «Преподаватели и учащиеся». Главная форма должна содержать фамилию преподавателя и название дисциплины, а подчиненная форма - список </w:t>
+      </w:r>
+      <w:r>
+        <w:rPr>
+          <w:b/>
+          <w:bCs/>
+          <w:color w:val="000000"/>
+          <w:spacing w:val="-7"/>
+          <w:sz w:val="32"/>
+          <w:szCs w:val="32"/>
+        </w:rPr>
+        <w:t>учащихся</w:t>
+      </w:r>
+      <w:r>
+        <w:rPr>
+          <w:b/>
+          <w:bCs/>
+          <w:sz w:val="32"/>
+          <w:szCs w:val="32"/>
+        </w:rPr>
+        <w:t xml:space="preserve">, у которых он принимал экзамен, с номерами их групп и полученными оценками. Список должен быть отсортирован по группам и фамилиям </w:t>
+      </w:r>
+      <w:r>
+        <w:rPr>
+          <w:b/>
+          <w:bCs/>
+          <w:color w:val="000000"/>
+          <w:spacing w:val="-7"/>
+          <w:sz w:val="32"/>
+          <w:szCs w:val="32"/>
+        </w:rPr>
+        <w:t>учащихся</w:t>
+      </w:r>
+      <w:r>
+        <w:rPr>
+          <w:b/>
+          <w:bCs/>
+          <w:sz w:val="32"/>
+          <w:szCs w:val="32"/>
+        </w:rPr>
+        <w:t>.</w:t>
+      </w:r>
+    </w:p>
+    <w:p/>
+    <w:p>
+      <w:pPr>
+        <w:ind w:firstLine="851"/>
+      </w:pPr>
+      <w:r>
+        <w:t>Создадим связку главной и подчиненной форм при помощи мастера создания форм.</w:t>
+      </w:r>
+    </w:p>
+    <w:p>
+      <w:pPr>
+        <w:ind w:firstLine="851"/>
+      </w:pPr>
+      <w:r>
+        <w:t>Этапы работы мастера создания форм представлены на рисунках 19-22.</w:t>
+      </w:r>
+    </w:p>
+    <w:p>
+      <w:pPr>
+        <w:ind w:firstLine="851"/>
+        <w:jc w:val="center"/>
       </w:pPr>
       <w:r>
         <w:rPr>
           <w:noProof/>
         </w:rPr>
-        <w:lastRenderedPageBreak/>
         <w:drawing>
-          <wp:inline distT="0" distB="0" distL="0" distR="0" wp14:anchorId="50709771" wp14:editId="0A6EB547">
-            <wp:extent cx="5106113" cy="3439005"/>
-            <wp:effectExtent l="0" t="0" r="0" b="9525"/>
-            <wp:docPr id="11" name="Рисунок 11"/>
+          <wp:inline distT="0" distB="0" distL="0" distR="0" wp14:anchorId="58752FFC" wp14:editId="478E2752">
+            <wp:extent cx="3990975" cy="2707896"/>
+            <wp:effectExtent l="0" t="0" r="0" b="0"/>
+            <wp:docPr id="6" name="Рисунок 6"/>
             <wp:cNvGraphicFramePr>
               <a:graphicFrameLocks xmlns:a="http://schemas.openxmlformats.org/drawingml/2006/main" noChangeAspect="1"/>
             </wp:cNvGraphicFramePr>
@@ -6139,7 +6030,7 @@
                   <pic:spPr>
                     <a:xfrm>
                       <a:off x="0" y="0"/>
-                      <a:ext cx="5106113" cy="3439005"/>
+                      <a:ext cx="4002043" cy="2715406"/>
                     </a:xfrm>
                     <a:prstGeom prst="rect">
                       <a:avLst/>
@@ -6157,13 +6048,8 @@
         <w:ind w:firstLine="851"/>
       </w:pPr>
       <w:r>
-        <w:t>Рисунок 21. Выбор внешнего вида формы.</w:t>
-      </w:r>
-    </w:p>
-    <w:p>
-      <w:pPr>
-        <w:ind w:firstLine="851"/>
-      </w:pPr>
+        <w:t>Рисунок 19. Выбор входных данных.</w:t>
+      </w:r>
     </w:p>
     <w:p>
       <w:pPr>
@@ -6175,10 +6061,10 @@
           <w:noProof/>
         </w:rPr>
         <w:drawing>
-          <wp:inline distT="0" distB="0" distL="0" distR="0" wp14:anchorId="49CAF3A1" wp14:editId="09F14DD8">
-            <wp:extent cx="5115639" cy="3439005"/>
-            <wp:effectExtent l="0" t="0" r="8890" b="9525"/>
-            <wp:docPr id="13" name="Рисунок 13"/>
+          <wp:inline distT="0" distB="0" distL="0" distR="0" wp14:anchorId="78D6C2BE" wp14:editId="18C02FF1">
+            <wp:extent cx="4552950" cy="3086171"/>
+            <wp:effectExtent l="0" t="0" r="0" b="0"/>
+            <wp:docPr id="10" name="Рисунок 10"/>
             <wp:cNvGraphicFramePr>
               <a:graphicFrameLocks xmlns:a="http://schemas.openxmlformats.org/drawingml/2006/main" noChangeAspect="1"/>
             </wp:cNvGraphicFramePr>
@@ -6198,7 +6084,7 @@
                   <pic:spPr>
                     <a:xfrm>
                       <a:off x="0" y="0"/>
-                      <a:ext cx="5115639" cy="3439005"/>
+                      <a:ext cx="4561193" cy="3091758"/>
                     </a:xfrm>
                     <a:prstGeom prst="rect">
                       <a:avLst/>
@@ -6216,23 +6102,8 @@
         <w:ind w:firstLine="851"/>
       </w:pPr>
       <w:r>
-        <w:t>Рисунок 22. Завершение работы мастера.</w:t>
-      </w:r>
-    </w:p>
-    <w:p>
-      <w:pPr>
-        <w:ind w:firstLine="851"/>
-      </w:pPr>
-      <w:r>
-        <w:t>По завершении работы мастера форму можно открыть в конструкторе и разместить её элементы более удобным способом.</w:t>
-      </w:r>
-    </w:p>
-    <w:p>
-      <w:pPr>
-        <w:ind w:firstLine="851"/>
-      </w:pPr>
-      <w:r>
-        <w:t>Внешний вид формы в конструкторе представлен на рисунке 23.</w:t>
+        <w:lastRenderedPageBreak/>
+        <w:t>Рисунок 20. Выбор уровней подчиненности.</w:t>
       </w:r>
     </w:p>
     <w:p>
@@ -6244,12 +6115,11 @@
         <w:rPr>
           <w:noProof/>
         </w:rPr>
-        <w:lastRenderedPageBreak/>
         <w:drawing>
-          <wp:inline distT="0" distB="0" distL="0" distR="0" wp14:anchorId="04C2B593" wp14:editId="222AAE42">
-            <wp:extent cx="5133302" cy="3533775"/>
-            <wp:effectExtent l="0" t="0" r="0" b="0"/>
-            <wp:docPr id="14" name="Рисунок 14"/>
+          <wp:inline distT="0" distB="0" distL="0" distR="0" wp14:anchorId="50709771" wp14:editId="0A6EB547">
+            <wp:extent cx="5106113" cy="3439005"/>
+            <wp:effectExtent l="0" t="0" r="0" b="9525"/>
+            <wp:docPr id="11" name="Рисунок 11"/>
             <wp:cNvGraphicFramePr>
               <a:graphicFrameLocks xmlns:a="http://schemas.openxmlformats.org/drawingml/2006/main" noChangeAspect="1"/>
             </wp:cNvGraphicFramePr>
@@ -6269,7 +6139,7 @@
                   <pic:spPr>
                     <a:xfrm>
                       <a:off x="0" y="0"/>
-                      <a:ext cx="5142116" cy="3539843"/>
+                      <a:ext cx="5106113" cy="3439005"/>
                     </a:xfrm>
                     <a:prstGeom prst="rect">
                       <a:avLst/>
@@ -6287,16 +6157,13 @@
         <w:ind w:firstLine="851"/>
       </w:pPr>
       <w:r>
-        <w:t>Рисунок 23. Внешний вид формы в конструкторе.</w:t>
-      </w:r>
-    </w:p>
-    <w:p>
-      <w:pPr>
-        <w:ind w:firstLine="851"/>
-      </w:pPr>
-      <w:r>
-        <w:t>После редактирования можно открыть форму для работы (рисунок 24).</w:t>
-      </w:r>
+        <w:t>Рисунок 21. Выбор внешнего вида формы.</w:t>
+      </w:r>
+    </w:p>
+    <w:p>
+      <w:pPr>
+        <w:ind w:firstLine="851"/>
+      </w:pPr>
     </w:p>
     <w:p>
       <w:pPr>
@@ -6308,10 +6175,10 @@
           <w:noProof/>
         </w:rPr>
         <w:drawing>
-          <wp:inline distT="0" distB="0" distL="0" distR="0" wp14:anchorId="2345D6C8" wp14:editId="27AF3C53">
-            <wp:extent cx="5318965" cy="2771775"/>
-            <wp:effectExtent l="0" t="0" r="0" b="0"/>
-            <wp:docPr id="15" name="Рисунок 15"/>
+          <wp:inline distT="0" distB="0" distL="0" distR="0" wp14:anchorId="49CAF3A1" wp14:editId="09F14DD8">
+            <wp:extent cx="5115639" cy="3439005"/>
+            <wp:effectExtent l="0" t="0" r="8890" b="9525"/>
+            <wp:docPr id="13" name="Рисунок 13"/>
             <wp:cNvGraphicFramePr>
               <a:graphicFrameLocks xmlns:a="http://schemas.openxmlformats.org/drawingml/2006/main" noChangeAspect="1"/>
             </wp:cNvGraphicFramePr>
@@ -6331,7 +6198,7 @@
                   <pic:spPr>
                     <a:xfrm>
                       <a:off x="0" y="0"/>
-                      <a:ext cx="5324453" cy="2774635"/>
+                      <a:ext cx="5115639" cy="3439005"/>
                     </a:xfrm>
                     <a:prstGeom prst="rect">
                       <a:avLst/>
@@ -6349,103 +6216,40 @@
         <w:ind w:firstLine="851"/>
       </w:pPr>
       <w:r>
-        <w:t>Рисунок 24. Готовая форма.</w:t>
-      </w:r>
-    </w:p>
-    <w:p>
-      <w:pPr>
-        <w:spacing w:line="256" w:lineRule="auto"/>
-        <w:jc w:val="left"/>
-      </w:pPr>
-      <w:r>
-        <w:br w:type="page"/>
-      </w:r>
-    </w:p>
-    <w:p>
-      <w:pPr>
+        <w:t>Рисунок 22. Завершение работы мастера.</w:t>
+      </w:r>
+    </w:p>
+    <w:p>
+      <w:pPr>
+        <w:ind w:firstLine="851"/>
+      </w:pPr>
+      <w:r>
+        <w:t>По завершении работы мастера форму можно открыть в конструкторе и разместить её элементы более удобным способом.</w:t>
+      </w:r>
+    </w:p>
+    <w:p>
+      <w:pPr>
+        <w:ind w:firstLine="851"/>
+      </w:pPr>
+      <w:r>
+        <w:t>Внешний вид формы в конструкторе представлен на рисунке 23.</w:t>
+      </w:r>
+    </w:p>
+    <w:p>
+      <w:pPr>
+        <w:ind w:firstLine="851"/>
         <w:jc w:val="center"/>
-        <w:rPr>
-          <w:b/>
-          <w:bCs/>
-          <w:sz w:val="32"/>
-          <w:szCs w:val="32"/>
-        </w:rPr>
-      </w:pPr>
-      <w:r>
-        <w:rPr>
-          <w:b/>
-          <w:bCs/>
-          <w:sz w:val="32"/>
-          <w:szCs w:val="32"/>
+      </w:pPr>
+      <w:r>
+        <w:rPr>
+          <w:noProof/>
         </w:rPr>
         <w:lastRenderedPageBreak/>
-        <w:t>206</w:t>
-      </w:r>
-      <w:r>
-        <w:rPr>
-          <w:b/>
-          <w:bCs/>
-          <w:sz w:val="32"/>
-          <w:szCs w:val="32"/>
-        </w:rPr>
-        <w:t xml:space="preserve"> </w:t>
-      </w:r>
-      <w:r>
-        <w:rPr>
-          <w:b/>
-          <w:bCs/>
-          <w:sz w:val="32"/>
-          <w:szCs w:val="32"/>
-        </w:rPr>
-        <w:t>Постройте отчет «Итоги сдачи дисциплины». Он должен включать поле «Группа» с номерами учебных групп, а также поля «10», «9</w:t>
-      </w:r>
-      <w:proofErr w:type="gramStart"/>
-      <w:r>
-        <w:rPr>
-          <w:b/>
-          <w:bCs/>
-          <w:sz w:val="32"/>
-          <w:szCs w:val="32"/>
-        </w:rPr>
-        <w:t>»,…</w:t>
-      </w:r>
-      <w:proofErr w:type="gramEnd"/>
-      <w:r>
-        <w:rPr>
-          <w:b/>
-          <w:bCs/>
-          <w:sz w:val="32"/>
-          <w:szCs w:val="32"/>
-        </w:rPr>
-        <w:t xml:space="preserve"> ,«2» и «1», содержащие количество оценок, полученных по дисциплине в каждой группе. Дисциплина-параметр.</w:t>
-      </w:r>
-    </w:p>
-    <w:p/>
-    <w:p>
-      <w:pPr>
-        <w:ind w:firstLine="851"/>
-      </w:pPr>
-      <w:r>
-        <w:t xml:space="preserve">В первую очередь для облегчения построения отчета создадим запрос, по которому уже будем строить отчет. </w:t>
-      </w:r>
-      <w:r>
-        <w:t>Конструктор вспомогательного запроса</w:t>
-      </w:r>
-      <w:r>
-        <w:t xml:space="preserve"> представлен на рисунке 25.</w:t>
-      </w:r>
-    </w:p>
-    <w:p>
-      <w:pPr>
-        <w:ind w:firstLine="851"/>
-        <w:jc w:val="center"/>
-      </w:pPr>
-      <w:r>
         <w:drawing>
-          <wp:inline distT="0" distB="0" distL="0" distR="0" wp14:anchorId="7B446A26" wp14:editId="0AA921E1">
-            <wp:extent cx="4772691" cy="5315692"/>
-            <wp:effectExtent l="0" t="0" r="8890" b="0"/>
-            <wp:docPr id="23" name="Рисунок 23"/>
+          <wp:inline distT="0" distB="0" distL="0" distR="0" wp14:anchorId="04C2B593" wp14:editId="222AAE42">
+            <wp:extent cx="5133302" cy="3533775"/>
+            <wp:effectExtent l="0" t="0" r="0" b="0"/>
+            <wp:docPr id="14" name="Рисунок 14"/>
             <wp:cNvGraphicFramePr>
               <a:graphicFrameLocks xmlns:a="http://schemas.openxmlformats.org/drawingml/2006/main" noChangeAspect="1"/>
             </wp:cNvGraphicFramePr>
@@ -6465,7 +6269,7 @@
                   <pic:spPr>
                     <a:xfrm>
                       <a:off x="0" y="0"/>
-                      <a:ext cx="4772691" cy="5315692"/>
+                      <a:ext cx="5142116" cy="3539843"/>
                     </a:xfrm>
                     <a:prstGeom prst="rect">
                       <a:avLst/>
@@ -6483,24 +6287,16 @@
         <w:ind w:firstLine="851"/>
       </w:pPr>
       <w:r>
-        <w:t xml:space="preserve">Рисунок 25. </w:t>
-      </w:r>
-      <w:r>
-        <w:t>Конструктор вспомогательного запроса</w:t>
-      </w:r>
-    </w:p>
-    <w:p>
-      <w:pPr>
-        <w:ind w:firstLine="851"/>
-      </w:pPr>
-      <w:r>
-        <w:t>Содержимое выполненного запроса представлено на рисунке 26.</w:t>
-      </w:r>
-    </w:p>
-    <w:p>
-      <w:pPr>
-        <w:ind w:firstLine="851"/>
-      </w:pPr>
+        <w:t>Рисунок 23. Внешний вид формы в конструкторе.</w:t>
+      </w:r>
+    </w:p>
+    <w:p>
+      <w:pPr>
+        <w:ind w:firstLine="851"/>
+      </w:pPr>
+      <w:r>
+        <w:t>После редактирования можно открыть форму для работы (рисунок 24).</w:t>
+      </w:r>
     </w:p>
     <w:p>
       <w:pPr>
@@ -6508,12 +6304,14 @@
         <w:jc w:val="center"/>
       </w:pPr>
       <w:r>
-        <w:lastRenderedPageBreak/>
+        <w:rPr>
+          <w:noProof/>
+        </w:rPr>
         <w:drawing>
-          <wp:inline distT="0" distB="0" distL="0" distR="0" wp14:anchorId="566E47B3" wp14:editId="5FC18521">
-            <wp:extent cx="3172268" cy="4324954"/>
-            <wp:effectExtent l="0" t="0" r="9525" b="0"/>
-            <wp:docPr id="22" name="Рисунок 22"/>
+          <wp:inline distT="0" distB="0" distL="0" distR="0" wp14:anchorId="2345D6C8" wp14:editId="27AF3C53">
+            <wp:extent cx="5318965" cy="2771775"/>
+            <wp:effectExtent l="0" t="0" r="0" b="0"/>
+            <wp:docPr id="15" name="Рисунок 15"/>
             <wp:cNvGraphicFramePr>
               <a:graphicFrameLocks xmlns:a="http://schemas.openxmlformats.org/drawingml/2006/main" noChangeAspect="1"/>
             </wp:cNvGraphicFramePr>
@@ -6533,7 +6331,7 @@
                   <pic:spPr>
                     <a:xfrm>
                       <a:off x="0" y="0"/>
-                      <a:ext cx="3172268" cy="4324954"/>
+                      <a:ext cx="5324453" cy="2774635"/>
                     </a:xfrm>
                     <a:prstGeom prst="rect">
                       <a:avLst/>
@@ -6551,39 +6349,100 @@
         <w:ind w:firstLine="851"/>
       </w:pPr>
       <w:r>
-        <w:t xml:space="preserve">Рисунок 26. </w:t>
-      </w:r>
-      <w:r>
-        <w:t>Содержимое выполненного запроса</w:t>
-      </w:r>
-    </w:p>
-    <w:p>
-      <w:pPr>
-        <w:ind w:firstLine="851"/>
-      </w:pPr>
-    </w:p>
-    <w:p>
-      <w:pPr>
-        <w:ind w:firstLine="851"/>
-      </w:pPr>
-      <w:r>
-        <w:t>Запустим мастер отчетов</w:t>
-      </w:r>
-      <w:r>
-        <w:t xml:space="preserve"> и настроим его на работу с нашим запросом. Этапы настройки отчета представлены на рисунках 27 – 31.</w:t>
-      </w:r>
-    </w:p>
-    <w:p>
-      <w:pPr>
-        <w:ind w:firstLine="851"/>
+        <w:t>Рисунок 24. Готовая форма.</w:t>
+      </w:r>
+    </w:p>
+    <w:p>
+      <w:pPr>
+        <w:spacing w:line="256" w:lineRule="auto"/>
+        <w:jc w:val="left"/>
+      </w:pPr>
+      <w:r>
+        <w:br w:type="page"/>
+      </w:r>
+    </w:p>
+    <w:p>
+      <w:pPr>
         <w:jc w:val="center"/>
-      </w:pPr>
-      <w:r>
+        <w:rPr>
+          <w:b/>
+          <w:bCs/>
+          <w:sz w:val="32"/>
+          <w:szCs w:val="32"/>
+        </w:rPr>
+      </w:pPr>
+      <w:r>
+        <w:rPr>
+          <w:b/>
+          <w:bCs/>
+          <w:sz w:val="32"/>
+          <w:szCs w:val="32"/>
+        </w:rPr>
+        <w:lastRenderedPageBreak/>
+        <w:t>206</w:t>
+      </w:r>
+      <w:r>
+        <w:rPr>
+          <w:b/>
+          <w:bCs/>
+          <w:sz w:val="32"/>
+          <w:szCs w:val="32"/>
+        </w:rPr>
+        <w:t xml:space="preserve"> </w:t>
+      </w:r>
+      <w:r>
+        <w:rPr>
+          <w:b/>
+          <w:bCs/>
+          <w:sz w:val="32"/>
+          <w:szCs w:val="32"/>
+        </w:rPr>
+        <w:t>Постройте отчет «Итоги сдачи дисциплины». Он должен включать поле «Группа» с номерами учебных групп, а также поля «10», «9</w:t>
+      </w:r>
+      <w:proofErr w:type="gramStart"/>
+      <w:r>
+        <w:rPr>
+          <w:b/>
+          <w:bCs/>
+          <w:sz w:val="32"/>
+          <w:szCs w:val="32"/>
+        </w:rPr>
+        <w:t>»,…</w:t>
+      </w:r>
+      <w:proofErr w:type="gramEnd"/>
+      <w:r>
+        <w:rPr>
+          <w:b/>
+          <w:bCs/>
+          <w:sz w:val="32"/>
+          <w:szCs w:val="32"/>
+        </w:rPr>
+        <w:t xml:space="preserve"> ,«2» и «1», содержащие количество оценок, полученных по дисциплине в каждой группе. Дисциплина-параметр.</w:t>
+      </w:r>
+    </w:p>
+    <w:p/>
+    <w:p>
+      <w:pPr>
+        <w:ind w:firstLine="851"/>
+      </w:pPr>
+      <w:r>
+        <w:t>В первую очередь для облегчения построения отчета создадим запрос, по которому уже будем строить отчет. Конструктор вспомогательного запроса представлен на рисунке 25.</w:t>
+      </w:r>
+    </w:p>
+    <w:p>
+      <w:pPr>
+        <w:ind w:firstLine="851"/>
+        <w:jc w:val="center"/>
+      </w:pPr>
+      <w:r>
+        <w:rPr>
+          <w:noProof/>
+        </w:rPr>
         <w:drawing>
-          <wp:inline distT="0" distB="0" distL="0" distR="0" wp14:anchorId="3CC764A2" wp14:editId="37245722">
-            <wp:extent cx="4629150" cy="3134767"/>
-            <wp:effectExtent l="0" t="0" r="0" b="8890"/>
-            <wp:docPr id="16" name="Рисунок 16"/>
+          <wp:inline distT="0" distB="0" distL="0" distR="0" wp14:anchorId="7B446A26" wp14:editId="0AA921E1">
+            <wp:extent cx="4772691" cy="5315692"/>
+            <wp:effectExtent l="0" t="0" r="8890" b="0"/>
+            <wp:docPr id="23" name="Рисунок 23"/>
             <wp:cNvGraphicFramePr>
               <a:graphicFrameLocks xmlns:a="http://schemas.openxmlformats.org/drawingml/2006/main" noChangeAspect="1"/>
             </wp:cNvGraphicFramePr>
@@ -6603,7 +6462,7 @@
                   <pic:spPr>
                     <a:xfrm>
                       <a:off x="0" y="0"/>
-                      <a:ext cx="4636833" cy="3139970"/>
+                      <a:ext cx="4772691" cy="5315692"/>
                     </a:xfrm>
                     <a:prstGeom prst="rect">
                       <a:avLst/>
@@ -6621,8 +6480,21 @@
         <w:ind w:firstLine="851"/>
       </w:pPr>
       <w:r>
-        <w:t>Рисунок 27. Выбор необходимого запроса.</w:t>
-      </w:r>
+        <w:t>Рисунок 25. Конструктор вспомогательного запроса</w:t>
+      </w:r>
+    </w:p>
+    <w:p>
+      <w:pPr>
+        <w:ind w:firstLine="851"/>
+      </w:pPr>
+      <w:r>
+        <w:t>Содержимое выполненного запроса представлено на рисунке 26.</w:t>
+      </w:r>
+    </w:p>
+    <w:p>
+      <w:pPr>
+        <w:ind w:firstLine="851"/>
+      </w:pPr>
     </w:p>
     <w:p>
       <w:pPr>
@@ -6630,12 +6502,15 @@
         <w:jc w:val="center"/>
       </w:pPr>
       <w:r>
+        <w:rPr>
+          <w:noProof/>
+        </w:rPr>
         <w:lastRenderedPageBreak/>
         <w:drawing>
-          <wp:inline distT="0" distB="0" distL="0" distR="0" wp14:anchorId="7BA0C53C" wp14:editId="61BB949E">
-            <wp:extent cx="5163271" cy="3391373"/>
-            <wp:effectExtent l="0" t="0" r="0" b="0"/>
-            <wp:docPr id="17" name="Рисунок 17"/>
+          <wp:inline distT="0" distB="0" distL="0" distR="0" wp14:anchorId="566E47B3" wp14:editId="5FC18521">
+            <wp:extent cx="3172268" cy="4324954"/>
+            <wp:effectExtent l="0" t="0" r="9525" b="0"/>
+            <wp:docPr id="22" name="Рисунок 22"/>
             <wp:cNvGraphicFramePr>
               <a:graphicFrameLocks xmlns:a="http://schemas.openxmlformats.org/drawingml/2006/main" noChangeAspect="1"/>
             </wp:cNvGraphicFramePr>
@@ -6655,7 +6530,7 @@
                   <pic:spPr>
                     <a:xfrm>
                       <a:off x="0" y="0"/>
-                      <a:ext cx="5163271" cy="3391373"/>
+                      <a:ext cx="3172268" cy="4324954"/>
                     </a:xfrm>
                     <a:prstGeom prst="rect">
                       <a:avLst/>
@@ -6673,19 +6548,24 @@
         <w:ind w:firstLine="851"/>
       </w:pPr>
       <w:r>
-        <w:t>Рисунок 28</w:t>
-      </w:r>
-      <w:r>
-        <w:t>.</w:t>
-      </w:r>
-      <w:r>
-        <w:t xml:space="preserve"> Указание группировки.</w:t>
-      </w:r>
-    </w:p>
-    <w:p>
-      <w:pPr>
-        <w:ind w:firstLine="851"/>
-      </w:pPr>
+        <w:t>Рисунок 26. Содержимое выполненного запроса</w:t>
+      </w:r>
+    </w:p>
+    <w:p>
+      <w:pPr>
+        <w:ind w:firstLine="851"/>
+      </w:pPr>
+    </w:p>
+    <w:p>
+      <w:pPr>
+        <w:ind w:firstLine="851"/>
+      </w:pPr>
+      <w:r>
+        <w:t>Запустим мастер отчетов</w:t>
+      </w:r>
+      <w:r>
+        <w:t xml:space="preserve"> и настроим его на работу с нашим запросом. Этапы настройки отчета представлены на рисунках 27 – 31.</w:t>
+      </w:r>
     </w:p>
     <w:p>
       <w:pPr>
@@ -6693,11 +6573,14 @@
         <w:jc w:val="center"/>
       </w:pPr>
       <w:r>
+        <w:rPr>
+          <w:noProof/>
+        </w:rPr>
         <w:drawing>
-          <wp:inline distT="0" distB="0" distL="0" distR="0" wp14:anchorId="61D3DF9F" wp14:editId="1836CCC7">
-            <wp:extent cx="5191850" cy="3515216"/>
-            <wp:effectExtent l="0" t="0" r="8890" b="9525"/>
-            <wp:docPr id="18" name="Рисунок 18"/>
+          <wp:inline distT="0" distB="0" distL="0" distR="0" wp14:anchorId="3CC764A2" wp14:editId="37245722">
+            <wp:extent cx="4629150" cy="3134767"/>
+            <wp:effectExtent l="0" t="0" r="0" b="8890"/>
+            <wp:docPr id="16" name="Рисунок 16"/>
             <wp:cNvGraphicFramePr>
               <a:graphicFrameLocks xmlns:a="http://schemas.openxmlformats.org/drawingml/2006/main" noChangeAspect="1"/>
             </wp:cNvGraphicFramePr>
@@ -6717,7 +6600,7 @@
                   <pic:spPr>
                     <a:xfrm>
                       <a:off x="0" y="0"/>
-                      <a:ext cx="5191850" cy="3515216"/>
+                      <a:ext cx="4636833" cy="3139970"/>
                     </a:xfrm>
                     <a:prstGeom prst="rect">
                       <a:avLst/>
@@ -6735,26 +6618,24 @@
         <w:ind w:firstLine="851"/>
       </w:pPr>
       <w:r>
-        <w:t>Рисунок 29</w:t>
-      </w:r>
-      <w:r>
-        <w:t>.</w:t>
-      </w:r>
-      <w:r>
-        <w:t xml:space="preserve"> Указание сортировки</w:t>
-      </w:r>
-    </w:p>
-    <w:p>
-      <w:pPr>
-        <w:ind w:firstLine="851"/>
-      </w:pPr>
-      <w:r>
+        <w:t>Рисунок 27. Выбор необходимого запроса.</w:t>
+      </w:r>
+    </w:p>
+    <w:p>
+      <w:pPr>
+        <w:ind w:firstLine="851"/>
+        <w:jc w:val="center"/>
+      </w:pPr>
+      <w:r>
+        <w:rPr>
+          <w:noProof/>
+        </w:rPr>
         <w:lastRenderedPageBreak/>
         <w:drawing>
-          <wp:inline distT="0" distB="0" distL="0" distR="0" wp14:anchorId="7591607E" wp14:editId="652FA7D3">
-            <wp:extent cx="5268060" cy="3505689"/>
-            <wp:effectExtent l="0" t="0" r="8890" b="0"/>
-            <wp:docPr id="19" name="Рисунок 19"/>
+          <wp:inline distT="0" distB="0" distL="0" distR="0" wp14:anchorId="7BA0C53C" wp14:editId="61BB949E">
+            <wp:extent cx="5163271" cy="3391373"/>
+            <wp:effectExtent l="0" t="0" r="0" b="0"/>
+            <wp:docPr id="17" name="Рисунок 17"/>
             <wp:cNvGraphicFramePr>
               <a:graphicFrameLocks xmlns:a="http://schemas.openxmlformats.org/drawingml/2006/main" noChangeAspect="1"/>
             </wp:cNvGraphicFramePr>
@@ -6774,7 +6655,7 @@
                   <pic:spPr>
                     <a:xfrm>
                       <a:off x="0" y="0"/>
-                      <a:ext cx="5268060" cy="3505689"/>
+                      <a:ext cx="5163271" cy="3391373"/>
                     </a:xfrm>
                     <a:prstGeom prst="rect">
                       <a:avLst/>
@@ -6792,30 +6673,34 @@
         <w:ind w:firstLine="851"/>
       </w:pPr>
       <w:r>
-        <w:t>Рисунок 30</w:t>
+        <w:t>Рисунок 28</w:t>
       </w:r>
       <w:r>
         <w:t>.</w:t>
       </w:r>
       <w:r>
-        <w:t xml:space="preserve"> Выбор макета отчета.</w:t>
-      </w:r>
-    </w:p>
-    <w:p>
-      <w:pPr>
-        <w:ind w:firstLine="851"/>
-      </w:pPr>
-    </w:p>
-    <w:p>
-      <w:pPr>
-        <w:ind w:firstLine="851"/>
-      </w:pPr>
-      <w:r>
+        <w:t xml:space="preserve"> Указание группировки.</w:t>
+      </w:r>
+    </w:p>
+    <w:p>
+      <w:pPr>
+        <w:ind w:firstLine="851"/>
+      </w:pPr>
+    </w:p>
+    <w:p>
+      <w:pPr>
+        <w:ind w:firstLine="851"/>
+        <w:jc w:val="center"/>
+      </w:pPr>
+      <w:r>
+        <w:rPr>
+          <w:noProof/>
+        </w:rPr>
         <w:drawing>
-          <wp:inline distT="0" distB="0" distL="0" distR="0" wp14:anchorId="4BBBE0C6" wp14:editId="01AAEDDD">
-            <wp:extent cx="5201376" cy="3496163"/>
-            <wp:effectExtent l="0" t="0" r="0" b="9525"/>
-            <wp:docPr id="20" name="Рисунок 20"/>
+          <wp:inline distT="0" distB="0" distL="0" distR="0" wp14:anchorId="61D3DF9F" wp14:editId="1836CCC7">
+            <wp:extent cx="5191850" cy="3515216"/>
+            <wp:effectExtent l="0" t="0" r="8890" b="9525"/>
+            <wp:docPr id="18" name="Рисунок 18"/>
             <wp:cNvGraphicFramePr>
               <a:graphicFrameLocks xmlns:a="http://schemas.openxmlformats.org/drawingml/2006/main" noChangeAspect="1"/>
             </wp:cNvGraphicFramePr>
@@ -6835,7 +6720,7 @@
                   <pic:spPr>
                     <a:xfrm>
                       <a:off x="0" y="0"/>
-                      <a:ext cx="5201376" cy="3496163"/>
+                      <a:ext cx="5191850" cy="3515216"/>
                     </a:xfrm>
                     <a:prstGeom prst="rect">
                       <a:avLst/>
@@ -6853,31 +6738,29 @@
         <w:ind w:firstLine="851"/>
       </w:pPr>
       <w:r>
-        <w:t>Рисунок 31</w:t>
-      </w:r>
-      <w:r>
-        <w:t>. Задание имени отчета.</w:t>
-      </w:r>
-    </w:p>
-    <w:p>
-      <w:pPr>
-        <w:ind w:firstLine="851"/>
-      </w:pPr>
-      <w:r>
-        <w:t>По окончании работы мастера можно запустить формирование отчета. Вид отчета представлен на рисунке 32.</w:t>
-      </w:r>
-    </w:p>
-    <w:p>
-      <w:pPr>
-        <w:ind w:firstLine="851"/>
-      </w:pPr>
-      <w:r>
+        <w:t>Рисунок 29</w:t>
+      </w:r>
+      <w:r>
+        <w:t>.</w:t>
+      </w:r>
+      <w:r>
+        <w:t xml:space="preserve"> Указание сортировки</w:t>
+      </w:r>
+    </w:p>
+    <w:p>
+      <w:pPr>
+        <w:ind w:firstLine="851"/>
+      </w:pPr>
+      <w:r>
+        <w:rPr>
+          <w:noProof/>
+        </w:rPr>
         <w:lastRenderedPageBreak/>
         <w:drawing>
-          <wp:inline distT="0" distB="0" distL="0" distR="0" wp14:anchorId="470E6AB2" wp14:editId="2845BA01">
-            <wp:extent cx="5461051" cy="3819525"/>
-            <wp:effectExtent l="0" t="0" r="6350" b="0"/>
-            <wp:docPr id="21" name="Рисунок 21"/>
+          <wp:inline distT="0" distB="0" distL="0" distR="0" wp14:anchorId="7591607E" wp14:editId="652FA7D3">
+            <wp:extent cx="5268060" cy="3505689"/>
+            <wp:effectExtent l="0" t="0" r="8890" b="0"/>
+            <wp:docPr id="19" name="Рисунок 19"/>
             <wp:cNvGraphicFramePr>
               <a:graphicFrameLocks xmlns:a="http://schemas.openxmlformats.org/drawingml/2006/main" noChangeAspect="1"/>
             </wp:cNvGraphicFramePr>
@@ -6897,6 +6780,135 @@
                   <pic:spPr>
                     <a:xfrm>
                       <a:off x="0" y="0"/>
+                      <a:ext cx="5268060" cy="3505689"/>
+                    </a:xfrm>
+                    <a:prstGeom prst="rect">
+                      <a:avLst/>
+                    </a:prstGeom>
+                  </pic:spPr>
+                </pic:pic>
+              </a:graphicData>
+            </a:graphic>
+          </wp:inline>
+        </w:drawing>
+      </w:r>
+    </w:p>
+    <w:p>
+      <w:pPr>
+        <w:ind w:firstLine="851"/>
+      </w:pPr>
+      <w:r>
+        <w:t>Рисунок 30</w:t>
+      </w:r>
+      <w:r>
+        <w:t>.</w:t>
+      </w:r>
+      <w:r>
+        <w:t xml:space="preserve"> Выбор макета отчета.</w:t>
+      </w:r>
+    </w:p>
+    <w:p>
+      <w:pPr>
+        <w:ind w:firstLine="851"/>
+      </w:pPr>
+    </w:p>
+    <w:p>
+      <w:pPr>
+        <w:ind w:firstLine="851"/>
+      </w:pPr>
+      <w:r>
+        <w:rPr>
+          <w:noProof/>
+        </w:rPr>
+        <w:drawing>
+          <wp:inline distT="0" distB="0" distL="0" distR="0" wp14:anchorId="4BBBE0C6" wp14:editId="01AAEDDD">
+            <wp:extent cx="5201376" cy="3496163"/>
+            <wp:effectExtent l="0" t="0" r="0" b="9525"/>
+            <wp:docPr id="20" name="Рисунок 20"/>
+            <wp:cNvGraphicFramePr>
+              <a:graphicFrameLocks xmlns:a="http://schemas.openxmlformats.org/drawingml/2006/main" noChangeAspect="1"/>
+            </wp:cNvGraphicFramePr>
+            <a:graphic xmlns:a="http://schemas.openxmlformats.org/drawingml/2006/main">
+              <a:graphicData uri="http://schemas.openxmlformats.org/drawingml/2006/picture">
+                <pic:pic xmlns:pic="http://schemas.openxmlformats.org/drawingml/2006/picture">
+                  <pic:nvPicPr>
+                    <pic:cNvPr id="1" name=""/>
+                    <pic:cNvPicPr/>
+                  </pic:nvPicPr>
+                  <pic:blipFill>
+                    <a:blip r:embed="rId37"/>
+                    <a:stretch>
+                      <a:fillRect/>
+                    </a:stretch>
+                  </pic:blipFill>
+                  <pic:spPr>
+                    <a:xfrm>
+                      <a:off x="0" y="0"/>
+                      <a:ext cx="5201376" cy="3496163"/>
+                    </a:xfrm>
+                    <a:prstGeom prst="rect">
+                      <a:avLst/>
+                    </a:prstGeom>
+                  </pic:spPr>
+                </pic:pic>
+              </a:graphicData>
+            </a:graphic>
+          </wp:inline>
+        </w:drawing>
+      </w:r>
+    </w:p>
+    <w:p>
+      <w:pPr>
+        <w:ind w:firstLine="851"/>
+      </w:pPr>
+      <w:r>
+        <w:t>Рисунок 31</w:t>
+      </w:r>
+      <w:r>
+        <w:t>. Задание имени отчета.</w:t>
+      </w:r>
+    </w:p>
+    <w:p>
+      <w:pPr>
+        <w:ind w:firstLine="851"/>
+      </w:pPr>
+      <w:r>
+        <w:t>По окончании работы мастера можно запустить формирование отчета. Вид отчета представлен на рисунке 32.</w:t>
+      </w:r>
+    </w:p>
+    <w:p>
+      <w:pPr>
+        <w:ind w:firstLine="851"/>
+      </w:pPr>
+      <w:r>
+        <w:rPr>
+          <w:noProof/>
+        </w:rPr>
+        <w:lastRenderedPageBreak/>
+        <w:drawing>
+          <wp:inline distT="0" distB="0" distL="0" distR="0" wp14:anchorId="470E6AB2" wp14:editId="2845BA01">
+            <wp:extent cx="5461051" cy="3819525"/>
+            <wp:effectExtent l="0" t="0" r="6350" b="0"/>
+            <wp:docPr id="21" name="Рисунок 21"/>
+            <wp:cNvGraphicFramePr>
+              <a:graphicFrameLocks xmlns:a="http://schemas.openxmlformats.org/drawingml/2006/main" noChangeAspect="1"/>
+            </wp:cNvGraphicFramePr>
+            <a:graphic xmlns:a="http://schemas.openxmlformats.org/drawingml/2006/main">
+              <a:graphicData uri="http://schemas.openxmlformats.org/drawingml/2006/picture">
+                <pic:pic xmlns:pic="http://schemas.openxmlformats.org/drawingml/2006/picture">
+                  <pic:nvPicPr>
+                    <pic:cNvPr id="1" name=""/>
+                    <pic:cNvPicPr/>
+                  </pic:nvPicPr>
+                  <pic:blipFill>
+                    <a:blip r:embed="rId38"/>
+                    <a:stretch>
+                      <a:fillRect/>
+                    </a:stretch>
+                  </pic:blipFill>
+                  <pic:spPr>
+                    <a:xfrm>
+                      <a:off x="0" y="0"/>
                       <a:ext cx="5461647" cy="3819942"/>
                     </a:xfrm>
                     <a:prstGeom prst="rect">
@@ -7355,13 +7367,107 @@
     </w:p>
     <w:p/>
     <w:sectPr>
+      <w:footerReference w:type="default" r:id="rId39"/>
       <w:pgSz w:w="11906" w:h="16838"/>
       <w:pgMar w:top="1134" w:right="850" w:bottom="1134" w:left="1701" w:header="708" w:footer="708" w:gutter="0"/>
       <w:cols w:space="708"/>
-      <w:docGrid w:linePitch="360"/>
+      <w:titlePg/>
+      <w:docGrid w:linePitch="381"/>
     </w:sectPr>
   </w:body>
 </w:document>
+</file>
+
+<file path=word/endnotes.xml><?xml version="1.0" encoding="utf-8"?>
+<w:endnotes xmlns:wpc="http://schemas.microsoft.com/office/word/2010/wordprocessingCanvas" xmlns:cx="http://schemas.microsoft.com/office/drawing/2014/chartex" xmlns:cx1="http://schemas.microsoft.com/office/drawing/2015/9/8/chartex" xmlns:cx2="http://schemas.microsoft.com/office/drawing/2015/10/21/chartex" xmlns:cx3="http://schemas.microsoft.com/office/drawing/2016/5/9/chartex" xmlns:cx4="http://schemas.microsoft.com/office/drawing/2016/5/10/chartex" xmlns:cx5="http://schemas.microsoft.com/office/drawing/2016/5/11/chartex" xmlns:cx6="http://schemas.microsoft.com/office/drawing/2016/5/12/chartex" xmlns:cx7="http://schemas.microsoft.com/office/drawing/2016/5/13/chartex" xmlns:cx8="http://schemas.microsoft.com/office/drawing/2016/5/14/chartex" xmlns:mc="http://schemas.openxmlformats.org/markup-compatibility/2006" xmlns:aink="http://schemas.microsoft.com/office/drawing/2016/ink" xmlns:am3d="http://schemas.microsoft.com/office/drawing/2017/model3d" xmlns:o="urn:schemas-microsoft-com:office:office" xmlns:oel="http://schemas.microsoft.com/office/2019/extlst" xmlns:r="http://schemas.openxmlformats.org/officeDocument/2006/relationships" xmlns:m="http://schemas.openxmlformats.org/officeDocument/2006/math" xmlns:v="urn:schemas-microsoft-com:vml" xmlns:wp14="http://schemas.microsoft.com/office/word/2010/wordprocessingDrawing" xmlns:wp="http://schemas.openxmlformats.org/drawingml/2006/wordprocessingDrawing" xmlns:w10="urn:schemas-microsoft-com:office:word" xmlns:w="http://schemas.openxmlformats.org/wordprocessingml/2006/main" xmlns:w14="http://schemas.microsoft.com/office/word/2010/wordml" xmlns:w15="http://schemas.microsoft.com/office/word/2012/wordml" xmlns:w16cex="http://schemas.microsoft.com/office/word/2018/wordml/cex" xmlns:w16cid="http://schemas.microsoft.com/office/word/2016/wordml/cid" xmlns:w16="http://schemas.microsoft.com/office/word/2018/wordml" xmlns:w16sdtdh="http://schemas.microsoft.com/office/word/2020/wordml/sdtdatahash" xmlns:w16se="http://schemas.microsoft.com/office/word/2015/wordml/symex" xmlns:wpg="http://schemas.microsoft.com/office/word/2010/wordprocessingGroup" xmlns:wpi="http://schemas.microsoft.com/office/word/2010/wordprocessingInk" xmlns:wne="http://schemas.microsoft.com/office/word/2006/wordml" xmlns:wps="http://schemas.microsoft.com/office/word/2010/wordprocessingShape" mc:Ignorable="w14 w15 w16se w16cid w16 w16cex w16sdtdh wp14">
+  <w:endnote w:type="separator" w:id="-1">
+    <w:p>
+      <w:pPr>
+        <w:spacing w:after="0"/>
+      </w:pPr>
+      <w:r>
+        <w:separator/>
+      </w:r>
+    </w:p>
+  </w:endnote>
+  <w:endnote w:type="continuationSeparator" w:id="0">
+    <w:p>
+      <w:pPr>
+        <w:spacing w:after="0"/>
+      </w:pPr>
+      <w:r>
+        <w:continuationSeparator/>
+      </w:r>
+    </w:p>
+  </w:endnote>
+</w:endnotes>
+</file>
+
+<file path=word/footer1.xml><?xml version="1.0" encoding="utf-8"?>
+<w:ftr xmlns:wpc="http://schemas.microsoft.com/office/word/2010/wordprocessingCanvas" xmlns:cx="http://schemas.microsoft.com/office/drawing/2014/chartex" xmlns:cx1="http://schemas.microsoft.com/office/drawing/2015/9/8/chartex" xmlns:cx2="http://schemas.microsoft.com/office/drawing/2015/10/21/chartex" xmlns:cx3="http://schemas.microsoft.com/office/drawing/2016/5/9/chartex" xmlns:cx4="http://schemas.microsoft.com/office/drawing/2016/5/10/chartex" xmlns:cx5="http://schemas.microsoft.com/office/drawing/2016/5/11/chartex" xmlns:cx6="http://schemas.microsoft.com/office/drawing/2016/5/12/chartex" xmlns:cx7="http://schemas.microsoft.com/office/drawing/2016/5/13/chartex" xmlns:cx8="http://schemas.microsoft.com/office/drawing/2016/5/14/chartex" xmlns:mc="http://schemas.openxmlformats.org/markup-compatibility/2006" xmlns:aink="http://schemas.microsoft.com/office/drawing/2016/ink" xmlns:am3d="http://schemas.microsoft.com/office/drawing/2017/model3d" xmlns:o="urn:schemas-microsoft-com:office:office" xmlns:oel="http://schemas.microsoft.com/office/2019/extlst" xmlns:r="http://schemas.openxmlformats.org/officeDocument/2006/relationships" xmlns:m="http://schemas.openxmlformats.org/officeDocument/2006/math" xmlns:v="urn:schemas-microsoft-com:vml" xmlns:wp14="http://schemas.microsoft.com/office/word/2010/wordprocessingDrawing" xmlns:wp="http://schemas.openxmlformats.org/drawingml/2006/wordprocessingDrawing" xmlns:w10="urn:schemas-microsoft-com:office:word" xmlns:w="http://schemas.openxmlformats.org/wordprocessingml/2006/main" xmlns:w14="http://schemas.microsoft.com/office/word/2010/wordml" xmlns:w15="http://schemas.microsoft.com/office/word/2012/wordml" xmlns:w16cex="http://schemas.microsoft.com/office/word/2018/wordml/cex" xmlns:w16cid="http://schemas.microsoft.com/office/word/2016/wordml/cid" xmlns:w16="http://schemas.microsoft.com/office/word/2018/wordml" xmlns:w16sdtdh="http://schemas.microsoft.com/office/word/2020/wordml/sdtdatahash" xmlns:w16se="http://schemas.microsoft.com/office/word/2015/wordml/symex" xmlns:wpg="http://schemas.microsoft.com/office/word/2010/wordprocessingGroup" xmlns:wpi="http://schemas.microsoft.com/office/word/2010/wordprocessingInk" xmlns:wne="http://schemas.microsoft.com/office/word/2006/wordml" xmlns:wps="http://schemas.microsoft.com/office/word/2010/wordprocessingShape" mc:Ignorable="w14 w15 w16se w16cid w16 w16cex w16sdtdh wp14">
+  <w:sdt>
+    <w:sdtPr>
+      <w:id w:val="1211612647"/>
+      <w:docPartObj>
+        <w:docPartGallery w:val="Page Numbers (Bottom of Page)"/>
+        <w:docPartUnique/>
+      </w:docPartObj>
+    </w:sdtPr>
+    <w:sdtContent>
+      <w:p>
+        <w:pPr>
+          <w:pStyle w:val="ad"/>
+          <w:jc w:val="right"/>
+        </w:pPr>
+        <w:r>
+          <w:fldChar w:fldCharType="begin"/>
+        </w:r>
+        <w:r>
+          <w:instrText>PAGE   \* MERGEFORMAT</w:instrText>
+        </w:r>
+        <w:r>
+          <w:fldChar w:fldCharType="separate"/>
+        </w:r>
+        <w:r>
+          <w:t>2</w:t>
+        </w:r>
+        <w:r>
+          <w:fldChar w:fldCharType="end"/>
+        </w:r>
+      </w:p>
+    </w:sdtContent>
+  </w:sdt>
+  <w:p>
+    <w:pPr>
+      <w:pStyle w:val="ad"/>
+    </w:pPr>
+  </w:p>
+</w:ftr>
+</file>
+
+<file path=word/footnotes.xml><?xml version="1.0" encoding="utf-8"?>
+<w:footnotes xmlns:wpc="http://schemas.microsoft.com/office/word/2010/wordprocessingCanvas" xmlns:cx="http://schemas.microsoft.com/office/drawing/2014/chartex" xmlns:cx1="http://schemas.microsoft.com/office/drawing/2015/9/8/chartex" xmlns:cx2="http://schemas.microsoft.com/office/drawing/2015/10/21/chartex" xmlns:cx3="http://schemas.microsoft.com/office/drawing/2016/5/9/chartex" xmlns:cx4="http://schemas.microsoft.com/office/drawing/2016/5/10/chartex" xmlns:cx5="http://schemas.microsoft.com/office/drawing/2016/5/11/chartex" xmlns:cx6="http://schemas.microsoft.com/office/drawing/2016/5/12/chartex" xmlns:cx7="http://schemas.microsoft.com/office/drawing/2016/5/13/chartex" xmlns:cx8="http://schemas.microsoft.com/office/drawing/2016/5/14/chartex" xmlns:mc="http://schemas.openxmlformats.org/markup-compatibility/2006" xmlns:aink="http://schemas.microsoft.com/office/drawing/2016/ink" xmlns:am3d="http://schemas.microsoft.com/office/drawing/2017/model3d" xmlns:o="urn:schemas-microsoft-com:office:office" xmlns:oel="http://schemas.microsoft.com/office/2019/extlst" xmlns:r="http://schemas.openxmlformats.org/officeDocument/2006/relationships" xmlns:m="http://schemas.openxmlformats.org/officeDocument/2006/math" xmlns:v="urn:schemas-microsoft-com:vml" xmlns:wp14="http://schemas.microsoft.com/office/word/2010/wordprocessingDrawing" xmlns:wp="http://schemas.openxmlformats.org/drawingml/2006/wordprocessingDrawing" xmlns:w10="urn:schemas-microsoft-com:office:word" xmlns:w="http://schemas.openxmlformats.org/wordprocessingml/2006/main" xmlns:w14="http://schemas.microsoft.com/office/word/2010/wordml" xmlns:w15="http://schemas.microsoft.com/office/word/2012/wordml" xmlns:w16cex="http://schemas.microsoft.com/office/word/2018/wordml/cex" xmlns:w16cid="http://schemas.microsoft.com/office/word/2016/wordml/cid" xmlns:w16="http://schemas.microsoft.com/office/word/2018/wordml" xmlns:w16sdtdh="http://schemas.microsoft.com/office/word/2020/wordml/sdtdatahash" xmlns:w16se="http://schemas.microsoft.com/office/word/2015/wordml/symex" xmlns:wpg="http://schemas.microsoft.com/office/word/2010/wordprocessingGroup" xmlns:wpi="http://schemas.microsoft.com/office/word/2010/wordprocessingInk" xmlns:wne="http://schemas.microsoft.com/office/word/2006/wordml" xmlns:wps="http://schemas.microsoft.com/office/word/2010/wordprocessingShape" mc:Ignorable="w14 w15 w16se w16cid w16 w16cex w16sdtdh wp14">
+  <w:footnote w:type="separator" w:id="-1">
+    <w:p>
+      <w:pPr>
+        <w:spacing w:after="0"/>
+      </w:pPr>
+      <w:r>
+        <w:separator/>
+      </w:r>
+    </w:p>
+  </w:footnote>
+  <w:footnote w:type="continuationSeparator" w:id="0">
+    <w:p>
+      <w:pPr>
+        <w:spacing w:after="0"/>
+      </w:pPr>
+      <w:r>
+        <w:continuationSeparator/>
+      </w:r>
+    </w:p>
+  </w:footnote>
+</w:footnotes>
 </file>
 
 <file path=word/numbering.xml><?xml version="1.0" encoding="utf-8"?>
@@ -10684,6 +10790,58 @@
       <w:iCs/>
     </w:rPr>
   </w:style>
+  <w:style w:type="paragraph" w:styleId="ab">
+    <w:name w:val="header"/>
+    <w:basedOn w:val="a"/>
+    <w:link w:val="ac"/>
+    <w:uiPriority w:val="99"/>
+    <w:unhideWhenUsed/>
+    <w:rsid w:val="007E3E71"/>
+    <w:pPr>
+      <w:tabs>
+        <w:tab w:val="center" w:pos="4677"/>
+        <w:tab w:val="right" w:pos="9355"/>
+      </w:tabs>
+      <w:spacing w:after="0"/>
+    </w:pPr>
+  </w:style>
+  <w:style w:type="character" w:customStyle="1" w:styleId="ac">
+    <w:name w:val="Верхний колонтитул Знак"/>
+    <w:basedOn w:val="a0"/>
+    <w:link w:val="ab"/>
+    <w:uiPriority w:val="99"/>
+    <w:rsid w:val="007E3E71"/>
+    <w:rPr>
+      <w:rFonts w:ascii="Times New Roman" w:hAnsi="Times New Roman"/>
+      <w:sz w:val="28"/>
+    </w:rPr>
+  </w:style>
+  <w:style w:type="paragraph" w:styleId="ad">
+    <w:name w:val="footer"/>
+    <w:basedOn w:val="a"/>
+    <w:link w:val="ae"/>
+    <w:uiPriority w:val="99"/>
+    <w:unhideWhenUsed/>
+    <w:rsid w:val="007E3E71"/>
+    <w:pPr>
+      <w:tabs>
+        <w:tab w:val="center" w:pos="4677"/>
+        <w:tab w:val="right" w:pos="9355"/>
+      </w:tabs>
+      <w:spacing w:after="0"/>
+    </w:pPr>
+  </w:style>
+  <w:style w:type="character" w:customStyle="1" w:styleId="ae">
+    <w:name w:val="Нижний колонтитул Знак"/>
+    <w:basedOn w:val="a0"/>
+    <w:link w:val="ad"/>
+    <w:uiPriority w:val="99"/>
+    <w:rsid w:val="007E3E71"/>
+    <w:rPr>
+      <w:rFonts w:ascii="Times New Roman" w:hAnsi="Times New Roman"/>
+      <w:sz w:val="28"/>
+    </w:rPr>
+  </w:style>
 </w:styles>
 </file>
 

</xml_diff>